<commit_message>
rediseño completo de pantalla de generar ordenador, backend, cambios en la bd y en algoritmo
</commit_message>
<xml_diff>
--- a/PROYECTO.docx
+++ b/PROYECTO.docx
@@ -1173,7 +1173,25 @@
           <w:sz w:val="24"/>
           <w:szCs w:val="24"/>
         </w:rPr>
-        <w:t xml:space="preserve"> RAM , ventiladores de refrigeración y </w:t>
+        <w:t xml:space="preserve"> </w:t>
+      </w:r>
+      <w:proofErr w:type="gramStart"/>
+      <w:r>
+        <w:rPr>
+          <w:rFonts w:ascii="Times New Roman" w:hAnsi="Times New Roman" w:cs="Times New Roman"/>
+          <w:sz w:val="24"/>
+          <w:szCs w:val="24"/>
+        </w:rPr>
+        <w:t>RAM ,</w:t>
+      </w:r>
+      <w:proofErr w:type="gramEnd"/>
+      <w:r>
+        <w:rPr>
+          <w:rFonts w:ascii="Times New Roman" w:hAnsi="Times New Roman" w:cs="Times New Roman"/>
+          <w:sz w:val="24"/>
+          <w:szCs w:val="24"/>
+        </w:rPr>
+        <w:t xml:space="preserve"> ventiladores de refrigeración y </w:t>
       </w:r>
       <w:r>
         <w:rPr>
@@ -1247,7 +1265,25 @@
           <w:sz w:val="24"/>
           <w:szCs w:val="24"/>
         </w:rPr>
-        <w:t xml:space="preserve"> se maneja una base de datos extraordinaria que está interconexionada entre sí para</w:t>
+        <w:t xml:space="preserve"> se maneja una base de datos extraordinaria que está </w:t>
+      </w:r>
+      <w:proofErr w:type="spellStart"/>
+      <w:r>
+        <w:rPr>
+          <w:rFonts w:ascii="Times New Roman" w:hAnsi="Times New Roman" w:cs="Times New Roman"/>
+          <w:sz w:val="24"/>
+          <w:szCs w:val="24"/>
+        </w:rPr>
+        <w:t>interconexionada</w:t>
+      </w:r>
+      <w:proofErr w:type="spellEnd"/>
+      <w:r>
+        <w:rPr>
+          <w:rFonts w:ascii="Times New Roman" w:hAnsi="Times New Roman" w:cs="Times New Roman"/>
+          <w:sz w:val="24"/>
+          <w:szCs w:val="24"/>
+        </w:rPr>
+        <w:t xml:space="preserve"> entre sí para</w:t>
       </w:r>
       <w:r>
         <w:rPr>
@@ -1625,16 +1661,6 @@
     </w:p>
     <w:p>
       <w:pPr>
-        <w:spacing w:after="0"/>
-        <w:rPr>
-          <w:rFonts w:ascii="Times New Roman" w:hAnsi="Times New Roman" w:cs="Times New Roman"/>
-          <w:color w:val="222222"/>
-          <w:sz w:val="24"/>
-          <w:szCs w:val="24"/>
-          <w:shd w:val="clear" w:color="auto" w:fill="FFFFFF"/>
-        </w:rPr>
-      </w:pPr>
-      <w:r>
         <w:rPr>
           <w:rFonts w:ascii="Times New Roman" w:hAnsi="Times New Roman" w:cs="Times New Roman"/>
           <w:b/>
@@ -1643,705 +1669,1328 @@
           <w:szCs w:val="28"/>
           <w:shd w:val="clear" w:color="auto" w:fill="FFFFFF"/>
         </w:rPr>
-        <w:t>Palabras clave</w:t>
-      </w:r>
-      <w:r>
-        <w:rPr>
-          <w:rFonts w:ascii="Times New Roman" w:hAnsi="Times New Roman" w:cs="Times New Roman"/>
-          <w:b/>
-          <w:color w:val="222222"/>
-          <w:sz w:val="24"/>
-          <w:szCs w:val="24"/>
-          <w:shd w:val="clear" w:color="auto" w:fill="FFFFFF"/>
-        </w:rPr>
-        <w:t>:</w:t>
-      </w:r>
-      <w:r>
-        <w:rPr>
-          <w:rFonts w:ascii="Times New Roman" w:hAnsi="Times New Roman" w:cs="Times New Roman"/>
-          <w:b/>
-          <w:color w:val="222222"/>
-          <w:sz w:val="24"/>
-          <w:szCs w:val="24"/>
-          <w:shd w:val="clear" w:color="auto" w:fill="FFFFFF"/>
-        </w:rPr>
-        <w:t xml:space="preserve"> </w:t>
-      </w:r>
-      <w:r>
-        <w:rPr>
-          <w:rFonts w:ascii="Times New Roman" w:hAnsi="Times New Roman" w:cs="Times New Roman"/>
-          <w:b/>
-          <w:color w:val="FF0000"/>
-          <w:sz w:val="24"/>
-          <w:szCs w:val="24"/>
-          <w:shd w:val="clear" w:color="auto" w:fill="FFFFFF"/>
-        </w:rPr>
-        <w:t>(</w:t>
-      </w:r>
-      <w:r>
-        <w:rPr>
-          <w:rFonts w:ascii="Times New Roman" w:hAnsi="Times New Roman" w:cs="Times New Roman"/>
-          <w:color w:val="FF0000"/>
-          <w:sz w:val="24"/>
-          <w:szCs w:val="24"/>
-          <w:shd w:val="clear" w:color="auto" w:fill="FFFFFF"/>
-        </w:rPr>
-        <w:t>DEFINICIÓN DE TODAS)</w:t>
-      </w:r>
-      <w:r>
-        <w:rPr>
-          <w:rFonts w:ascii="Times New Roman" w:hAnsi="Times New Roman" w:cs="Times New Roman"/>
-          <w:color w:val="222222"/>
-          <w:sz w:val="24"/>
-          <w:szCs w:val="24"/>
-          <w:shd w:val="clear" w:color="auto" w:fill="FFFFFF"/>
-        </w:rPr>
-        <w:br/>
-        <w:t>Scrip</w:t>
-      </w:r>
-      <w:r>
-        <w:rPr>
-          <w:rFonts w:ascii="Times New Roman" w:hAnsi="Times New Roman" w:cs="Times New Roman"/>
-          <w:color w:val="222222"/>
-          <w:sz w:val="24"/>
-          <w:szCs w:val="24"/>
-          <w:shd w:val="clear" w:color="auto" w:fill="FFFFFF"/>
-        </w:rPr>
-        <w:t>t</w:t>
-      </w:r>
-      <w:r>
-        <w:rPr>
-          <w:rFonts w:ascii="Times New Roman" w:hAnsi="Times New Roman" w:cs="Times New Roman"/>
-          <w:color w:val="222222"/>
-          <w:sz w:val="24"/>
-          <w:szCs w:val="24"/>
-        </w:rPr>
-        <w:br/>
-      </w:r>
-      <w:r>
-        <w:rPr>
-          <w:rFonts w:ascii="Times New Roman" w:hAnsi="Times New Roman" w:cs="Times New Roman"/>
-          <w:color w:val="222222"/>
-          <w:sz w:val="24"/>
-          <w:szCs w:val="24"/>
-          <w:shd w:val="clear" w:color="auto" w:fill="FFFFFF"/>
-        </w:rPr>
-        <w:t>RAM</w:t>
-      </w:r>
-      <w:r>
-        <w:rPr>
-          <w:rFonts w:ascii="Times New Roman" w:hAnsi="Times New Roman" w:cs="Times New Roman"/>
-          <w:color w:val="222222"/>
-          <w:sz w:val="24"/>
-          <w:szCs w:val="24"/>
-        </w:rPr>
-        <w:br/>
-      </w:r>
-      <w:r>
-        <w:rPr>
-          <w:rFonts w:ascii="Times New Roman" w:hAnsi="Times New Roman" w:cs="Times New Roman"/>
-          <w:color w:val="222222"/>
-          <w:sz w:val="24"/>
-          <w:szCs w:val="24"/>
-          <w:shd w:val="clear" w:color="auto" w:fill="FFFFFF"/>
-        </w:rPr>
-        <w:t>CPU</w:t>
-      </w:r>
-      <w:r>
-        <w:rPr>
-          <w:rFonts w:ascii="Times New Roman" w:hAnsi="Times New Roman" w:cs="Times New Roman"/>
-          <w:color w:val="222222"/>
-          <w:sz w:val="24"/>
-          <w:szCs w:val="24"/>
-        </w:rPr>
-        <w:br/>
-      </w:r>
-      <w:r>
-        <w:rPr>
-          <w:rFonts w:ascii="Times New Roman" w:hAnsi="Times New Roman" w:cs="Times New Roman"/>
-          <w:color w:val="222222"/>
-          <w:sz w:val="24"/>
-          <w:szCs w:val="24"/>
-          <w:shd w:val="clear" w:color="auto" w:fill="FFFFFF"/>
-        </w:rPr>
-        <w:t>Algoritmo</w:t>
-      </w:r>
-      <w:r>
-        <w:rPr>
-          <w:rFonts w:ascii="Times New Roman" w:hAnsi="Times New Roman" w:cs="Times New Roman"/>
-          <w:color w:val="222222"/>
-          <w:sz w:val="24"/>
-          <w:szCs w:val="24"/>
-        </w:rPr>
-        <w:br/>
-      </w:r>
-      <w:r>
-        <w:rPr>
-          <w:rFonts w:ascii="Times New Roman" w:hAnsi="Times New Roman" w:cs="Times New Roman"/>
-          <w:color w:val="222222"/>
-          <w:sz w:val="24"/>
-          <w:szCs w:val="24"/>
-          <w:shd w:val="clear" w:color="auto" w:fill="FFFFFF"/>
-        </w:rPr>
-        <w:t>Base de datos no relacional</w:t>
-      </w:r>
-      <w:r>
-        <w:rPr>
-          <w:rFonts w:ascii="Times New Roman" w:hAnsi="Times New Roman" w:cs="Times New Roman"/>
-          <w:color w:val="222222"/>
-          <w:sz w:val="24"/>
-          <w:szCs w:val="24"/>
-        </w:rPr>
-        <w:br/>
-      </w:r>
-      <w:r>
-        <w:rPr>
-          <w:rFonts w:ascii="Times New Roman" w:hAnsi="Times New Roman" w:cs="Times New Roman"/>
-          <w:color w:val="222222"/>
-          <w:sz w:val="24"/>
-          <w:szCs w:val="24"/>
-          <w:shd w:val="clear" w:color="auto" w:fill="FFFFFF"/>
-        </w:rPr>
-        <w:t>Java</w:t>
-      </w:r>
-      <w:r>
-        <w:rPr>
-          <w:rFonts w:ascii="Times New Roman" w:hAnsi="Times New Roman" w:cs="Times New Roman"/>
-          <w:color w:val="222222"/>
-          <w:sz w:val="24"/>
-          <w:szCs w:val="24"/>
-        </w:rPr>
-        <w:br/>
-      </w:r>
-      <w:r>
-        <w:rPr>
-          <w:rFonts w:ascii="Times New Roman" w:hAnsi="Times New Roman" w:cs="Times New Roman"/>
-          <w:color w:val="222222"/>
-          <w:sz w:val="24"/>
-          <w:szCs w:val="24"/>
-          <w:shd w:val="clear" w:color="auto" w:fill="FFFFFF"/>
-        </w:rPr>
-        <w:t>P</w:t>
-      </w:r>
-      <w:r>
-        <w:rPr>
-          <w:rFonts w:ascii="Times New Roman" w:hAnsi="Times New Roman" w:cs="Times New Roman"/>
-          <w:color w:val="222222"/>
-          <w:sz w:val="24"/>
-          <w:szCs w:val="24"/>
-          <w:shd w:val="clear" w:color="auto" w:fill="FFFFFF"/>
-        </w:rPr>
-        <w:t>y</w:t>
-      </w:r>
-      <w:r>
-        <w:rPr>
-          <w:rFonts w:ascii="Times New Roman" w:hAnsi="Times New Roman" w:cs="Times New Roman"/>
-          <w:color w:val="222222"/>
-          <w:sz w:val="24"/>
-          <w:szCs w:val="24"/>
-          <w:shd w:val="clear" w:color="auto" w:fill="FFFFFF"/>
-        </w:rPr>
-        <w:t>thon</w:t>
-      </w:r>
-      <w:r>
-        <w:rPr>
-          <w:rFonts w:ascii="Times New Roman" w:hAnsi="Times New Roman" w:cs="Times New Roman"/>
-          <w:color w:val="222222"/>
-          <w:sz w:val="24"/>
-          <w:szCs w:val="24"/>
-        </w:rPr>
-        <w:br/>
-      </w:r>
-      <w:r>
-        <w:rPr>
-          <w:rFonts w:ascii="Times New Roman" w:hAnsi="Times New Roman" w:cs="Times New Roman"/>
-          <w:color w:val="222222"/>
-          <w:sz w:val="24"/>
-          <w:szCs w:val="24"/>
-          <w:shd w:val="clear" w:color="auto" w:fill="FFFFFF"/>
-        </w:rPr>
-        <w:t>Gestión de versiones</w:t>
-      </w:r>
-      <w:r>
-        <w:rPr>
-          <w:rFonts w:ascii="Times New Roman" w:hAnsi="Times New Roman" w:cs="Times New Roman"/>
-          <w:color w:val="222222"/>
-          <w:sz w:val="24"/>
-          <w:szCs w:val="24"/>
-        </w:rPr>
-        <w:br/>
-      </w:r>
-      <w:r>
-        <w:rPr>
-          <w:rFonts w:ascii="Times New Roman" w:hAnsi="Times New Roman" w:cs="Times New Roman"/>
-          <w:color w:val="222222"/>
-          <w:sz w:val="24"/>
-          <w:szCs w:val="24"/>
-          <w:shd w:val="clear" w:color="auto" w:fill="FFFFFF"/>
-        </w:rPr>
-        <w:t>Aplicación</w:t>
-      </w:r>
-      <w:r>
-        <w:rPr>
-          <w:rFonts w:ascii="Times New Roman" w:hAnsi="Times New Roman" w:cs="Times New Roman"/>
-          <w:color w:val="222222"/>
-          <w:sz w:val="24"/>
-          <w:szCs w:val="24"/>
-        </w:rPr>
-        <w:br/>
-      </w:r>
-      <w:r>
-        <w:rPr>
-          <w:rFonts w:ascii="Times New Roman" w:hAnsi="Times New Roman" w:cs="Times New Roman"/>
-          <w:color w:val="222222"/>
-          <w:sz w:val="24"/>
-          <w:szCs w:val="24"/>
-          <w:shd w:val="clear" w:color="auto" w:fill="FFFFFF"/>
-        </w:rPr>
-        <w:t>Android</w:t>
-      </w:r>
-      <w:r>
-        <w:rPr>
-          <w:rFonts w:ascii="Times New Roman" w:hAnsi="Times New Roman" w:cs="Times New Roman"/>
-          <w:color w:val="222222"/>
-          <w:sz w:val="24"/>
-          <w:szCs w:val="24"/>
-        </w:rPr>
-        <w:br/>
-      </w:r>
-      <w:r>
-        <w:rPr>
-          <w:rFonts w:ascii="Times New Roman" w:hAnsi="Times New Roman" w:cs="Times New Roman"/>
-          <w:color w:val="222222"/>
-          <w:sz w:val="24"/>
-          <w:szCs w:val="24"/>
-          <w:shd w:val="clear" w:color="auto" w:fill="FFFFFF"/>
-        </w:rPr>
-        <w:t>IDE</w:t>
-      </w:r>
-      <w:r>
-        <w:rPr>
-          <w:rFonts w:ascii="Times New Roman" w:hAnsi="Times New Roman" w:cs="Times New Roman"/>
-          <w:color w:val="222222"/>
-          <w:sz w:val="24"/>
-          <w:szCs w:val="24"/>
-        </w:rPr>
-        <w:br/>
-      </w:r>
-      <w:r>
-        <w:rPr>
-          <w:rFonts w:ascii="Times New Roman" w:hAnsi="Times New Roman" w:cs="Times New Roman"/>
-          <w:color w:val="222222"/>
-          <w:sz w:val="24"/>
-          <w:szCs w:val="24"/>
-          <w:shd w:val="clear" w:color="auto" w:fill="FFFFFF"/>
-        </w:rPr>
-        <w:t>App</w:t>
-      </w:r>
-      <w:r>
-        <w:rPr>
-          <w:rFonts w:ascii="Times New Roman" w:hAnsi="Times New Roman" w:cs="Times New Roman"/>
-          <w:color w:val="222222"/>
-          <w:sz w:val="24"/>
-          <w:szCs w:val="24"/>
-        </w:rPr>
-        <w:br/>
-      </w:r>
-      <w:r>
-        <w:rPr>
-          <w:rFonts w:ascii="Times New Roman" w:hAnsi="Times New Roman" w:cs="Times New Roman"/>
-          <w:color w:val="222222"/>
-          <w:sz w:val="24"/>
-          <w:szCs w:val="24"/>
-          <w:shd w:val="clear" w:color="auto" w:fill="FFFFFF"/>
-        </w:rPr>
-        <w:t>Colección</w:t>
-      </w:r>
-      <w:r>
-        <w:rPr>
-          <w:rFonts w:ascii="Times New Roman" w:hAnsi="Times New Roman" w:cs="Times New Roman"/>
-          <w:color w:val="222222"/>
-          <w:sz w:val="24"/>
-          <w:szCs w:val="24"/>
-        </w:rPr>
-        <w:br/>
-      </w:r>
-      <w:r>
-        <w:rPr>
-          <w:rFonts w:ascii="Times New Roman" w:hAnsi="Times New Roman" w:cs="Times New Roman"/>
-          <w:color w:val="222222"/>
-          <w:sz w:val="24"/>
-          <w:szCs w:val="24"/>
-          <w:shd w:val="clear" w:color="auto" w:fill="FFFFFF"/>
-        </w:rPr>
-        <w:t>J</w:t>
-      </w:r>
-      <w:r>
-        <w:rPr>
-          <w:rFonts w:ascii="Times New Roman" w:hAnsi="Times New Roman" w:cs="Times New Roman"/>
-          <w:color w:val="222222"/>
-          <w:sz w:val="24"/>
-          <w:szCs w:val="24"/>
-          <w:shd w:val="clear" w:color="auto" w:fill="FFFFFF"/>
-        </w:rPr>
-        <w:t>SON</w:t>
-      </w:r>
-      <w:r>
-        <w:rPr>
-          <w:rFonts w:ascii="Times New Roman" w:hAnsi="Times New Roman" w:cs="Times New Roman"/>
-          <w:color w:val="222222"/>
-          <w:sz w:val="24"/>
-          <w:szCs w:val="24"/>
-        </w:rPr>
-        <w:br/>
-      </w:r>
-      <w:r>
-        <w:rPr>
-          <w:rFonts w:ascii="Times New Roman" w:hAnsi="Times New Roman" w:cs="Times New Roman"/>
-          <w:color w:val="222222"/>
-          <w:sz w:val="24"/>
-          <w:szCs w:val="24"/>
-          <w:shd w:val="clear" w:color="auto" w:fill="FFFFFF"/>
-        </w:rPr>
-        <w:t>XML</w:t>
-      </w:r>
-      <w:r>
-        <w:rPr>
-          <w:rFonts w:ascii="Times New Roman" w:hAnsi="Times New Roman" w:cs="Times New Roman"/>
-          <w:color w:val="222222"/>
-          <w:sz w:val="24"/>
-          <w:szCs w:val="24"/>
-        </w:rPr>
-        <w:br/>
-      </w:r>
-      <w:r>
-        <w:rPr>
-          <w:rFonts w:ascii="Times New Roman" w:hAnsi="Times New Roman" w:cs="Times New Roman"/>
-          <w:color w:val="222222"/>
-          <w:sz w:val="24"/>
-          <w:szCs w:val="24"/>
-          <w:shd w:val="clear" w:color="auto" w:fill="FFFFFF"/>
-        </w:rPr>
-        <w:t>Listener</w:t>
-      </w:r>
-      <w:r>
-        <w:rPr>
-          <w:rFonts w:ascii="Times New Roman" w:hAnsi="Times New Roman" w:cs="Times New Roman"/>
-          <w:color w:val="222222"/>
-          <w:sz w:val="24"/>
-          <w:szCs w:val="24"/>
-        </w:rPr>
-        <w:br/>
-      </w:r>
-      <w:r>
-        <w:rPr>
-          <w:rFonts w:ascii="Times New Roman" w:hAnsi="Times New Roman" w:cs="Times New Roman"/>
-          <w:color w:val="222222"/>
-          <w:sz w:val="24"/>
-          <w:szCs w:val="24"/>
-          <w:shd w:val="clear" w:color="auto" w:fill="FFFFFF"/>
-        </w:rPr>
-        <w:t>Métodos de Callback</w:t>
-      </w:r>
-      <w:r>
-        <w:rPr>
-          <w:rFonts w:ascii="Times New Roman" w:hAnsi="Times New Roman" w:cs="Times New Roman"/>
-          <w:color w:val="222222"/>
-          <w:sz w:val="24"/>
-          <w:szCs w:val="24"/>
-        </w:rPr>
-        <w:br/>
-      </w:r>
-      <w:r>
-        <w:rPr>
-          <w:rFonts w:ascii="Times New Roman" w:hAnsi="Times New Roman" w:cs="Times New Roman"/>
-          <w:color w:val="222222"/>
-          <w:sz w:val="24"/>
-          <w:szCs w:val="24"/>
-          <w:shd w:val="clear" w:color="auto" w:fill="FFFFFF"/>
-        </w:rPr>
-        <w:t>Contexto</w:t>
-      </w:r>
-      <w:r>
-        <w:rPr>
-          <w:rFonts w:ascii="Times New Roman" w:hAnsi="Times New Roman" w:cs="Times New Roman"/>
-          <w:color w:val="222222"/>
-          <w:sz w:val="24"/>
-          <w:szCs w:val="24"/>
-        </w:rPr>
-        <w:br/>
-      </w:r>
-      <w:r>
-        <w:rPr>
-          <w:rFonts w:ascii="Times New Roman" w:hAnsi="Times New Roman" w:cs="Times New Roman"/>
-          <w:color w:val="222222"/>
-          <w:sz w:val="24"/>
-          <w:szCs w:val="24"/>
-          <w:shd w:val="clear" w:color="auto" w:fill="FFFFFF"/>
-        </w:rPr>
-        <w:t>Intent</w:t>
-      </w:r>
-      <w:r>
-        <w:rPr>
-          <w:rFonts w:ascii="Times New Roman" w:hAnsi="Times New Roman" w:cs="Times New Roman"/>
-          <w:color w:val="222222"/>
-          <w:sz w:val="24"/>
-          <w:szCs w:val="24"/>
-        </w:rPr>
-        <w:br/>
-      </w:r>
-      <w:r>
-        <w:rPr>
-          <w:rFonts w:ascii="Times New Roman" w:hAnsi="Times New Roman" w:cs="Times New Roman"/>
-          <w:color w:val="222222"/>
-          <w:sz w:val="24"/>
-          <w:szCs w:val="24"/>
-          <w:shd w:val="clear" w:color="auto" w:fill="FFFFFF"/>
-        </w:rPr>
-        <w:t>Instancia</w:t>
-      </w:r>
-      <w:r>
-        <w:rPr>
-          <w:rFonts w:ascii="Times New Roman" w:hAnsi="Times New Roman" w:cs="Times New Roman"/>
-          <w:color w:val="222222"/>
-          <w:sz w:val="24"/>
-          <w:szCs w:val="24"/>
-        </w:rPr>
-        <w:br/>
-      </w:r>
-      <w:r>
-        <w:rPr>
-          <w:rFonts w:ascii="Times New Roman" w:hAnsi="Times New Roman" w:cs="Times New Roman"/>
-          <w:color w:val="222222"/>
-          <w:sz w:val="24"/>
-          <w:szCs w:val="24"/>
-          <w:shd w:val="clear" w:color="auto" w:fill="FFFFFF"/>
-        </w:rPr>
-        <w:t>Compilar</w:t>
-      </w:r>
-      <w:r>
-        <w:rPr>
-          <w:rFonts w:ascii="Times New Roman" w:hAnsi="Times New Roman" w:cs="Times New Roman"/>
-          <w:color w:val="222222"/>
-          <w:sz w:val="24"/>
-          <w:szCs w:val="24"/>
-        </w:rPr>
-        <w:br/>
-      </w:r>
-      <w:r>
-        <w:rPr>
-          <w:rFonts w:ascii="Times New Roman" w:hAnsi="Times New Roman" w:cs="Times New Roman"/>
-          <w:color w:val="222222"/>
-          <w:sz w:val="24"/>
-          <w:szCs w:val="24"/>
-          <w:shd w:val="clear" w:color="auto" w:fill="FFFFFF"/>
-        </w:rPr>
-        <w:t>Firebase</w:t>
-      </w:r>
-      <w:r>
-        <w:rPr>
-          <w:rFonts w:ascii="Times New Roman" w:hAnsi="Times New Roman" w:cs="Times New Roman"/>
-          <w:color w:val="222222"/>
-          <w:sz w:val="24"/>
-          <w:szCs w:val="24"/>
-        </w:rPr>
-        <w:br/>
-      </w:r>
-      <w:r>
-        <w:rPr>
-          <w:rFonts w:ascii="Times New Roman" w:hAnsi="Times New Roman" w:cs="Times New Roman"/>
-          <w:color w:val="222222"/>
-          <w:sz w:val="24"/>
-          <w:szCs w:val="24"/>
-          <w:shd w:val="clear" w:color="auto" w:fill="FFFFFF"/>
-        </w:rPr>
-        <w:t>Gith</w:t>
-      </w:r>
-      <w:r>
-        <w:rPr>
-          <w:rFonts w:ascii="Times New Roman" w:hAnsi="Times New Roman" w:cs="Times New Roman"/>
-          <w:color w:val="222222"/>
-          <w:sz w:val="24"/>
-          <w:szCs w:val="24"/>
-          <w:shd w:val="clear" w:color="auto" w:fill="FFFFFF"/>
-        </w:rPr>
-        <w:t>ub</w:t>
-      </w:r>
-      <w:r>
-        <w:rPr>
-          <w:rFonts w:ascii="Times New Roman" w:hAnsi="Times New Roman" w:cs="Times New Roman"/>
-          <w:color w:val="222222"/>
-          <w:sz w:val="24"/>
-          <w:szCs w:val="24"/>
-        </w:rPr>
-        <w:br/>
-      </w:r>
-      <w:r>
-        <w:rPr>
-          <w:rFonts w:ascii="Times New Roman" w:hAnsi="Times New Roman" w:cs="Times New Roman"/>
-          <w:color w:val="222222"/>
-          <w:sz w:val="24"/>
-          <w:szCs w:val="24"/>
-          <w:shd w:val="clear" w:color="auto" w:fill="FFFFFF"/>
-        </w:rPr>
-        <w:t>SSD</w:t>
-      </w:r>
-      <w:r>
-        <w:rPr>
-          <w:rFonts w:ascii="Times New Roman" w:hAnsi="Times New Roman" w:cs="Times New Roman"/>
-          <w:color w:val="222222"/>
-          <w:sz w:val="24"/>
-          <w:szCs w:val="24"/>
-        </w:rPr>
-        <w:br/>
-      </w:r>
-      <w:r>
-        <w:rPr>
-          <w:rFonts w:ascii="Times New Roman" w:hAnsi="Times New Roman" w:cs="Times New Roman"/>
-          <w:color w:val="222222"/>
-          <w:sz w:val="24"/>
-          <w:szCs w:val="24"/>
-          <w:shd w:val="clear" w:color="auto" w:fill="FFFFFF"/>
-        </w:rPr>
-        <w:t>HDD</w:t>
-      </w:r>
-      <w:r>
-        <w:rPr>
-          <w:rFonts w:ascii="Times New Roman" w:hAnsi="Times New Roman" w:cs="Times New Roman"/>
-          <w:color w:val="222222"/>
-          <w:sz w:val="24"/>
-          <w:szCs w:val="24"/>
-        </w:rPr>
-        <w:br/>
-      </w:r>
-      <w:r>
-        <w:rPr>
-          <w:rFonts w:ascii="Times New Roman" w:hAnsi="Times New Roman" w:cs="Times New Roman"/>
-          <w:color w:val="222222"/>
-          <w:sz w:val="24"/>
-          <w:szCs w:val="24"/>
-          <w:shd w:val="clear" w:color="auto" w:fill="FFFFFF"/>
-        </w:rPr>
-        <w:t>M.2</w:t>
-      </w:r>
-    </w:p>
-    <w:p>
-      <w:pPr>
-        <w:spacing w:after="0"/>
-        <w:rPr>
-          <w:rFonts w:ascii="Times New Roman" w:hAnsi="Times New Roman" w:cs="Times New Roman"/>
-          <w:sz w:val="24"/>
-          <w:szCs w:val="24"/>
-        </w:rPr>
-      </w:pPr>
-      <w:r>
-        <w:rPr>
-          <w:rFonts w:ascii="Times New Roman" w:hAnsi="Times New Roman" w:cs="Times New Roman"/>
-          <w:color w:val="222222"/>
-          <w:sz w:val="24"/>
-          <w:szCs w:val="24"/>
-          <w:shd w:val="clear" w:color="auto" w:fill="FFFFFF"/>
-        </w:rPr>
-        <w:t>IDE</w:t>
-      </w:r>
-    </w:p>
-    <w:p>
-      <w:pPr>
-        <w:rPr>
-          <w:rFonts w:ascii="Times New Roman" w:hAnsi="Times New Roman" w:cs="Times New Roman"/>
-          <w:sz w:val="24"/>
-          <w:szCs w:val="24"/>
-        </w:rPr>
-      </w:pPr>
-    </w:p>
-    <w:p>
-      <w:pPr>
-        <w:rPr>
-          <w:rFonts w:ascii="Times New Roman" w:hAnsi="Times New Roman" w:cs="Times New Roman"/>
-          <w:sz w:val="24"/>
-          <w:szCs w:val="24"/>
-        </w:rPr>
-      </w:pPr>
-    </w:p>
-    <w:p>
-      <w:pPr>
-        <w:rPr>
-          <w:rFonts w:ascii="Times New Roman" w:hAnsi="Times New Roman" w:cs="Times New Roman"/>
-          <w:sz w:val="24"/>
-          <w:szCs w:val="24"/>
-        </w:rPr>
-      </w:pPr>
-    </w:p>
-    <w:p>
-      <w:pPr>
-        <w:rPr>
-          <w:rFonts w:ascii="Times New Roman" w:hAnsi="Times New Roman" w:cs="Times New Roman"/>
-          <w:sz w:val="24"/>
-          <w:szCs w:val="24"/>
-        </w:rPr>
-      </w:pPr>
-    </w:p>
-    <w:p>
-      <w:pPr>
-        <w:rPr>
-          <w:rFonts w:ascii="Times New Roman" w:hAnsi="Times New Roman" w:cs="Times New Roman"/>
-          <w:sz w:val="24"/>
-          <w:szCs w:val="24"/>
-        </w:rPr>
-      </w:pPr>
-    </w:p>
-    <w:p>
-      <w:pPr>
-        <w:rPr>
-          <w:rFonts w:ascii="Times New Roman" w:hAnsi="Times New Roman" w:cs="Times New Roman"/>
-          <w:sz w:val="24"/>
-          <w:szCs w:val="24"/>
-        </w:rPr>
-      </w:pPr>
-    </w:p>
-    <w:p>
-      <w:pPr>
-        <w:rPr>
-          <w:rFonts w:ascii="Times New Roman" w:hAnsi="Times New Roman" w:cs="Times New Roman"/>
-          <w:sz w:val="24"/>
-          <w:szCs w:val="24"/>
-        </w:rPr>
-      </w:pPr>
-    </w:p>
-    <w:p>
-      <w:pPr>
-        <w:rPr>
-          <w:rFonts w:ascii="Times New Roman" w:hAnsi="Times New Roman" w:cs="Times New Roman"/>
-          <w:sz w:val="24"/>
-          <w:szCs w:val="24"/>
-        </w:rPr>
-      </w:pPr>
-    </w:p>
-    <w:p>
-      <w:pPr>
-        <w:rPr>
-          <w:rFonts w:ascii="Times New Roman" w:hAnsi="Times New Roman" w:cs="Times New Roman"/>
-          <w:sz w:val="24"/>
-          <w:szCs w:val="24"/>
-        </w:rPr>
-      </w:pPr>
-    </w:p>
-    <w:p>
-      <w:pPr>
-        <w:rPr>
-          <w:rFonts w:ascii="Times New Roman" w:hAnsi="Times New Roman" w:cs="Times New Roman"/>
-          <w:b/>
+      </w:pPr>
+      <w:r>
+        <w:rPr>
+          <w:rFonts w:ascii="Times New Roman" w:hAnsi="Times New Roman" w:cs="Times New Roman"/>
+          <w:b/>
+          <w:color w:val="222222"/>
           <w:sz w:val="28"/>
           <w:szCs w:val="28"/>
-          <w:lang w:val="es-ES_tradnl"/>
-        </w:rPr>
-      </w:pPr>
-      <w:r>
-        <w:rPr>
-          <w:rFonts w:ascii="Times New Roman" w:hAnsi="Times New Roman" w:cs="Times New Roman"/>
-          <w:b/>
+          <w:shd w:val="clear" w:color="auto" w:fill="FFFFFF"/>
+        </w:rPr>
+        <w:br w:type="page"/>
+      </w:r>
+    </w:p>
+    <w:p>
+      <w:pPr>
+        <w:spacing w:after="0"/>
+        <w:rPr>
+          <w:rFonts w:ascii="Times New Roman" w:hAnsi="Times New Roman" w:cs="Times New Roman"/>
+          <w:sz w:val="24"/>
+          <w:szCs w:val="24"/>
+          <w:lang w:val="es-ES_tradnl"/>
+        </w:rPr>
+      </w:pPr>
+      <w:r>
+        <w:rPr>
+          <w:rFonts w:ascii="Times New Roman" w:hAnsi="Times New Roman" w:cs="Times New Roman"/>
+          <w:b/>
+          <w:color w:val="222222"/>
           <w:sz w:val="28"/>
           <w:szCs w:val="28"/>
+          <w:shd w:val="clear" w:color="auto" w:fill="FFFFFF"/>
+        </w:rPr>
+        <w:lastRenderedPageBreak/>
+        <w:t>Palabras clave</w:t>
+      </w:r>
+      <w:r>
+        <w:rPr>
+          <w:rFonts w:ascii="Times New Roman" w:hAnsi="Times New Roman" w:cs="Times New Roman"/>
+          <w:color w:val="222222"/>
+          <w:sz w:val="24"/>
+          <w:szCs w:val="24"/>
+          <w:shd w:val="clear" w:color="auto" w:fill="FFFFFF"/>
+        </w:rPr>
+        <w:br/>
+      </w:r>
+      <w:r>
+        <w:rPr>
+          <w:rFonts w:ascii="Times New Roman" w:hAnsi="Times New Roman" w:cs="Times New Roman"/>
+          <w:sz w:val="24"/>
+          <w:szCs w:val="24"/>
+          <w:lang w:val="es-ES_tradnl"/>
+        </w:rPr>
+        <w:t>-Script: Es un archivo de texto plano que contiene una serie de comandos que son interpretados o ejecutados por un intérprete o motor específico.</w:t>
+      </w:r>
+    </w:p>
+    <w:p>
+      <w:pPr>
+        <w:spacing w:after="0"/>
+        <w:rPr>
+          <w:rFonts w:ascii="Times New Roman" w:hAnsi="Times New Roman" w:cs="Times New Roman"/>
+          <w:sz w:val="24"/>
+          <w:szCs w:val="24"/>
+          <w:lang w:val="es-ES_tradnl"/>
+        </w:rPr>
+      </w:pPr>
+    </w:p>
+    <w:p>
+      <w:pPr>
+        <w:spacing w:after="0"/>
+        <w:rPr>
+          <w:rFonts w:ascii="Times New Roman" w:hAnsi="Times New Roman" w:cs="Times New Roman"/>
+          <w:sz w:val="24"/>
+          <w:szCs w:val="24"/>
+          <w:lang w:val="es-ES_tradnl"/>
+        </w:rPr>
+      </w:pPr>
+      <w:r>
+        <w:rPr>
+          <w:rFonts w:ascii="Times New Roman" w:hAnsi="Times New Roman" w:cs="Times New Roman"/>
+          <w:sz w:val="24"/>
+          <w:szCs w:val="24"/>
+          <w:lang w:val="es-ES_tradnl"/>
+        </w:rPr>
+        <w:t>-RAM: La RAM (</w:t>
+      </w:r>
+      <w:proofErr w:type="spellStart"/>
+      <w:r>
+        <w:rPr>
+          <w:rFonts w:ascii="Times New Roman" w:hAnsi="Times New Roman" w:cs="Times New Roman"/>
+          <w:sz w:val="24"/>
+          <w:szCs w:val="24"/>
+          <w:lang w:val="es-ES_tradnl"/>
+        </w:rPr>
+        <w:t>Random</w:t>
+      </w:r>
+      <w:proofErr w:type="spellEnd"/>
+      <w:r>
+        <w:rPr>
+          <w:rFonts w:ascii="Times New Roman" w:hAnsi="Times New Roman" w:cs="Times New Roman"/>
+          <w:sz w:val="24"/>
+          <w:szCs w:val="24"/>
+          <w:lang w:val="es-ES_tradnl"/>
+        </w:rPr>
+        <w:t xml:space="preserve"> Access </w:t>
+      </w:r>
+      <w:proofErr w:type="spellStart"/>
+      <w:r>
+        <w:rPr>
+          <w:rFonts w:ascii="Times New Roman" w:hAnsi="Times New Roman" w:cs="Times New Roman"/>
+          <w:sz w:val="24"/>
+          <w:szCs w:val="24"/>
+          <w:lang w:val="es-ES_tradnl"/>
+        </w:rPr>
+        <w:t>Memory</w:t>
+      </w:r>
+      <w:proofErr w:type="spellEnd"/>
+      <w:r>
+        <w:rPr>
+          <w:rFonts w:ascii="Times New Roman" w:hAnsi="Times New Roman" w:cs="Times New Roman"/>
+          <w:sz w:val="24"/>
+          <w:szCs w:val="24"/>
+          <w:lang w:val="es-ES_tradnl"/>
+        </w:rPr>
+        <w:t>) es un tipo de memoria volátil utilizada en los sistemas informáticos para almacenar temporalmente los datos y programas que están siendo utilizados en ese momento.</w:t>
+      </w:r>
+    </w:p>
+    <w:p>
+      <w:pPr>
+        <w:spacing w:after="0"/>
+        <w:rPr>
+          <w:rFonts w:ascii="Times New Roman" w:hAnsi="Times New Roman" w:cs="Times New Roman"/>
+          <w:sz w:val="24"/>
+          <w:szCs w:val="24"/>
+          <w:lang w:val="es-ES_tradnl"/>
+        </w:rPr>
+      </w:pPr>
+    </w:p>
+    <w:p>
+      <w:pPr>
+        <w:spacing w:after="0"/>
+        <w:rPr>
+          <w:rFonts w:ascii="Times New Roman" w:hAnsi="Times New Roman" w:cs="Times New Roman"/>
+          <w:sz w:val="24"/>
+          <w:szCs w:val="24"/>
+          <w:lang w:val="es-ES_tradnl"/>
+        </w:rPr>
+      </w:pPr>
+      <w:r>
+        <w:rPr>
+          <w:rFonts w:ascii="Times New Roman" w:hAnsi="Times New Roman" w:cs="Times New Roman"/>
+          <w:sz w:val="24"/>
+          <w:szCs w:val="24"/>
+          <w:lang w:val="es-ES_tradnl"/>
+        </w:rPr>
+        <w:t xml:space="preserve">-CPU: La CPU (Central Processing </w:t>
+      </w:r>
+      <w:proofErr w:type="spellStart"/>
+      <w:r>
+        <w:rPr>
+          <w:rFonts w:ascii="Times New Roman" w:hAnsi="Times New Roman" w:cs="Times New Roman"/>
+          <w:sz w:val="24"/>
+          <w:szCs w:val="24"/>
+          <w:lang w:val="es-ES_tradnl"/>
+        </w:rPr>
+        <w:t>Unit</w:t>
+      </w:r>
+      <w:proofErr w:type="spellEnd"/>
+      <w:r>
+        <w:rPr>
+          <w:rFonts w:ascii="Times New Roman" w:hAnsi="Times New Roman" w:cs="Times New Roman"/>
+          <w:sz w:val="24"/>
+          <w:szCs w:val="24"/>
+          <w:lang w:val="es-ES_tradnl"/>
+        </w:rPr>
+        <w:t>) o Unidad Central de Procesamiento es el componente principal de un sistema informático que se encarga de ejecutar las instrucciones y realizar cálculos necesarios para llevar a cabo las tareas de un programa.</w:t>
+      </w:r>
+    </w:p>
+    <w:p>
+      <w:pPr>
+        <w:spacing w:after="0"/>
+        <w:rPr>
+          <w:rFonts w:ascii="Times New Roman" w:hAnsi="Times New Roman" w:cs="Times New Roman"/>
+          <w:sz w:val="24"/>
+          <w:szCs w:val="24"/>
+          <w:lang w:val="es-ES_tradnl"/>
+        </w:rPr>
+      </w:pPr>
+    </w:p>
+    <w:p>
+      <w:pPr>
+        <w:spacing w:after="0"/>
+        <w:rPr>
+          <w:rFonts w:ascii="Times New Roman" w:hAnsi="Times New Roman" w:cs="Times New Roman"/>
+          <w:sz w:val="24"/>
+          <w:szCs w:val="24"/>
+          <w:lang w:val="es-ES_tradnl"/>
+        </w:rPr>
+      </w:pPr>
+      <w:r>
+        <w:rPr>
+          <w:rFonts w:ascii="Times New Roman" w:hAnsi="Times New Roman" w:cs="Times New Roman"/>
+          <w:sz w:val="24"/>
+          <w:szCs w:val="24"/>
+          <w:lang w:val="es-ES_tradnl"/>
+        </w:rPr>
+        <w:t>-Algoritmo: Un algoritmo es un conjunto ordenado de pasos o instrucciones lógicas y precisas que describen cómo resolver un problema o llevar a cabo una tarea.</w:t>
+      </w:r>
+    </w:p>
+    <w:p>
+      <w:pPr>
+        <w:spacing w:after="0"/>
+        <w:rPr>
+          <w:rFonts w:ascii="Times New Roman" w:hAnsi="Times New Roman" w:cs="Times New Roman"/>
+          <w:sz w:val="24"/>
+          <w:szCs w:val="24"/>
+          <w:lang w:val="es-ES_tradnl"/>
+        </w:rPr>
+      </w:pPr>
+      <w:r>
+        <w:rPr>
+          <w:rFonts w:ascii="Times New Roman" w:hAnsi="Times New Roman" w:cs="Times New Roman"/>
+          <w:sz w:val="24"/>
+          <w:szCs w:val="24"/>
+          <w:lang w:val="es-ES_tradnl"/>
+        </w:rPr>
+        <w:t>-Base de Datos No Relacional: Una base de datos no relacional, a diferencia de las bases de datos relacionales, que organizan la información en tablas estructuradas con filas y columnas, las bases de datos no relacionales almacenan y recuperan datos de manera flexible y no estructurada.</w:t>
+      </w:r>
+    </w:p>
+    <w:p>
+      <w:pPr>
+        <w:spacing w:after="0"/>
+        <w:rPr>
+          <w:rFonts w:ascii="Times New Roman" w:hAnsi="Times New Roman" w:cs="Times New Roman"/>
+          <w:sz w:val="24"/>
+          <w:szCs w:val="24"/>
+          <w:lang w:val="es-ES_tradnl"/>
+        </w:rPr>
+      </w:pPr>
+    </w:p>
+    <w:p>
+      <w:pPr>
+        <w:spacing w:after="0"/>
+        <w:rPr>
+          <w:rFonts w:ascii="Times New Roman" w:hAnsi="Times New Roman" w:cs="Times New Roman"/>
+          <w:sz w:val="24"/>
+          <w:szCs w:val="24"/>
+          <w:lang w:val="es-ES_tradnl"/>
+        </w:rPr>
+      </w:pPr>
+      <w:r>
+        <w:rPr>
+          <w:rFonts w:ascii="Times New Roman" w:hAnsi="Times New Roman" w:cs="Times New Roman"/>
+          <w:sz w:val="24"/>
+          <w:szCs w:val="24"/>
+          <w:lang w:val="es-ES_tradnl"/>
+        </w:rPr>
+        <w:t>-Java: Java es un lenguaje de programación de propósito general y orientado a objetos, diseñado para ser portable, seguro y fácil de usar.</w:t>
+      </w:r>
+    </w:p>
+    <w:p>
+      <w:pPr>
+        <w:spacing w:after="0"/>
+        <w:rPr>
+          <w:rFonts w:ascii="Times New Roman" w:hAnsi="Times New Roman" w:cs="Times New Roman"/>
+          <w:sz w:val="24"/>
+          <w:szCs w:val="24"/>
+          <w:lang w:val="es-ES_tradnl"/>
+        </w:rPr>
+      </w:pPr>
+    </w:p>
+    <w:p>
+      <w:pPr>
+        <w:spacing w:after="0"/>
+        <w:rPr>
+          <w:rFonts w:ascii="Times New Roman" w:hAnsi="Times New Roman" w:cs="Times New Roman"/>
+          <w:sz w:val="24"/>
+          <w:szCs w:val="24"/>
+          <w:lang w:val="es-ES_tradnl"/>
+        </w:rPr>
+      </w:pPr>
+      <w:r>
+        <w:rPr>
+          <w:rFonts w:ascii="Times New Roman" w:hAnsi="Times New Roman" w:cs="Times New Roman"/>
+          <w:sz w:val="24"/>
+          <w:szCs w:val="24"/>
+          <w:lang w:val="es-ES_tradnl"/>
+        </w:rPr>
+        <w:t>-Python: Python es un lenguaje de programación de alto nivel, interpretado y de propósito general. Se caracteriza por su sintaxis clara y legible, lo que facilita la escritura y comprensión del código, lo que lo convierte en un lenguaje muy popular entre programadores de diferentes niveles de experiencia.</w:t>
+      </w:r>
+    </w:p>
+    <w:p>
+      <w:pPr>
+        <w:spacing w:after="0"/>
+        <w:rPr>
+          <w:rFonts w:ascii="Times New Roman" w:hAnsi="Times New Roman" w:cs="Times New Roman"/>
+          <w:sz w:val="24"/>
+          <w:szCs w:val="24"/>
+          <w:lang w:val="es-ES_tradnl"/>
+        </w:rPr>
+      </w:pPr>
+    </w:p>
+    <w:p>
+      <w:pPr>
+        <w:spacing w:after="0"/>
+        <w:rPr>
+          <w:rFonts w:ascii="Times New Roman" w:hAnsi="Times New Roman" w:cs="Times New Roman"/>
+          <w:sz w:val="24"/>
+          <w:szCs w:val="24"/>
+          <w:lang w:val="es-ES_tradnl"/>
+        </w:rPr>
+      </w:pPr>
+      <w:r>
+        <w:rPr>
+          <w:rFonts w:ascii="Times New Roman" w:hAnsi="Times New Roman" w:cs="Times New Roman"/>
+          <w:sz w:val="24"/>
+          <w:szCs w:val="24"/>
+          <w:lang w:val="es-ES_tradnl"/>
+        </w:rPr>
+        <w:t>-Gestión de versiones: La gestión de versiones se refiere al control y seguimiento de los cambios realizados en un proyecto de software a lo largo del tiempo. Es un proceso que permite gestionar y organizar las diferentes versiones de un software, controlando las modificaciones realizadas, facilitando la colaboración entre desarrolladores y garantizando la integridad del proyecto.</w:t>
+      </w:r>
+    </w:p>
+    <w:p>
+      <w:pPr>
+        <w:spacing w:after="0"/>
+        <w:rPr>
+          <w:rFonts w:ascii="Times New Roman" w:hAnsi="Times New Roman" w:cs="Times New Roman"/>
+          <w:sz w:val="24"/>
+          <w:szCs w:val="24"/>
+          <w:lang w:val="es-ES_tradnl"/>
+        </w:rPr>
+      </w:pPr>
+    </w:p>
+    <w:p>
+      <w:pPr>
+        <w:spacing w:after="0"/>
+        <w:rPr>
+          <w:rFonts w:ascii="Times New Roman" w:hAnsi="Times New Roman" w:cs="Times New Roman"/>
+          <w:sz w:val="24"/>
+          <w:szCs w:val="24"/>
+          <w:lang w:val="es-ES_tradnl"/>
+        </w:rPr>
+      </w:pPr>
+      <w:r>
+        <w:rPr>
+          <w:rFonts w:ascii="Times New Roman" w:hAnsi="Times New Roman" w:cs="Times New Roman"/>
+          <w:sz w:val="24"/>
+          <w:szCs w:val="24"/>
+          <w:lang w:val="es-ES_tradnl"/>
+        </w:rPr>
+        <w:t>-Aplicación: Una aplicación, en el contexto de la informática, se refiere a un programa de software diseñado para realizar tareas específicas o brindar servicios a los usuarios. También se conoce como software de aplicación o programa de aplicación.</w:t>
+      </w:r>
+    </w:p>
+    <w:p>
+      <w:pPr>
+        <w:spacing w:after="0"/>
+        <w:rPr>
+          <w:rFonts w:ascii="Times New Roman" w:hAnsi="Times New Roman" w:cs="Times New Roman"/>
+          <w:sz w:val="24"/>
+          <w:szCs w:val="24"/>
+          <w:lang w:val="es-ES_tradnl"/>
+        </w:rPr>
+      </w:pPr>
+    </w:p>
+    <w:p>
+      <w:pPr>
+        <w:spacing w:after="0"/>
+        <w:rPr>
+          <w:rFonts w:ascii="Times New Roman" w:hAnsi="Times New Roman" w:cs="Times New Roman"/>
+          <w:sz w:val="24"/>
+          <w:szCs w:val="24"/>
+          <w:lang w:val="es-ES_tradnl"/>
+        </w:rPr>
+      </w:pPr>
+      <w:r>
+        <w:rPr>
+          <w:rFonts w:ascii="Times New Roman" w:hAnsi="Times New Roman" w:cs="Times New Roman"/>
+          <w:sz w:val="24"/>
+          <w:szCs w:val="24"/>
+          <w:lang w:val="es-ES_tradnl"/>
+        </w:rPr>
+        <w:t>-Android: Android es un sistema operativo móvil desarrollado por Google. Es una plataforma de software diseñada para dispositivos móviles, como teléfonos inteligentes, tabletas y otros dispositivos portátiles. Android se basa en el núcleo del sistema operativo Linux y utiliza una arquitectura de software de código abierto.</w:t>
+      </w:r>
+    </w:p>
+    <w:p>
+      <w:pPr>
+        <w:spacing w:after="0"/>
+        <w:rPr>
+          <w:rFonts w:ascii="Times New Roman" w:hAnsi="Times New Roman" w:cs="Times New Roman"/>
+          <w:sz w:val="24"/>
+          <w:szCs w:val="24"/>
+          <w:lang w:val="es-ES_tradnl"/>
+        </w:rPr>
+      </w:pPr>
+    </w:p>
+    <w:p>
+      <w:pPr>
+        <w:spacing w:after="0"/>
+        <w:rPr>
+          <w:rFonts w:ascii="Times New Roman" w:hAnsi="Times New Roman" w:cs="Times New Roman"/>
+          <w:sz w:val="24"/>
+          <w:szCs w:val="24"/>
+          <w:lang w:val="es-ES_tradnl"/>
+        </w:rPr>
+      </w:pPr>
+      <w:r>
+        <w:rPr>
+          <w:rFonts w:ascii="Times New Roman" w:hAnsi="Times New Roman" w:cs="Times New Roman"/>
+          <w:sz w:val="24"/>
+          <w:szCs w:val="24"/>
+          <w:lang w:val="es-ES_tradnl"/>
+        </w:rPr>
+        <w:t xml:space="preserve">-IDE: IDE son las siglas de </w:t>
+      </w:r>
+      <w:proofErr w:type="spellStart"/>
+      <w:r>
+        <w:rPr>
+          <w:rFonts w:ascii="Times New Roman" w:hAnsi="Times New Roman" w:cs="Times New Roman"/>
+          <w:sz w:val="24"/>
+          <w:szCs w:val="24"/>
+          <w:lang w:val="es-ES_tradnl"/>
+        </w:rPr>
+        <w:t>Integrated</w:t>
+      </w:r>
+      <w:proofErr w:type="spellEnd"/>
+      <w:r>
+        <w:rPr>
+          <w:rFonts w:ascii="Times New Roman" w:hAnsi="Times New Roman" w:cs="Times New Roman"/>
+          <w:sz w:val="24"/>
+          <w:szCs w:val="24"/>
+          <w:lang w:val="es-ES_tradnl"/>
+        </w:rPr>
+        <w:t xml:space="preserve"> </w:t>
+      </w:r>
+      <w:proofErr w:type="spellStart"/>
+      <w:r>
+        <w:rPr>
+          <w:rFonts w:ascii="Times New Roman" w:hAnsi="Times New Roman" w:cs="Times New Roman"/>
+          <w:sz w:val="24"/>
+          <w:szCs w:val="24"/>
+          <w:lang w:val="es-ES_tradnl"/>
+        </w:rPr>
+        <w:t>Development</w:t>
+      </w:r>
+      <w:proofErr w:type="spellEnd"/>
+      <w:r>
+        <w:rPr>
+          <w:rFonts w:ascii="Times New Roman" w:hAnsi="Times New Roman" w:cs="Times New Roman"/>
+          <w:sz w:val="24"/>
+          <w:szCs w:val="24"/>
+          <w:lang w:val="es-ES_tradnl"/>
+        </w:rPr>
+        <w:t xml:space="preserve"> </w:t>
+      </w:r>
+      <w:proofErr w:type="spellStart"/>
+      <w:r>
+        <w:rPr>
+          <w:rFonts w:ascii="Times New Roman" w:hAnsi="Times New Roman" w:cs="Times New Roman"/>
+          <w:sz w:val="24"/>
+          <w:szCs w:val="24"/>
+          <w:lang w:val="es-ES_tradnl"/>
+        </w:rPr>
+        <w:t>Environment</w:t>
+      </w:r>
+      <w:proofErr w:type="spellEnd"/>
+      <w:r>
+        <w:rPr>
+          <w:rFonts w:ascii="Times New Roman" w:hAnsi="Times New Roman" w:cs="Times New Roman"/>
+          <w:sz w:val="24"/>
+          <w:szCs w:val="24"/>
+          <w:lang w:val="es-ES_tradnl"/>
+        </w:rPr>
+        <w:t>, que en español se traduce como Entorno de Desarrollo Integrado. Se refiere a una herramienta de software que proporciona a los programadores un conjunto de características y funcionalidades integradas para facilitar el desarrollo de software.</w:t>
+      </w:r>
+    </w:p>
+    <w:p>
+      <w:pPr>
+        <w:spacing w:after="0"/>
+        <w:rPr>
+          <w:rFonts w:ascii="Times New Roman" w:hAnsi="Times New Roman" w:cs="Times New Roman"/>
+          <w:sz w:val="24"/>
+          <w:szCs w:val="24"/>
+          <w:lang w:val="es-ES_tradnl"/>
+        </w:rPr>
+      </w:pPr>
+      <w:r>
+        <w:rPr>
+          <w:rFonts w:ascii="Times New Roman" w:hAnsi="Times New Roman" w:cs="Times New Roman"/>
+          <w:sz w:val="24"/>
+          <w:szCs w:val="24"/>
+          <w:lang w:val="es-ES_tradnl"/>
+        </w:rPr>
+        <w:lastRenderedPageBreak/>
+        <w:t>-Colección: Una colección se refiere a una estructura de datos que permite almacenar y organizar elementos de manera conjunta. Una colección es una abstracción que proporciona operaciones para agregar, eliminar, buscar y manipular los elementos que contiene.</w:t>
+      </w:r>
+    </w:p>
+    <w:p>
+      <w:pPr>
+        <w:spacing w:after="0"/>
+        <w:rPr>
+          <w:rFonts w:ascii="Times New Roman" w:hAnsi="Times New Roman" w:cs="Times New Roman"/>
+          <w:sz w:val="24"/>
+          <w:szCs w:val="24"/>
+          <w:lang w:val="es-ES_tradnl"/>
+        </w:rPr>
+      </w:pPr>
+    </w:p>
+    <w:p>
+      <w:pPr>
+        <w:spacing w:after="0"/>
+        <w:rPr>
+          <w:rFonts w:ascii="Times New Roman" w:hAnsi="Times New Roman" w:cs="Times New Roman"/>
+          <w:sz w:val="24"/>
+          <w:szCs w:val="24"/>
+          <w:lang w:val="es-ES_tradnl"/>
+        </w:rPr>
+      </w:pPr>
+      <w:r>
+        <w:rPr>
+          <w:rFonts w:ascii="Times New Roman" w:hAnsi="Times New Roman" w:cs="Times New Roman"/>
+          <w:sz w:val="24"/>
+          <w:szCs w:val="24"/>
+          <w:lang w:val="es-ES_tradnl"/>
+        </w:rPr>
+        <w:t xml:space="preserve">-JSON: JSON (JavaScript </w:t>
+      </w:r>
+      <w:proofErr w:type="spellStart"/>
+      <w:r>
+        <w:rPr>
+          <w:rFonts w:ascii="Times New Roman" w:hAnsi="Times New Roman" w:cs="Times New Roman"/>
+          <w:sz w:val="24"/>
+          <w:szCs w:val="24"/>
+          <w:lang w:val="es-ES_tradnl"/>
+        </w:rPr>
+        <w:t>Object</w:t>
+      </w:r>
+      <w:proofErr w:type="spellEnd"/>
+      <w:r>
+        <w:rPr>
+          <w:rFonts w:ascii="Times New Roman" w:hAnsi="Times New Roman" w:cs="Times New Roman"/>
+          <w:sz w:val="24"/>
+          <w:szCs w:val="24"/>
+          <w:lang w:val="es-ES_tradnl"/>
+        </w:rPr>
+        <w:t xml:space="preserve"> </w:t>
+      </w:r>
+      <w:proofErr w:type="spellStart"/>
+      <w:r>
+        <w:rPr>
+          <w:rFonts w:ascii="Times New Roman" w:hAnsi="Times New Roman" w:cs="Times New Roman"/>
+          <w:sz w:val="24"/>
+          <w:szCs w:val="24"/>
+          <w:lang w:val="es-ES_tradnl"/>
+        </w:rPr>
+        <w:t>Notation</w:t>
+      </w:r>
+      <w:proofErr w:type="spellEnd"/>
+      <w:r>
+        <w:rPr>
+          <w:rFonts w:ascii="Times New Roman" w:hAnsi="Times New Roman" w:cs="Times New Roman"/>
+          <w:sz w:val="24"/>
+          <w:szCs w:val="24"/>
+          <w:lang w:val="es-ES_tradnl"/>
+        </w:rPr>
+        <w:t>) es un formato ligero de intercambio de datos que se utiliza normalmente en la comunicación entre aplicaciones web y servicios web.</w:t>
+      </w:r>
+    </w:p>
+    <w:p>
+      <w:pPr>
+        <w:spacing w:after="0"/>
+        <w:rPr>
+          <w:rFonts w:ascii="Times New Roman" w:hAnsi="Times New Roman" w:cs="Times New Roman"/>
+          <w:sz w:val="24"/>
+          <w:szCs w:val="24"/>
+          <w:lang w:val="es-ES_tradnl"/>
+        </w:rPr>
+      </w:pPr>
+    </w:p>
+    <w:p>
+      <w:pPr>
+        <w:spacing w:after="0"/>
+        <w:rPr>
+          <w:rFonts w:ascii="Times New Roman" w:hAnsi="Times New Roman" w:cs="Times New Roman"/>
+          <w:sz w:val="24"/>
+          <w:szCs w:val="24"/>
+          <w:lang w:val="es-ES_tradnl"/>
+        </w:rPr>
+      </w:pPr>
+      <w:r>
+        <w:rPr>
+          <w:rFonts w:ascii="Times New Roman" w:hAnsi="Times New Roman" w:cs="Times New Roman"/>
+          <w:sz w:val="24"/>
+          <w:szCs w:val="24"/>
+          <w:lang w:val="es-ES_tradnl"/>
+        </w:rPr>
+        <w:t xml:space="preserve">-XML: XML (Extensible </w:t>
+      </w:r>
+      <w:proofErr w:type="spellStart"/>
+      <w:r>
+        <w:rPr>
+          <w:rFonts w:ascii="Times New Roman" w:hAnsi="Times New Roman" w:cs="Times New Roman"/>
+          <w:sz w:val="24"/>
+          <w:szCs w:val="24"/>
+          <w:lang w:val="es-ES_tradnl"/>
+        </w:rPr>
+        <w:t>Markup</w:t>
+      </w:r>
+      <w:proofErr w:type="spellEnd"/>
+      <w:r>
+        <w:rPr>
+          <w:rFonts w:ascii="Times New Roman" w:hAnsi="Times New Roman" w:cs="Times New Roman"/>
+          <w:sz w:val="24"/>
+          <w:szCs w:val="24"/>
+          <w:lang w:val="es-ES_tradnl"/>
+        </w:rPr>
+        <w:t xml:space="preserve"> </w:t>
+      </w:r>
+      <w:proofErr w:type="spellStart"/>
+      <w:r>
+        <w:rPr>
+          <w:rFonts w:ascii="Times New Roman" w:hAnsi="Times New Roman" w:cs="Times New Roman"/>
+          <w:sz w:val="24"/>
+          <w:szCs w:val="24"/>
+          <w:lang w:val="es-ES_tradnl"/>
+        </w:rPr>
+        <w:t>Language</w:t>
+      </w:r>
+      <w:proofErr w:type="spellEnd"/>
+      <w:r>
+        <w:rPr>
+          <w:rFonts w:ascii="Times New Roman" w:hAnsi="Times New Roman" w:cs="Times New Roman"/>
+          <w:sz w:val="24"/>
+          <w:szCs w:val="24"/>
+          <w:lang w:val="es-ES_tradnl"/>
+        </w:rPr>
+        <w:t>) es un lenguaje de marcado utilizado para almacenar y transportar datos en un formato legible tanto para humanos como para</w:t>
+      </w:r>
+      <w:r>
+        <w:rPr>
+          <w:rFonts w:ascii="Times New Roman" w:hAnsi="Times New Roman" w:cs="Times New Roman"/>
+          <w:color w:val="222222"/>
+          <w:sz w:val="24"/>
+          <w:szCs w:val="24"/>
+          <w:shd w:val="clear" w:color="auto" w:fill="FFFFFF"/>
+        </w:rPr>
+        <w:t xml:space="preserve"> </w:t>
+      </w:r>
+      <w:r>
+        <w:rPr>
+          <w:rFonts w:ascii="Times New Roman" w:hAnsi="Times New Roman" w:cs="Times New Roman"/>
+          <w:sz w:val="24"/>
+          <w:szCs w:val="24"/>
+          <w:lang w:val="es-ES_tradnl"/>
+        </w:rPr>
+        <w:t>máquinas. Fue diseñado para ser independiente del lenguaje y la plataforma, lo que lo hace adecuado para la transferencia de datos entre diferentes sistemas.</w:t>
+      </w:r>
+    </w:p>
+    <w:p>
+      <w:pPr>
+        <w:spacing w:after="0"/>
+        <w:rPr>
+          <w:rFonts w:ascii="Times New Roman" w:hAnsi="Times New Roman" w:cs="Times New Roman"/>
+          <w:sz w:val="24"/>
+          <w:szCs w:val="24"/>
+          <w:lang w:val="es-ES_tradnl"/>
+        </w:rPr>
+      </w:pPr>
+    </w:p>
+    <w:p>
+      <w:pPr>
+        <w:spacing w:after="0"/>
+        <w:rPr>
+          <w:rFonts w:ascii="Times New Roman" w:hAnsi="Times New Roman" w:cs="Times New Roman"/>
+          <w:sz w:val="24"/>
+          <w:szCs w:val="24"/>
+          <w:lang w:val="es-ES_tradnl"/>
+        </w:rPr>
+      </w:pPr>
+      <w:r>
+        <w:rPr>
+          <w:rFonts w:ascii="Times New Roman" w:hAnsi="Times New Roman" w:cs="Times New Roman"/>
+          <w:sz w:val="24"/>
+          <w:szCs w:val="24"/>
+          <w:lang w:val="es-ES_tradnl"/>
+        </w:rPr>
+        <w:t>-</w:t>
+      </w:r>
+      <w:proofErr w:type="spellStart"/>
+      <w:r>
+        <w:rPr>
+          <w:rFonts w:ascii="Times New Roman" w:hAnsi="Times New Roman" w:cs="Times New Roman"/>
+          <w:sz w:val="24"/>
+          <w:szCs w:val="24"/>
+          <w:lang w:val="es-ES_tradnl"/>
+        </w:rPr>
+        <w:t>Listener</w:t>
+      </w:r>
+      <w:proofErr w:type="spellEnd"/>
+      <w:r>
+        <w:rPr>
+          <w:rFonts w:ascii="Times New Roman" w:hAnsi="Times New Roman" w:cs="Times New Roman"/>
+          <w:sz w:val="24"/>
+          <w:szCs w:val="24"/>
+          <w:lang w:val="es-ES_tradnl"/>
+        </w:rPr>
+        <w:t>: Es un componente o función que espera y responde a eventos en un sistema o aplicación. Su función es capturar eventos específicos y ejecutar acciones correspondientes.</w:t>
+      </w:r>
+    </w:p>
+    <w:p>
+      <w:pPr>
+        <w:spacing w:after="0"/>
+        <w:rPr>
+          <w:rFonts w:ascii="Times New Roman" w:hAnsi="Times New Roman" w:cs="Times New Roman"/>
+          <w:sz w:val="24"/>
+          <w:szCs w:val="24"/>
+          <w:lang w:val="es-ES_tradnl"/>
+        </w:rPr>
+      </w:pPr>
+    </w:p>
+    <w:p>
+      <w:pPr>
+        <w:spacing w:after="0"/>
+        <w:rPr>
+          <w:rFonts w:ascii="Times New Roman" w:hAnsi="Times New Roman" w:cs="Times New Roman"/>
+          <w:sz w:val="24"/>
+          <w:szCs w:val="24"/>
+          <w:lang w:val="es-ES_tradnl"/>
+        </w:rPr>
+      </w:pPr>
+      <w:r>
+        <w:rPr>
+          <w:rFonts w:ascii="Times New Roman" w:hAnsi="Times New Roman" w:cs="Times New Roman"/>
+          <w:sz w:val="24"/>
+          <w:szCs w:val="24"/>
+          <w:lang w:val="es-ES_tradnl"/>
+        </w:rPr>
+        <w:t xml:space="preserve">-Métodos de </w:t>
+      </w:r>
+      <w:proofErr w:type="spellStart"/>
+      <w:r>
+        <w:rPr>
+          <w:rFonts w:ascii="Times New Roman" w:hAnsi="Times New Roman" w:cs="Times New Roman"/>
+          <w:sz w:val="24"/>
+          <w:szCs w:val="24"/>
+          <w:lang w:val="es-ES_tradnl"/>
+        </w:rPr>
+        <w:t>Callback</w:t>
+      </w:r>
+      <w:proofErr w:type="spellEnd"/>
+      <w:r>
+        <w:rPr>
+          <w:rFonts w:ascii="Times New Roman" w:hAnsi="Times New Roman" w:cs="Times New Roman"/>
+          <w:sz w:val="24"/>
+          <w:szCs w:val="24"/>
+          <w:lang w:val="es-ES_tradnl"/>
+        </w:rPr>
+        <w:t xml:space="preserve">: Los métodos de </w:t>
+      </w:r>
+      <w:proofErr w:type="spellStart"/>
+      <w:r>
+        <w:rPr>
+          <w:rFonts w:ascii="Times New Roman" w:hAnsi="Times New Roman" w:cs="Times New Roman"/>
+          <w:sz w:val="24"/>
+          <w:szCs w:val="24"/>
+          <w:lang w:val="es-ES_tradnl"/>
+        </w:rPr>
+        <w:t>callback</w:t>
+      </w:r>
+      <w:proofErr w:type="spellEnd"/>
+      <w:r>
+        <w:rPr>
+          <w:rFonts w:ascii="Times New Roman" w:hAnsi="Times New Roman" w:cs="Times New Roman"/>
+          <w:sz w:val="24"/>
+          <w:szCs w:val="24"/>
+          <w:lang w:val="es-ES_tradnl"/>
+        </w:rPr>
+        <w:t xml:space="preserve"> son funciones que se pasan como argumentos a otras funciones. Estas funciones de </w:t>
+      </w:r>
+      <w:proofErr w:type="spellStart"/>
+      <w:r>
+        <w:rPr>
+          <w:rFonts w:ascii="Times New Roman" w:hAnsi="Times New Roman" w:cs="Times New Roman"/>
+          <w:sz w:val="24"/>
+          <w:szCs w:val="24"/>
+          <w:lang w:val="es-ES_tradnl"/>
+        </w:rPr>
+        <w:t>callback</w:t>
+      </w:r>
+      <w:proofErr w:type="spellEnd"/>
+      <w:r>
+        <w:rPr>
+          <w:rFonts w:ascii="Times New Roman" w:hAnsi="Times New Roman" w:cs="Times New Roman"/>
+          <w:sz w:val="24"/>
+          <w:szCs w:val="24"/>
+          <w:lang w:val="es-ES_tradnl"/>
+        </w:rPr>
+        <w:t xml:space="preserve"> son invocadas por la función principal en momentos específicos o cuando ocurren eventos. Los métodos de </w:t>
+      </w:r>
+      <w:proofErr w:type="spellStart"/>
+      <w:r>
+        <w:rPr>
+          <w:rFonts w:ascii="Times New Roman" w:hAnsi="Times New Roman" w:cs="Times New Roman"/>
+          <w:sz w:val="24"/>
+          <w:szCs w:val="24"/>
+          <w:lang w:val="es-ES_tradnl"/>
+        </w:rPr>
+        <w:t>callback</w:t>
+      </w:r>
+      <w:proofErr w:type="spellEnd"/>
+      <w:r>
+        <w:rPr>
+          <w:rFonts w:ascii="Times New Roman" w:hAnsi="Times New Roman" w:cs="Times New Roman"/>
+          <w:sz w:val="24"/>
+          <w:szCs w:val="24"/>
+          <w:lang w:val="es-ES_tradnl"/>
+        </w:rPr>
+        <w:t xml:space="preserve"> permiten la programación asíncrona y la personalización de la lógica de respuesta a eventos.</w:t>
+      </w:r>
+    </w:p>
+    <w:p>
+      <w:pPr>
+        <w:spacing w:after="0"/>
+        <w:rPr>
+          <w:rFonts w:ascii="Times New Roman" w:hAnsi="Times New Roman" w:cs="Times New Roman"/>
+          <w:sz w:val="24"/>
+          <w:szCs w:val="24"/>
+          <w:lang w:val="es-ES_tradnl"/>
+        </w:rPr>
+      </w:pPr>
+    </w:p>
+    <w:p>
+      <w:pPr>
+        <w:spacing w:after="0"/>
+        <w:rPr>
+          <w:rFonts w:ascii="Times New Roman" w:hAnsi="Times New Roman" w:cs="Times New Roman"/>
+          <w:sz w:val="24"/>
+          <w:szCs w:val="24"/>
+          <w:lang w:val="es-ES_tradnl"/>
+        </w:rPr>
+      </w:pPr>
+      <w:r>
+        <w:rPr>
+          <w:rFonts w:ascii="Times New Roman" w:hAnsi="Times New Roman" w:cs="Times New Roman"/>
+          <w:sz w:val="24"/>
+          <w:szCs w:val="24"/>
+          <w:lang w:val="es-ES_tradnl"/>
+        </w:rPr>
+        <w:t>-Contexto: Se refiere al entorno y estado en el que se ejecuta un programa o una parte del mismo. Proporciona información adicional sobre variables, parámetros, configuraciones y estado de ejecución, y puede influir en el comportamiento y resultado de un programa.</w:t>
+      </w:r>
+    </w:p>
+    <w:p>
+      <w:pPr>
+        <w:spacing w:after="0"/>
+        <w:rPr>
+          <w:rFonts w:ascii="Times New Roman" w:hAnsi="Times New Roman" w:cs="Times New Roman"/>
+          <w:sz w:val="24"/>
+          <w:szCs w:val="24"/>
+          <w:lang w:val="es-ES_tradnl"/>
+        </w:rPr>
+      </w:pPr>
+    </w:p>
+    <w:p>
+      <w:pPr>
+        <w:spacing w:after="0"/>
+        <w:rPr>
+          <w:rFonts w:ascii="Times New Roman" w:hAnsi="Times New Roman" w:cs="Times New Roman"/>
+          <w:sz w:val="24"/>
+          <w:szCs w:val="24"/>
+          <w:lang w:val="es-ES_tradnl"/>
+        </w:rPr>
+      </w:pPr>
+      <w:r>
+        <w:rPr>
+          <w:rFonts w:ascii="Times New Roman" w:hAnsi="Times New Roman" w:cs="Times New Roman"/>
+          <w:sz w:val="24"/>
+          <w:szCs w:val="24"/>
+          <w:lang w:val="es-ES_tradnl"/>
+        </w:rPr>
+        <w:t>-</w:t>
+      </w:r>
+      <w:proofErr w:type="spellStart"/>
+      <w:r>
+        <w:rPr>
+          <w:rFonts w:ascii="Times New Roman" w:hAnsi="Times New Roman" w:cs="Times New Roman"/>
+          <w:sz w:val="24"/>
+          <w:szCs w:val="24"/>
+          <w:lang w:val="es-ES_tradnl"/>
+        </w:rPr>
+        <w:t>Intent</w:t>
+      </w:r>
+      <w:proofErr w:type="spellEnd"/>
+      <w:r>
+        <w:rPr>
+          <w:rFonts w:ascii="Times New Roman" w:hAnsi="Times New Roman" w:cs="Times New Roman"/>
+          <w:sz w:val="24"/>
+          <w:szCs w:val="24"/>
+          <w:lang w:val="es-ES_tradnl"/>
+        </w:rPr>
+        <w:t xml:space="preserve">: Se utiliza en el contexto de desarrollo de aplicaciones móviles y se refiere a un objeto que describe una acción que se desea realizar o un evento que se desea desencadenar. Un </w:t>
+      </w:r>
+      <w:proofErr w:type="spellStart"/>
+      <w:r>
+        <w:rPr>
+          <w:rFonts w:ascii="Times New Roman" w:hAnsi="Times New Roman" w:cs="Times New Roman"/>
+          <w:sz w:val="24"/>
+          <w:szCs w:val="24"/>
+          <w:lang w:val="es-ES_tradnl"/>
+        </w:rPr>
+        <w:t>intent</w:t>
+      </w:r>
+      <w:proofErr w:type="spellEnd"/>
+      <w:r>
+        <w:rPr>
+          <w:rFonts w:ascii="Times New Roman" w:hAnsi="Times New Roman" w:cs="Times New Roman"/>
+          <w:sz w:val="24"/>
+          <w:szCs w:val="24"/>
+          <w:lang w:val="es-ES_tradnl"/>
+        </w:rPr>
+        <w:t xml:space="preserve"> puede ser utilizado para iniciar actividades, servicios, transmisiones de difusión, y otras interacciones en una aplicación.</w:t>
+      </w:r>
+    </w:p>
+    <w:p>
+      <w:pPr>
+        <w:spacing w:after="0"/>
+        <w:rPr>
+          <w:rFonts w:ascii="Times New Roman" w:hAnsi="Times New Roman" w:cs="Times New Roman"/>
+          <w:sz w:val="24"/>
+          <w:szCs w:val="24"/>
+          <w:lang w:val="es-ES_tradnl"/>
+        </w:rPr>
+      </w:pPr>
+    </w:p>
+    <w:p>
+      <w:pPr>
+        <w:spacing w:after="0"/>
+        <w:rPr>
+          <w:rFonts w:ascii="Times New Roman" w:hAnsi="Times New Roman" w:cs="Times New Roman"/>
+          <w:sz w:val="24"/>
+          <w:szCs w:val="24"/>
+          <w:lang w:val="es-ES_tradnl"/>
+        </w:rPr>
+      </w:pPr>
+      <w:r>
+        <w:rPr>
+          <w:rFonts w:ascii="Times New Roman" w:hAnsi="Times New Roman" w:cs="Times New Roman"/>
+          <w:sz w:val="24"/>
+          <w:szCs w:val="24"/>
+          <w:lang w:val="es-ES_tradnl"/>
+        </w:rPr>
+        <w:t>-Instancia: Se refiere a un objeto específico creado a partir de una clase. Una clase es una plantilla o diseño que define la estructura y el comportamiento de un tipo de objeto, mientras que una instancia es una ocurrencia concreta de esa clase.</w:t>
+      </w:r>
+    </w:p>
+    <w:p>
+      <w:pPr>
+        <w:spacing w:after="0"/>
+        <w:rPr>
+          <w:rFonts w:ascii="Times New Roman" w:hAnsi="Times New Roman" w:cs="Times New Roman"/>
+          <w:sz w:val="24"/>
+          <w:szCs w:val="24"/>
+          <w:lang w:val="es-ES_tradnl"/>
+        </w:rPr>
+      </w:pPr>
+    </w:p>
+    <w:p>
+      <w:pPr>
+        <w:spacing w:after="0"/>
+        <w:rPr>
+          <w:rFonts w:ascii="Times New Roman" w:hAnsi="Times New Roman" w:cs="Times New Roman"/>
+          <w:sz w:val="24"/>
+          <w:szCs w:val="24"/>
+          <w:lang w:val="es-ES_tradnl"/>
+        </w:rPr>
+      </w:pPr>
+      <w:r>
+        <w:rPr>
+          <w:rFonts w:ascii="Times New Roman" w:hAnsi="Times New Roman" w:cs="Times New Roman"/>
+          <w:sz w:val="24"/>
+          <w:szCs w:val="24"/>
+          <w:lang w:val="es-ES_tradnl"/>
+        </w:rPr>
+        <w:t>-Compilar: Es el proceso de traducir el código fuente escrito en un lenguaje de programación de alto nivel a un código ejecutable en un lenguaje de bajo nivel que la máquina pueda entender directamente. El compilador es el programa encargado de realizar esta traducción.</w:t>
+      </w:r>
+    </w:p>
+    <w:p>
+      <w:pPr>
+        <w:spacing w:after="0"/>
+        <w:rPr>
+          <w:rFonts w:ascii="Times New Roman" w:hAnsi="Times New Roman" w:cs="Times New Roman"/>
+          <w:sz w:val="24"/>
+          <w:szCs w:val="24"/>
+          <w:lang w:val="es-ES_tradnl"/>
+        </w:rPr>
+      </w:pPr>
+    </w:p>
+    <w:p>
+      <w:pPr>
+        <w:spacing w:after="0"/>
+        <w:rPr>
+          <w:rFonts w:ascii="Times New Roman" w:hAnsi="Times New Roman" w:cs="Times New Roman"/>
+          <w:sz w:val="24"/>
+          <w:szCs w:val="24"/>
+          <w:lang w:val="es-ES_tradnl"/>
+        </w:rPr>
+      </w:pPr>
+      <w:r>
+        <w:rPr>
+          <w:rFonts w:ascii="Times New Roman" w:hAnsi="Times New Roman" w:cs="Times New Roman"/>
+          <w:sz w:val="24"/>
+          <w:szCs w:val="24"/>
+          <w:lang w:val="es-ES_tradnl"/>
+        </w:rPr>
+        <w:t>-</w:t>
+      </w:r>
+      <w:proofErr w:type="spellStart"/>
+      <w:r>
+        <w:rPr>
+          <w:rFonts w:ascii="Times New Roman" w:hAnsi="Times New Roman" w:cs="Times New Roman"/>
+          <w:sz w:val="24"/>
+          <w:szCs w:val="24"/>
+          <w:lang w:val="es-ES_tradnl"/>
+        </w:rPr>
+        <w:t>Firebase</w:t>
+      </w:r>
+      <w:proofErr w:type="spellEnd"/>
+      <w:r>
+        <w:rPr>
+          <w:rFonts w:ascii="Times New Roman" w:hAnsi="Times New Roman" w:cs="Times New Roman"/>
+          <w:sz w:val="24"/>
+          <w:szCs w:val="24"/>
+          <w:lang w:val="es-ES_tradnl"/>
+        </w:rPr>
+        <w:t>: Es una plataforma de desarrollo de aplicaciones móviles y web, ofrecida por Google, que proporciona una variedad de servicios y herramientas para ayudar a desarrolladores a crear, mejorar y escalar sus aplicaciones de forma rápida y sencilla.</w:t>
+      </w:r>
+    </w:p>
+    <w:p>
+      <w:pPr>
+        <w:spacing w:after="0"/>
+        <w:rPr>
+          <w:rFonts w:ascii="Times New Roman" w:hAnsi="Times New Roman" w:cs="Times New Roman"/>
+          <w:sz w:val="24"/>
+          <w:szCs w:val="24"/>
+          <w:lang w:val="es-ES_tradnl"/>
+        </w:rPr>
+      </w:pPr>
+      <w:r>
+        <w:rPr>
+          <w:rFonts w:ascii="Times New Roman" w:hAnsi="Times New Roman" w:cs="Times New Roman"/>
+          <w:sz w:val="24"/>
+          <w:szCs w:val="24"/>
+          <w:lang w:val="es-ES_tradnl"/>
+        </w:rPr>
+        <w:lastRenderedPageBreak/>
+        <w:t>-</w:t>
+      </w:r>
+      <w:proofErr w:type="spellStart"/>
+      <w:r>
+        <w:rPr>
+          <w:rFonts w:ascii="Times New Roman" w:hAnsi="Times New Roman" w:cs="Times New Roman"/>
+          <w:sz w:val="24"/>
+          <w:szCs w:val="24"/>
+          <w:lang w:val="es-ES_tradnl"/>
+        </w:rPr>
+        <w:t>Github</w:t>
+      </w:r>
+      <w:proofErr w:type="spellEnd"/>
+      <w:r>
+        <w:rPr>
+          <w:rFonts w:ascii="Times New Roman" w:hAnsi="Times New Roman" w:cs="Times New Roman"/>
+          <w:sz w:val="24"/>
+          <w:szCs w:val="24"/>
+          <w:lang w:val="es-ES_tradnl"/>
+        </w:rPr>
+        <w:t>: Es una plataforma en línea que permite a los desarrolladores colaborar en proyectos de software utilizando el sistema de control de versiones Git. Proporciona un espacio de alojamiento para repositorios de código, herramientas de gestión de proyectos, seguimiento de problemas y características de colaboración que facilitan el desarrollo de software en equipo.</w:t>
+      </w:r>
+    </w:p>
+    <w:p>
+      <w:pPr>
+        <w:spacing w:after="0"/>
+        <w:rPr>
+          <w:rFonts w:ascii="Times New Roman" w:hAnsi="Times New Roman" w:cs="Times New Roman"/>
+          <w:sz w:val="24"/>
+          <w:szCs w:val="24"/>
+          <w:lang w:val="es-ES_tradnl"/>
+        </w:rPr>
+      </w:pPr>
+    </w:p>
+    <w:p>
+      <w:pPr>
+        <w:spacing w:after="0"/>
+        <w:rPr>
+          <w:rFonts w:ascii="Times New Roman" w:hAnsi="Times New Roman" w:cs="Times New Roman"/>
+          <w:sz w:val="24"/>
+          <w:szCs w:val="24"/>
+          <w:lang w:val="es-ES_tradnl"/>
+        </w:rPr>
+      </w:pPr>
+      <w:r>
+        <w:rPr>
+          <w:rFonts w:ascii="Times New Roman" w:hAnsi="Times New Roman" w:cs="Times New Roman"/>
+          <w:sz w:val="24"/>
+          <w:szCs w:val="24"/>
+          <w:lang w:val="es-ES_tradnl"/>
+        </w:rPr>
+        <w:t>-SSD: SSD (Solid-</w:t>
+      </w:r>
+      <w:proofErr w:type="spellStart"/>
+      <w:r>
+        <w:rPr>
+          <w:rFonts w:ascii="Times New Roman" w:hAnsi="Times New Roman" w:cs="Times New Roman"/>
+          <w:sz w:val="24"/>
+          <w:szCs w:val="24"/>
+          <w:lang w:val="es-ES_tradnl"/>
+        </w:rPr>
+        <w:t>State</w:t>
+      </w:r>
+      <w:proofErr w:type="spellEnd"/>
+      <w:r>
+        <w:rPr>
+          <w:rFonts w:ascii="Times New Roman" w:hAnsi="Times New Roman" w:cs="Times New Roman"/>
+          <w:sz w:val="24"/>
+          <w:szCs w:val="24"/>
+          <w:lang w:val="es-ES_tradnl"/>
+        </w:rPr>
+        <w:t xml:space="preserve"> Drive) es un tipo de dispositivo de almacenamiento de datos que utiliza memoria flash para almacenar y acceder a información de manera rápida y eficiente. A diferencia de los discos duros tradicionales (HDD), que utilizan discos magnéticos giratorios para almacenar datos, los SSD no tienen partes móviles y utilizan chips de memoria NAND flash.</w:t>
+      </w:r>
+    </w:p>
+    <w:p>
+      <w:pPr>
+        <w:spacing w:after="0"/>
+        <w:rPr>
+          <w:rFonts w:ascii="Times New Roman" w:hAnsi="Times New Roman" w:cs="Times New Roman"/>
+          <w:sz w:val="24"/>
+          <w:szCs w:val="24"/>
+          <w:lang w:val="es-ES_tradnl"/>
+        </w:rPr>
+      </w:pPr>
+    </w:p>
+    <w:p>
+      <w:pPr>
+        <w:spacing w:after="0"/>
+        <w:rPr>
+          <w:rFonts w:ascii="Times New Roman" w:hAnsi="Times New Roman" w:cs="Times New Roman"/>
+          <w:sz w:val="24"/>
+          <w:szCs w:val="24"/>
+          <w:lang w:val="es-ES_tradnl"/>
+        </w:rPr>
+      </w:pPr>
+      <w:r>
+        <w:rPr>
+          <w:rFonts w:ascii="Times New Roman" w:hAnsi="Times New Roman" w:cs="Times New Roman"/>
+          <w:sz w:val="24"/>
+          <w:szCs w:val="24"/>
+          <w:lang w:val="es-ES_tradnl"/>
+        </w:rPr>
+        <w:t>-HDD: HDD (</w:t>
+      </w:r>
+      <w:proofErr w:type="spellStart"/>
+      <w:r>
+        <w:rPr>
+          <w:rFonts w:ascii="Times New Roman" w:hAnsi="Times New Roman" w:cs="Times New Roman"/>
+          <w:sz w:val="24"/>
+          <w:szCs w:val="24"/>
+          <w:lang w:val="es-ES_tradnl"/>
+        </w:rPr>
+        <w:t>Hard</w:t>
+      </w:r>
+      <w:proofErr w:type="spellEnd"/>
+      <w:r>
+        <w:rPr>
+          <w:rFonts w:ascii="Times New Roman" w:hAnsi="Times New Roman" w:cs="Times New Roman"/>
+          <w:sz w:val="24"/>
+          <w:szCs w:val="24"/>
+          <w:lang w:val="es-ES_tradnl"/>
+        </w:rPr>
+        <w:t xml:space="preserve"> Disk Drive) es un tipo de dispositivo de almacenamiento de datos que utiliza discos magnéticos giratorios para almacenar y acceder a información. Estos discos están recubiertos con material magnético y se leen o escriben mediante cabezales de lectura/escritura que se mueven sobre ellos.</w:t>
+      </w:r>
+    </w:p>
+    <w:p>
+      <w:pPr>
+        <w:spacing w:after="0"/>
+        <w:rPr>
+          <w:rFonts w:ascii="Times New Roman" w:hAnsi="Times New Roman" w:cs="Times New Roman"/>
+          <w:sz w:val="24"/>
+          <w:szCs w:val="24"/>
+          <w:lang w:val="es-ES_tradnl"/>
+        </w:rPr>
+      </w:pPr>
+    </w:p>
+    <w:p>
+      <w:pPr>
+        <w:spacing w:after="0"/>
+        <w:rPr>
+          <w:rFonts w:ascii="Times New Roman" w:hAnsi="Times New Roman" w:cs="Times New Roman"/>
+          <w:sz w:val="24"/>
+          <w:szCs w:val="24"/>
+          <w:lang w:val="es-ES_tradnl"/>
+        </w:rPr>
+      </w:pPr>
+      <w:r>
+        <w:rPr>
+          <w:rFonts w:ascii="Times New Roman" w:hAnsi="Times New Roman" w:cs="Times New Roman"/>
+          <w:sz w:val="24"/>
+          <w:szCs w:val="24"/>
+          <w:lang w:val="es-ES_tradnl"/>
+        </w:rPr>
+        <w:t xml:space="preserve">-M.2: M.2 es un formato de factor de forma para dispositivos de almacenamiento, como unidades de estado sólido (SSD) y tarjetas </w:t>
+      </w:r>
+      <w:proofErr w:type="spellStart"/>
+      <w:r>
+        <w:rPr>
+          <w:rFonts w:ascii="Times New Roman" w:hAnsi="Times New Roman" w:cs="Times New Roman"/>
+          <w:sz w:val="24"/>
+          <w:szCs w:val="24"/>
+          <w:lang w:val="es-ES_tradnl"/>
+        </w:rPr>
+        <w:t>Wi</w:t>
+      </w:r>
+      <w:proofErr w:type="spellEnd"/>
+      <w:r>
+        <w:rPr>
+          <w:rFonts w:ascii="Times New Roman" w:hAnsi="Times New Roman" w:cs="Times New Roman"/>
+          <w:sz w:val="24"/>
+          <w:szCs w:val="24"/>
+          <w:lang w:val="es-ES_tradnl"/>
+        </w:rPr>
+        <w:t xml:space="preserve">-Fi. También conocido como Next </w:t>
+      </w:r>
+      <w:proofErr w:type="spellStart"/>
+      <w:r>
+        <w:rPr>
+          <w:rFonts w:ascii="Times New Roman" w:hAnsi="Times New Roman" w:cs="Times New Roman"/>
+          <w:sz w:val="24"/>
+          <w:szCs w:val="24"/>
+          <w:lang w:val="es-ES_tradnl"/>
+        </w:rPr>
+        <w:t>Generation</w:t>
+      </w:r>
+      <w:proofErr w:type="spellEnd"/>
+      <w:r>
+        <w:rPr>
+          <w:rFonts w:ascii="Times New Roman" w:hAnsi="Times New Roman" w:cs="Times New Roman"/>
+          <w:sz w:val="24"/>
+          <w:szCs w:val="24"/>
+          <w:lang w:val="es-ES_tradnl"/>
+        </w:rPr>
+        <w:t xml:space="preserve"> </w:t>
+      </w:r>
+      <w:proofErr w:type="spellStart"/>
+      <w:r>
+        <w:rPr>
+          <w:rFonts w:ascii="Times New Roman" w:hAnsi="Times New Roman" w:cs="Times New Roman"/>
+          <w:sz w:val="24"/>
+          <w:szCs w:val="24"/>
+          <w:lang w:val="es-ES_tradnl"/>
+        </w:rPr>
+        <w:t>Form</w:t>
+      </w:r>
+      <w:proofErr w:type="spellEnd"/>
+      <w:r>
+        <w:rPr>
+          <w:rFonts w:ascii="Times New Roman" w:hAnsi="Times New Roman" w:cs="Times New Roman"/>
+          <w:sz w:val="24"/>
+          <w:szCs w:val="24"/>
+          <w:lang w:val="es-ES_tradnl"/>
+        </w:rPr>
+        <w:t xml:space="preserve"> Factor (NGFF), M.2 es un estándar diseñado para reemplazar a los antiguos conectores </w:t>
+      </w:r>
+      <w:proofErr w:type="spellStart"/>
+      <w:r>
+        <w:rPr>
+          <w:rFonts w:ascii="Times New Roman" w:hAnsi="Times New Roman" w:cs="Times New Roman"/>
+          <w:sz w:val="24"/>
+          <w:szCs w:val="24"/>
+          <w:lang w:val="es-ES_tradnl"/>
+        </w:rPr>
+        <w:t>mSATA</w:t>
+      </w:r>
+      <w:proofErr w:type="spellEnd"/>
+      <w:r>
+        <w:rPr>
+          <w:rFonts w:ascii="Times New Roman" w:hAnsi="Times New Roman" w:cs="Times New Roman"/>
+          <w:sz w:val="24"/>
+          <w:szCs w:val="24"/>
+          <w:lang w:val="es-ES_tradnl"/>
+        </w:rPr>
+        <w:t xml:space="preserve"> y mini-PCIe.</w:t>
+      </w:r>
+    </w:p>
+    <w:p>
+      <w:pPr>
+        <w:rPr>
+          <w:rFonts w:ascii="Times New Roman" w:hAnsi="Times New Roman" w:cs="Times New Roman"/>
+          <w:sz w:val="24"/>
+          <w:szCs w:val="24"/>
+          <w:lang w:val="es-ES_tradnl"/>
+        </w:rPr>
+      </w:pPr>
+      <w:r>
+        <w:rPr>
+          <w:rFonts w:ascii="Times New Roman" w:hAnsi="Times New Roman" w:cs="Times New Roman"/>
+          <w:sz w:val="24"/>
+          <w:szCs w:val="24"/>
+          <w:lang w:val="es-ES_tradnl"/>
+        </w:rPr>
+        <w:br w:type="page"/>
+      </w:r>
+    </w:p>
+    <w:p>
+      <w:pPr>
+        <w:rPr>
+          <w:rFonts w:ascii="Times New Roman" w:hAnsi="Times New Roman" w:cs="Times New Roman"/>
+          <w:b/>
+          <w:sz w:val="28"/>
+          <w:szCs w:val="28"/>
+          <w:lang w:val="es-ES_tradnl"/>
+        </w:rPr>
+      </w:pPr>
+      <w:r>
+        <w:rPr>
+          <w:rFonts w:ascii="Times New Roman" w:hAnsi="Times New Roman" w:cs="Times New Roman"/>
+          <w:b/>
+          <w:sz w:val="28"/>
+          <w:szCs w:val="28"/>
           <w:lang w:val="es-ES_tradnl"/>
         </w:rPr>
         <w:lastRenderedPageBreak/>
@@ -2626,6 +3275,7 @@
           <w:szCs w:val="24"/>
         </w:rPr>
       </w:pPr>
+      <w:proofErr w:type="gramStart"/>
       <w:r>
         <w:rPr>
           <w:rFonts w:ascii="Times New Roman" w:hAnsi="Times New Roman" w:cs="Times New Roman"/>
@@ -2642,26 +3292,19 @@
           <w:sz w:val="24"/>
           <w:szCs w:val="24"/>
         </w:rPr>
-        <w:t>EN DESARROLLO</w:t>
-      </w:r>
-    </w:p>
-    <w:p>
-      <w:pPr>
-        <w:rPr>
-          <w:rFonts w:ascii="Times New Roman" w:hAnsi="Times New Roman" w:cs="Times New Roman"/>
-          <w:sz w:val="24"/>
-          <w:szCs w:val="24"/>
-        </w:rPr>
-      </w:pPr>
-    </w:p>
-    <w:p>
-      <w:pPr>
-        <w:rPr>
-          <w:rFonts w:ascii="Times New Roman" w:hAnsi="Times New Roman" w:cs="Times New Roman"/>
-          <w:sz w:val="24"/>
-          <w:szCs w:val="24"/>
-        </w:rPr>
-      </w:pPr>
+        <w:t>EN</w:t>
+      </w:r>
+      <w:proofErr w:type="gramEnd"/>
+      <w:r>
+        <w:rPr>
+          <w:rFonts w:ascii="Times New Roman" w:hAnsi="Times New Roman" w:cs="Times New Roman"/>
+          <w:b/>
+          <w:color w:val="FF0000"/>
+          <w:sz w:val="24"/>
+          <w:szCs w:val="24"/>
+        </w:rPr>
+        <w:t xml:space="preserve"> DESARROLLO</w:t>
+      </w:r>
     </w:p>
     <w:p>
       <w:pPr>
@@ -2798,6 +3441,7 @@
           <w:szCs w:val="28"/>
           <w:lang w:val="es-ES_tradnl"/>
         </w:rPr>
+        <w:lastRenderedPageBreak/>
         <w:t>MÓDULOS FORMATIVOS APLICADOS AL TRABAJO</w:t>
       </w:r>
     </w:p>
@@ -3431,6 +4075,7 @@
           <w:sz w:val="28"/>
           <w:szCs w:val="28"/>
         </w:rPr>
+        <w:lastRenderedPageBreak/>
         <w:t>HERRAMIENTAS/LENGUAJES UTILIZADOS.</w:t>
       </w:r>
     </w:p>
@@ -3586,8 +4231,42 @@
           <w:szCs w:val="24"/>
           <w:lang w:eastAsia="es-ES"/>
         </w:rPr>
-        <w:t>-Android studio code</w:t>
-      </w:r>
+        <w:t xml:space="preserve">-Android </w:t>
+      </w:r>
+      <w:proofErr w:type="spellStart"/>
+      <w:r>
+        <w:rPr>
+          <w:rFonts w:ascii="Times New Roman" w:eastAsia="Times New Roman" w:hAnsi="Times New Roman" w:cs="Times New Roman"/>
+          <w:color w:val="222222"/>
+          <w:sz w:val="24"/>
+          <w:szCs w:val="24"/>
+          <w:lang w:eastAsia="es-ES"/>
+        </w:rPr>
+        <w:t>studio</w:t>
+      </w:r>
+      <w:proofErr w:type="spellEnd"/>
+      <w:r>
+        <w:rPr>
+          <w:rFonts w:ascii="Times New Roman" w:eastAsia="Times New Roman" w:hAnsi="Times New Roman" w:cs="Times New Roman"/>
+          <w:color w:val="222222"/>
+          <w:sz w:val="24"/>
+          <w:szCs w:val="24"/>
+          <w:lang w:eastAsia="es-ES"/>
+        </w:rPr>
+        <w:t xml:space="preserve"> </w:t>
+      </w:r>
+      <w:proofErr w:type="spellStart"/>
+      <w:r>
+        <w:rPr>
+          <w:rFonts w:ascii="Times New Roman" w:eastAsia="Times New Roman" w:hAnsi="Times New Roman" w:cs="Times New Roman"/>
+          <w:color w:val="222222"/>
+          <w:sz w:val="24"/>
+          <w:szCs w:val="24"/>
+          <w:lang w:eastAsia="es-ES"/>
+        </w:rPr>
+        <w:t>code</w:t>
+      </w:r>
+      <w:proofErr w:type="spellEnd"/>
       <w:r>
         <w:rPr>
           <w:rFonts w:ascii="Times New Roman" w:eastAsia="Times New Roman" w:hAnsi="Times New Roman" w:cs="Times New Roman"/>
@@ -3715,8 +4394,20 @@
           <w:szCs w:val="24"/>
           <w:lang w:eastAsia="es-ES"/>
         </w:rPr>
-        <w:t>-Github</w:t>
-      </w:r>
+        <w:t>-</w:t>
+      </w:r>
+      <w:proofErr w:type="spellStart"/>
+      <w:r>
+        <w:rPr>
+          <w:rFonts w:ascii="Times New Roman" w:eastAsia="Times New Roman" w:hAnsi="Times New Roman" w:cs="Times New Roman"/>
+          <w:color w:val="222222"/>
+          <w:sz w:val="24"/>
+          <w:szCs w:val="24"/>
+          <w:lang w:eastAsia="es-ES"/>
+        </w:rPr>
+        <w:t>Github</w:t>
+      </w:r>
+      <w:proofErr w:type="spellEnd"/>
       <w:r>
         <w:rPr>
           <w:rFonts w:ascii="Times New Roman" w:eastAsia="Times New Roman" w:hAnsi="Times New Roman" w:cs="Times New Roman"/>
@@ -3844,8 +4535,20 @@
           <w:szCs w:val="24"/>
           <w:lang w:eastAsia="es-ES"/>
         </w:rPr>
-        <w:t>-Pycharm</w:t>
-      </w:r>
+        <w:t>-</w:t>
+      </w:r>
+      <w:proofErr w:type="spellStart"/>
+      <w:r>
+        <w:rPr>
+          <w:rFonts w:ascii="Times New Roman" w:eastAsia="Times New Roman" w:hAnsi="Times New Roman" w:cs="Times New Roman"/>
+          <w:color w:val="222222"/>
+          <w:sz w:val="24"/>
+          <w:szCs w:val="24"/>
+          <w:lang w:eastAsia="es-ES"/>
+        </w:rPr>
+        <w:t>Pycharm</w:t>
+      </w:r>
+      <w:proofErr w:type="spellEnd"/>
       <w:r>
         <w:rPr>
           <w:rFonts w:ascii="Times New Roman" w:eastAsia="Times New Roman" w:hAnsi="Times New Roman" w:cs="Times New Roman"/>
@@ -3974,8 +4677,20 @@
           <w:szCs w:val="24"/>
           <w:lang w:eastAsia="es-ES"/>
         </w:rPr>
-        <w:t>-Firebase</w:t>
-      </w:r>
+        <w:t>-</w:t>
+      </w:r>
+      <w:proofErr w:type="spellStart"/>
+      <w:r>
+        <w:rPr>
+          <w:rFonts w:ascii="Times New Roman" w:eastAsia="Times New Roman" w:hAnsi="Times New Roman" w:cs="Times New Roman"/>
+          <w:color w:val="222222"/>
+          <w:sz w:val="24"/>
+          <w:szCs w:val="24"/>
+          <w:lang w:eastAsia="es-ES"/>
+        </w:rPr>
+        <w:t>Firebase</w:t>
+      </w:r>
+      <w:proofErr w:type="spellEnd"/>
       <w:r>
         <w:rPr>
           <w:rFonts w:ascii="Times New Roman" w:eastAsia="Times New Roman" w:hAnsi="Times New Roman" w:cs="Times New Roman"/>
@@ -3996,15 +4711,93 @@
         </w:rPr>
         <w:br/>
       </w:r>
-      <w:r>
-        <w:rPr>
-          <w:rFonts w:ascii="Times New Roman" w:eastAsia="Times New Roman" w:hAnsi="Times New Roman" w:cs="Times New Roman"/>
-          <w:color w:val="222222"/>
-          <w:sz w:val="24"/>
-          <w:szCs w:val="24"/>
-          <w:lang w:eastAsia="es-ES"/>
-        </w:rPr>
-        <w:t>Firebase es una plataforma de desarrollo de aplicaciones móviles y web que ofrece servicios en la nube. Proporciona herramientas para el almacenamiento de datos, la autenticación de usuarios, la mensajería en tiempo real y la gestión de notificaciones push. Firebase es propiedad de Google y está integrado con otros servicios de Google Cloud Platform.</w:t>
+      <w:proofErr w:type="spellStart"/>
+      <w:r>
+        <w:rPr>
+          <w:rFonts w:ascii="Times New Roman" w:eastAsia="Times New Roman" w:hAnsi="Times New Roman" w:cs="Times New Roman"/>
+          <w:color w:val="222222"/>
+          <w:sz w:val="24"/>
+          <w:szCs w:val="24"/>
+          <w:lang w:eastAsia="es-ES"/>
+        </w:rPr>
+        <w:t>Firebase</w:t>
+      </w:r>
+      <w:proofErr w:type="spellEnd"/>
+      <w:r>
+        <w:rPr>
+          <w:rFonts w:ascii="Times New Roman" w:eastAsia="Times New Roman" w:hAnsi="Times New Roman" w:cs="Times New Roman"/>
+          <w:color w:val="222222"/>
+          <w:sz w:val="24"/>
+          <w:szCs w:val="24"/>
+          <w:lang w:eastAsia="es-ES"/>
+        </w:rPr>
+        <w:t xml:space="preserve"> es una plataforma de desarrollo de aplicaciones móviles y web que ofrece servicios en la nube. Proporciona herramientas para el almacenamiento de datos, la autenticación de usuarios, la mensajería en tiempo real y la gestión de notificaciones </w:t>
+      </w:r>
+      <w:proofErr w:type="spellStart"/>
+      <w:r>
+        <w:rPr>
+          <w:rFonts w:ascii="Times New Roman" w:eastAsia="Times New Roman" w:hAnsi="Times New Roman" w:cs="Times New Roman"/>
+          <w:color w:val="222222"/>
+          <w:sz w:val="24"/>
+          <w:szCs w:val="24"/>
+          <w:lang w:eastAsia="es-ES"/>
+        </w:rPr>
+        <w:t>push</w:t>
+      </w:r>
+      <w:proofErr w:type="spellEnd"/>
+      <w:r>
+        <w:rPr>
+          <w:rFonts w:ascii="Times New Roman" w:eastAsia="Times New Roman" w:hAnsi="Times New Roman" w:cs="Times New Roman"/>
+          <w:color w:val="222222"/>
+          <w:sz w:val="24"/>
+          <w:szCs w:val="24"/>
+          <w:lang w:eastAsia="es-ES"/>
+        </w:rPr>
+        <w:t xml:space="preserve">. </w:t>
+      </w:r>
+      <w:proofErr w:type="spellStart"/>
+      <w:r>
+        <w:rPr>
+          <w:rFonts w:ascii="Times New Roman" w:eastAsia="Times New Roman" w:hAnsi="Times New Roman" w:cs="Times New Roman"/>
+          <w:color w:val="222222"/>
+          <w:sz w:val="24"/>
+          <w:szCs w:val="24"/>
+          <w:lang w:eastAsia="es-ES"/>
+        </w:rPr>
+        <w:t>Firebase</w:t>
+      </w:r>
+      <w:proofErr w:type="spellEnd"/>
+      <w:r>
+        <w:rPr>
+          <w:rFonts w:ascii="Times New Roman" w:eastAsia="Times New Roman" w:hAnsi="Times New Roman" w:cs="Times New Roman"/>
+          <w:color w:val="222222"/>
+          <w:sz w:val="24"/>
+          <w:szCs w:val="24"/>
+          <w:lang w:eastAsia="es-ES"/>
+        </w:rPr>
+        <w:t xml:space="preserve"> es propiedad de Google y está integrado con otros servicios de Google Cloud </w:t>
+      </w:r>
+      <w:proofErr w:type="spellStart"/>
+      <w:r>
+        <w:rPr>
+          <w:rFonts w:ascii="Times New Roman" w:eastAsia="Times New Roman" w:hAnsi="Times New Roman" w:cs="Times New Roman"/>
+          <w:color w:val="222222"/>
+          <w:sz w:val="24"/>
+          <w:szCs w:val="24"/>
+          <w:lang w:eastAsia="es-ES"/>
+        </w:rPr>
+        <w:t>Platform</w:t>
+      </w:r>
+      <w:proofErr w:type="spellEnd"/>
+      <w:r>
+        <w:rPr>
+          <w:rFonts w:ascii="Times New Roman" w:eastAsia="Times New Roman" w:hAnsi="Times New Roman" w:cs="Times New Roman"/>
+          <w:color w:val="222222"/>
+          <w:sz w:val="24"/>
+          <w:szCs w:val="24"/>
+          <w:lang w:eastAsia="es-ES"/>
+        </w:rPr>
+        <w:t>.</w:t>
       </w:r>
     </w:p>
     <w:p>
@@ -4145,6 +4938,7 @@
         </w:rPr>
         <w:t xml:space="preserve">-Maven central </w:t>
       </w:r>
+      <w:proofErr w:type="spellStart"/>
       <w:r>
         <w:rPr>
           <w:rFonts w:ascii="Times New Roman" w:eastAsia="Times New Roman" w:hAnsi="Times New Roman" w:cs="Times New Roman"/>
@@ -4165,6 +4959,7 @@
         </w:rPr>
         <w:t>epository</w:t>
       </w:r>
+      <w:proofErr w:type="spellEnd"/>
       <w:r>
         <w:rPr>
           <w:rFonts w:ascii="Times New Roman" w:eastAsia="Times New Roman" w:hAnsi="Times New Roman" w:cs="Times New Roman"/>
@@ -4196,7 +4991,29 @@
           <w:szCs w:val="24"/>
           <w:lang w:eastAsia="es-ES"/>
         </w:rPr>
-        <w:t>Maven Central Repository es un repositorio de software en línea para proyectos de código abierto construidos con Maven.</w:t>
+        <w:t xml:space="preserve">Maven Central </w:t>
+      </w:r>
+      <w:proofErr w:type="spellStart"/>
+      <w:r>
+        <w:rPr>
+          <w:rFonts w:ascii="Times New Roman" w:eastAsia="Times New Roman" w:hAnsi="Times New Roman" w:cs="Times New Roman"/>
+          <w:color w:val="222222"/>
+          <w:sz w:val="24"/>
+          <w:szCs w:val="24"/>
+          <w:lang w:eastAsia="es-ES"/>
+        </w:rPr>
+        <w:t>Repository</w:t>
+      </w:r>
+      <w:proofErr w:type="spellEnd"/>
+      <w:r>
+        <w:rPr>
+          <w:rFonts w:ascii="Times New Roman" w:eastAsia="Times New Roman" w:hAnsi="Times New Roman" w:cs="Times New Roman"/>
+          <w:color w:val="222222"/>
+          <w:sz w:val="24"/>
+          <w:szCs w:val="24"/>
+          <w:lang w:eastAsia="es-ES"/>
+        </w:rPr>
+        <w:t xml:space="preserve"> es un repositorio de software en línea para proyectos de código abierto construidos con Maven.</w:t>
       </w:r>
     </w:p>
     <w:p>
@@ -4259,44 +5076,100 @@
           <w:szCs w:val="24"/>
           <w:lang w:eastAsia="es-ES"/>
         </w:rPr>
-        <w:t xml:space="preserve"> proyecto para agregarlas al gradle.</w:t>
-      </w:r>
-    </w:p>
-    <w:p>
-      <w:pPr>
-        <w:shd w:val="clear" w:color="auto" w:fill="FFFFFF"/>
-        <w:spacing w:after="0" w:line="240" w:lineRule="auto"/>
-        <w:rPr>
-          <w:rFonts w:ascii="Times New Roman" w:eastAsia="Times New Roman" w:hAnsi="Times New Roman" w:cs="Times New Roman"/>
-          <w:color w:val="222222"/>
-          <w:sz w:val="24"/>
-          <w:szCs w:val="24"/>
-          <w:lang w:eastAsia="es-ES"/>
-        </w:rPr>
-      </w:pPr>
-    </w:p>
-    <w:p>
-      <w:pPr>
-        <w:shd w:val="clear" w:color="auto" w:fill="FFFFFF"/>
-        <w:spacing w:after="0" w:line="240" w:lineRule="auto"/>
-        <w:rPr>
-          <w:rFonts w:ascii="Times New Roman" w:eastAsia="Times New Roman" w:hAnsi="Times New Roman" w:cs="Times New Roman"/>
-          <w:color w:val="222222"/>
-          <w:sz w:val="24"/>
-          <w:szCs w:val="24"/>
-          <w:lang w:eastAsia="es-ES"/>
-        </w:rPr>
-      </w:pPr>
-      <w:r>
-        <w:rPr>
-          <w:rFonts w:ascii="Times New Roman" w:eastAsia="Times New Roman" w:hAnsi="Times New Roman" w:cs="Times New Roman"/>
-          <w:color w:val="222222"/>
-          <w:sz w:val="24"/>
-          <w:szCs w:val="24"/>
-          <w:lang w:eastAsia="es-ES"/>
-        </w:rPr>
-        <w:t>-Repositorio Github Felíx</w:t>
-      </w:r>
+        <w:t xml:space="preserve"> proyecto para agregarlas al </w:t>
+      </w:r>
+      <w:proofErr w:type="spellStart"/>
+      <w:r>
+        <w:rPr>
+          <w:rFonts w:ascii="Times New Roman" w:eastAsia="Times New Roman" w:hAnsi="Times New Roman" w:cs="Times New Roman"/>
+          <w:color w:val="222222"/>
+          <w:sz w:val="24"/>
+          <w:szCs w:val="24"/>
+          <w:lang w:eastAsia="es-ES"/>
+        </w:rPr>
+        <w:t>gradle</w:t>
+      </w:r>
+      <w:proofErr w:type="spellEnd"/>
+      <w:r>
+        <w:rPr>
+          <w:rFonts w:ascii="Times New Roman" w:eastAsia="Times New Roman" w:hAnsi="Times New Roman" w:cs="Times New Roman"/>
+          <w:color w:val="222222"/>
+          <w:sz w:val="24"/>
+          <w:szCs w:val="24"/>
+          <w:lang w:eastAsia="es-ES"/>
+        </w:rPr>
+        <w:t>.</w:t>
+      </w:r>
+    </w:p>
+    <w:p>
+      <w:pPr>
+        <w:shd w:val="clear" w:color="auto" w:fill="FFFFFF"/>
+        <w:spacing w:after="0" w:line="240" w:lineRule="auto"/>
+        <w:rPr>
+          <w:rFonts w:ascii="Times New Roman" w:eastAsia="Times New Roman" w:hAnsi="Times New Roman" w:cs="Times New Roman"/>
+          <w:color w:val="222222"/>
+          <w:sz w:val="24"/>
+          <w:szCs w:val="24"/>
+          <w:lang w:eastAsia="es-ES"/>
+        </w:rPr>
+      </w:pPr>
+    </w:p>
+    <w:p>
+      <w:pPr>
+        <w:shd w:val="clear" w:color="auto" w:fill="FFFFFF"/>
+        <w:spacing w:after="0" w:line="240" w:lineRule="auto"/>
+        <w:rPr>
+          <w:rFonts w:ascii="Times New Roman" w:eastAsia="Times New Roman" w:hAnsi="Times New Roman" w:cs="Times New Roman"/>
+          <w:color w:val="222222"/>
+          <w:sz w:val="24"/>
+          <w:szCs w:val="24"/>
+          <w:lang w:eastAsia="es-ES"/>
+        </w:rPr>
+      </w:pPr>
+      <w:r>
+        <w:rPr>
+          <w:rFonts w:ascii="Times New Roman" w:eastAsia="Times New Roman" w:hAnsi="Times New Roman" w:cs="Times New Roman"/>
+          <w:color w:val="222222"/>
+          <w:sz w:val="24"/>
+          <w:szCs w:val="24"/>
+          <w:lang w:eastAsia="es-ES"/>
+        </w:rPr>
+        <w:t xml:space="preserve">-Repositorio </w:t>
+      </w:r>
+      <w:proofErr w:type="spellStart"/>
+      <w:r>
+        <w:rPr>
+          <w:rFonts w:ascii="Times New Roman" w:eastAsia="Times New Roman" w:hAnsi="Times New Roman" w:cs="Times New Roman"/>
+          <w:color w:val="222222"/>
+          <w:sz w:val="24"/>
+          <w:szCs w:val="24"/>
+          <w:lang w:eastAsia="es-ES"/>
+        </w:rPr>
+        <w:t>Github</w:t>
+      </w:r>
+      <w:proofErr w:type="spellEnd"/>
+      <w:r>
+        <w:rPr>
+          <w:rFonts w:ascii="Times New Roman" w:eastAsia="Times New Roman" w:hAnsi="Times New Roman" w:cs="Times New Roman"/>
+          <w:color w:val="222222"/>
+          <w:sz w:val="24"/>
+          <w:szCs w:val="24"/>
+          <w:lang w:eastAsia="es-ES"/>
+        </w:rPr>
+        <w:t xml:space="preserve"> </w:t>
+      </w:r>
+      <w:proofErr w:type="spellStart"/>
+      <w:r>
+        <w:rPr>
+          <w:rFonts w:ascii="Times New Roman" w:eastAsia="Times New Roman" w:hAnsi="Times New Roman" w:cs="Times New Roman"/>
+          <w:color w:val="222222"/>
+          <w:sz w:val="24"/>
+          <w:szCs w:val="24"/>
+          <w:lang w:eastAsia="es-ES"/>
+        </w:rPr>
+        <w:t>Felíx</w:t>
+      </w:r>
+      <w:proofErr w:type="spellEnd"/>
       <w:r>
         <w:rPr>
           <w:rFonts w:ascii="Times New Roman" w:eastAsia="Times New Roman" w:hAnsi="Times New Roman" w:cs="Times New Roman"/>
@@ -4328,7 +5201,29 @@
           <w:szCs w:val="24"/>
           <w:lang w:eastAsia="es-ES"/>
         </w:rPr>
-        <w:t xml:space="preserve">En el repositorio oficial de Felíx de Pablo </w:t>
+        <w:t xml:space="preserve">En el repositorio oficial de </w:t>
+      </w:r>
+      <w:proofErr w:type="spellStart"/>
+      <w:r>
+        <w:rPr>
+          <w:rFonts w:ascii="Times New Roman" w:eastAsia="Times New Roman" w:hAnsi="Times New Roman" w:cs="Times New Roman"/>
+          <w:color w:val="222222"/>
+          <w:sz w:val="24"/>
+          <w:szCs w:val="24"/>
+          <w:lang w:eastAsia="es-ES"/>
+        </w:rPr>
+        <w:t>Felíx</w:t>
+      </w:r>
+      <w:proofErr w:type="spellEnd"/>
+      <w:r>
+        <w:rPr>
+          <w:rFonts w:ascii="Times New Roman" w:eastAsia="Times New Roman" w:hAnsi="Times New Roman" w:cs="Times New Roman"/>
+          <w:color w:val="222222"/>
+          <w:sz w:val="24"/>
+          <w:szCs w:val="24"/>
+          <w:lang w:eastAsia="es-ES"/>
+        </w:rPr>
+        <w:t xml:space="preserve"> de Pablo </w:t>
       </w:r>
       <w:r>
         <w:rPr>
@@ -4348,7 +5243,29 @@
           <w:szCs w:val="24"/>
           <w:lang w:eastAsia="es-ES"/>
         </w:rPr>
-        <w:t xml:space="preserve"> encontrar numerosos proyectos de acceso a datos, programación de servicios y procesos y aplicaciones creadas con Android Studio Code.</w:t>
+        <w:t xml:space="preserve"> encontrar numerosos proyectos de acceso a datos, programación de servicios y procesos y aplicaciones creadas con Android Studio </w:t>
+      </w:r>
+      <w:proofErr w:type="spellStart"/>
+      <w:r>
+        <w:rPr>
+          <w:rFonts w:ascii="Times New Roman" w:eastAsia="Times New Roman" w:hAnsi="Times New Roman" w:cs="Times New Roman"/>
+          <w:color w:val="222222"/>
+          <w:sz w:val="24"/>
+          <w:szCs w:val="24"/>
+          <w:lang w:eastAsia="es-ES"/>
+        </w:rPr>
+        <w:t>Code</w:t>
+      </w:r>
+      <w:proofErr w:type="spellEnd"/>
+      <w:r>
+        <w:rPr>
+          <w:rFonts w:ascii="Times New Roman" w:eastAsia="Times New Roman" w:hAnsi="Times New Roman" w:cs="Times New Roman"/>
+          <w:color w:val="222222"/>
+          <w:sz w:val="24"/>
+          <w:szCs w:val="24"/>
+          <w:lang w:eastAsia="es-ES"/>
+        </w:rPr>
+        <w:t>.</w:t>
       </w:r>
     </w:p>
     <w:p>
@@ -4437,30 +5354,64 @@
           <w:szCs w:val="24"/>
           <w:lang w:eastAsia="es-ES"/>
         </w:rPr>
-        <w:t>-Visual Studio Code</w:t>
-      </w:r>
-    </w:p>
-    <w:p>
-      <w:pPr>
-        <w:shd w:val="clear" w:color="auto" w:fill="FFFFFF"/>
-        <w:spacing w:after="0" w:line="240" w:lineRule="auto"/>
-        <w:rPr>
-          <w:rFonts w:ascii="Times New Roman" w:eastAsia="Times New Roman" w:hAnsi="Times New Roman" w:cs="Times New Roman"/>
-          <w:color w:val="222222"/>
-          <w:sz w:val="24"/>
-          <w:szCs w:val="24"/>
-          <w:lang w:eastAsia="es-ES"/>
-        </w:rPr>
-      </w:pPr>
-      <w:r>
-        <w:rPr>
-          <w:rFonts w:ascii="Times New Roman" w:eastAsia="Times New Roman" w:hAnsi="Times New Roman" w:cs="Times New Roman"/>
-          <w:color w:val="222222"/>
-          <w:sz w:val="24"/>
-          <w:szCs w:val="24"/>
-          <w:lang w:eastAsia="es-ES"/>
-        </w:rPr>
-        <w:t>Visual Studio Code es un editor de código fuente</w:t>
+        <w:t xml:space="preserve">-Visual Studio </w:t>
+      </w:r>
+      <w:proofErr w:type="spellStart"/>
+      <w:r>
+        <w:rPr>
+          <w:rFonts w:ascii="Times New Roman" w:eastAsia="Times New Roman" w:hAnsi="Times New Roman" w:cs="Times New Roman"/>
+          <w:color w:val="222222"/>
+          <w:sz w:val="24"/>
+          <w:szCs w:val="24"/>
+          <w:lang w:eastAsia="es-ES"/>
+        </w:rPr>
+        <w:t>Code</w:t>
+      </w:r>
+      <w:proofErr w:type="spellEnd"/>
+    </w:p>
+    <w:p>
+      <w:pPr>
+        <w:shd w:val="clear" w:color="auto" w:fill="FFFFFF"/>
+        <w:spacing w:after="0" w:line="240" w:lineRule="auto"/>
+        <w:rPr>
+          <w:rFonts w:ascii="Times New Roman" w:eastAsia="Times New Roman" w:hAnsi="Times New Roman" w:cs="Times New Roman"/>
+          <w:color w:val="222222"/>
+          <w:sz w:val="24"/>
+          <w:szCs w:val="24"/>
+          <w:lang w:eastAsia="es-ES"/>
+        </w:rPr>
+      </w:pPr>
+      <w:r>
+        <w:rPr>
+          <w:rFonts w:ascii="Times New Roman" w:eastAsia="Times New Roman" w:hAnsi="Times New Roman" w:cs="Times New Roman"/>
+          <w:color w:val="222222"/>
+          <w:sz w:val="24"/>
+          <w:szCs w:val="24"/>
+          <w:lang w:eastAsia="es-ES"/>
+        </w:rPr>
+        <w:t xml:space="preserve">Visual Studio </w:t>
+      </w:r>
+      <w:proofErr w:type="spellStart"/>
+      <w:r>
+        <w:rPr>
+          <w:rFonts w:ascii="Times New Roman" w:eastAsia="Times New Roman" w:hAnsi="Times New Roman" w:cs="Times New Roman"/>
+          <w:color w:val="222222"/>
+          <w:sz w:val="24"/>
+          <w:szCs w:val="24"/>
+          <w:lang w:eastAsia="es-ES"/>
+        </w:rPr>
+        <w:t>Code</w:t>
+      </w:r>
+      <w:proofErr w:type="spellEnd"/>
+      <w:r>
+        <w:rPr>
+          <w:rFonts w:ascii="Times New Roman" w:eastAsia="Times New Roman" w:hAnsi="Times New Roman" w:cs="Times New Roman"/>
+          <w:color w:val="222222"/>
+          <w:sz w:val="24"/>
+          <w:szCs w:val="24"/>
+          <w:lang w:eastAsia="es-ES"/>
+        </w:rPr>
+        <w:t xml:space="preserve"> es un editor de código fuente</w:t>
       </w:r>
       <w:r>
         <w:rPr>
@@ -4543,83 +5494,140 @@
           <w:szCs w:val="24"/>
           <w:lang w:eastAsia="es-ES"/>
         </w:rPr>
-        <w:t xml:space="preserve"> subir archivos JSON a Firebase automáticamente.</w:t>
-      </w:r>
-    </w:p>
-    <w:p>
-      <w:pPr>
-        <w:shd w:val="clear" w:color="auto" w:fill="FFFFFF"/>
-        <w:spacing w:after="0" w:line="240" w:lineRule="auto"/>
-        <w:rPr>
-          <w:rFonts w:ascii="Times New Roman" w:eastAsia="Times New Roman" w:hAnsi="Times New Roman" w:cs="Times New Roman"/>
-          <w:color w:val="222222"/>
-          <w:sz w:val="24"/>
-          <w:szCs w:val="24"/>
-          <w:lang w:eastAsia="es-ES"/>
-        </w:rPr>
-      </w:pPr>
-    </w:p>
-    <w:p>
-      <w:pPr>
-        <w:shd w:val="clear" w:color="auto" w:fill="FFFFFF"/>
-        <w:spacing w:after="0" w:line="240" w:lineRule="auto"/>
-        <w:rPr>
-          <w:rFonts w:ascii="Times New Roman" w:eastAsia="Times New Roman" w:hAnsi="Times New Roman" w:cs="Times New Roman"/>
-          <w:color w:val="222222"/>
-          <w:sz w:val="24"/>
-          <w:szCs w:val="24"/>
-          <w:lang w:eastAsia="es-ES"/>
-        </w:rPr>
-      </w:pPr>
-    </w:p>
-    <w:p>
-      <w:pPr>
-        <w:shd w:val="clear" w:color="auto" w:fill="FFFFFF"/>
-        <w:spacing w:after="0" w:line="240" w:lineRule="auto"/>
-        <w:rPr>
-          <w:rFonts w:ascii="Times New Roman" w:eastAsia="Times New Roman" w:hAnsi="Times New Roman" w:cs="Times New Roman"/>
-          <w:color w:val="222222"/>
-          <w:sz w:val="24"/>
-          <w:szCs w:val="24"/>
-          <w:lang w:eastAsia="es-ES"/>
-        </w:rPr>
-      </w:pPr>
-    </w:p>
-    <w:p>
-      <w:pPr>
-        <w:shd w:val="clear" w:color="auto" w:fill="FFFFFF"/>
-        <w:spacing w:after="0" w:line="240" w:lineRule="auto"/>
-        <w:rPr>
-          <w:rFonts w:ascii="Times New Roman" w:eastAsia="Times New Roman" w:hAnsi="Times New Roman" w:cs="Times New Roman"/>
-          <w:color w:val="222222"/>
-          <w:sz w:val="24"/>
-          <w:szCs w:val="24"/>
-          <w:lang w:eastAsia="es-ES"/>
-        </w:rPr>
-      </w:pPr>
-    </w:p>
-    <w:p>
-      <w:pPr>
-        <w:shd w:val="clear" w:color="auto" w:fill="FFFFFF"/>
-        <w:spacing w:after="0" w:line="240" w:lineRule="auto"/>
-        <w:rPr>
-          <w:rFonts w:ascii="Times New Roman" w:eastAsia="Times New Roman" w:hAnsi="Times New Roman" w:cs="Times New Roman"/>
-          <w:color w:val="222222"/>
-          <w:sz w:val="24"/>
-          <w:szCs w:val="24"/>
-          <w:lang w:eastAsia="es-ES"/>
-        </w:rPr>
-      </w:pPr>
-      <w:r>
-        <w:rPr>
-          <w:rFonts w:ascii="Times New Roman" w:eastAsia="Times New Roman" w:hAnsi="Times New Roman" w:cs="Times New Roman"/>
-          <w:color w:val="222222"/>
-          <w:sz w:val="24"/>
-          <w:szCs w:val="24"/>
-          <w:lang w:eastAsia="es-ES"/>
-        </w:rPr>
-        <w:t>-Node js</w:t>
-      </w:r>
+        <w:t xml:space="preserve"> subir archivos JSON a </w:t>
+      </w:r>
+      <w:proofErr w:type="spellStart"/>
+      <w:r>
+        <w:rPr>
+          <w:rFonts w:ascii="Times New Roman" w:eastAsia="Times New Roman" w:hAnsi="Times New Roman" w:cs="Times New Roman"/>
+          <w:color w:val="222222"/>
+          <w:sz w:val="24"/>
+          <w:szCs w:val="24"/>
+          <w:lang w:eastAsia="es-ES"/>
+        </w:rPr>
+        <w:t>Firebase</w:t>
+      </w:r>
+      <w:proofErr w:type="spellEnd"/>
+      <w:r>
+        <w:rPr>
+          <w:rFonts w:ascii="Times New Roman" w:eastAsia="Times New Roman" w:hAnsi="Times New Roman" w:cs="Times New Roman"/>
+          <w:color w:val="222222"/>
+          <w:sz w:val="24"/>
+          <w:szCs w:val="24"/>
+          <w:lang w:eastAsia="es-ES"/>
+        </w:rPr>
+        <w:t xml:space="preserve"> automáticamente.</w:t>
+      </w:r>
+    </w:p>
+    <w:p>
+      <w:pPr>
+        <w:shd w:val="clear" w:color="auto" w:fill="FFFFFF"/>
+        <w:spacing w:after="0" w:line="240" w:lineRule="auto"/>
+        <w:rPr>
+          <w:rFonts w:ascii="Times New Roman" w:eastAsia="Times New Roman" w:hAnsi="Times New Roman" w:cs="Times New Roman"/>
+          <w:color w:val="222222"/>
+          <w:sz w:val="24"/>
+          <w:szCs w:val="24"/>
+          <w:lang w:eastAsia="es-ES"/>
+        </w:rPr>
+      </w:pPr>
+    </w:p>
+    <w:p>
+      <w:pPr>
+        <w:shd w:val="clear" w:color="auto" w:fill="FFFFFF"/>
+        <w:spacing w:after="0" w:line="240" w:lineRule="auto"/>
+        <w:rPr>
+          <w:rFonts w:ascii="Times New Roman" w:eastAsia="Times New Roman" w:hAnsi="Times New Roman" w:cs="Times New Roman"/>
+          <w:color w:val="222222"/>
+          <w:sz w:val="24"/>
+          <w:szCs w:val="24"/>
+          <w:lang w:eastAsia="es-ES"/>
+        </w:rPr>
+      </w:pPr>
+    </w:p>
+    <w:p>
+      <w:pPr>
+        <w:shd w:val="clear" w:color="auto" w:fill="FFFFFF"/>
+        <w:spacing w:after="0" w:line="240" w:lineRule="auto"/>
+        <w:rPr>
+          <w:rFonts w:ascii="Times New Roman" w:eastAsia="Times New Roman" w:hAnsi="Times New Roman" w:cs="Times New Roman"/>
+          <w:color w:val="222222"/>
+          <w:sz w:val="24"/>
+          <w:szCs w:val="24"/>
+          <w:lang w:eastAsia="es-ES"/>
+        </w:rPr>
+      </w:pPr>
+    </w:p>
+    <w:p>
+      <w:pPr>
+        <w:shd w:val="clear" w:color="auto" w:fill="FFFFFF"/>
+        <w:spacing w:after="0" w:line="240" w:lineRule="auto"/>
+        <w:rPr>
+          <w:rFonts w:ascii="Times New Roman" w:eastAsia="Times New Roman" w:hAnsi="Times New Roman" w:cs="Times New Roman"/>
+          <w:color w:val="222222"/>
+          <w:sz w:val="24"/>
+          <w:szCs w:val="24"/>
+          <w:lang w:eastAsia="es-ES"/>
+        </w:rPr>
+      </w:pPr>
+    </w:p>
+    <w:p>
+      <w:pPr>
+        <w:shd w:val="clear" w:color="auto" w:fill="FFFFFF"/>
+        <w:spacing w:after="0" w:line="240" w:lineRule="auto"/>
+        <w:rPr>
+          <w:rFonts w:ascii="Times New Roman" w:eastAsia="Times New Roman" w:hAnsi="Times New Roman" w:cs="Times New Roman"/>
+          <w:color w:val="222222"/>
+          <w:sz w:val="24"/>
+          <w:szCs w:val="24"/>
+          <w:lang w:eastAsia="es-ES"/>
+        </w:rPr>
+      </w:pPr>
+      <w:r>
+        <w:rPr>
+          <w:rFonts w:ascii="Times New Roman" w:eastAsia="Times New Roman" w:hAnsi="Times New Roman" w:cs="Times New Roman"/>
+          <w:color w:val="222222"/>
+          <w:sz w:val="24"/>
+          <w:szCs w:val="24"/>
+          <w:lang w:eastAsia="es-ES"/>
+        </w:rPr>
+        <w:lastRenderedPageBreak/>
+        <w:t>-</w:t>
+      </w:r>
+      <w:proofErr w:type="spellStart"/>
+      <w:r>
+        <w:rPr>
+          <w:rFonts w:ascii="Times New Roman" w:eastAsia="Times New Roman" w:hAnsi="Times New Roman" w:cs="Times New Roman"/>
+          <w:color w:val="222222"/>
+          <w:sz w:val="24"/>
+          <w:szCs w:val="24"/>
+          <w:lang w:eastAsia="es-ES"/>
+        </w:rPr>
+        <w:t>Node</w:t>
+      </w:r>
+      <w:proofErr w:type="spellEnd"/>
+      <w:r>
+        <w:rPr>
+          <w:rFonts w:ascii="Times New Roman" w:eastAsia="Times New Roman" w:hAnsi="Times New Roman" w:cs="Times New Roman"/>
+          <w:color w:val="222222"/>
+          <w:sz w:val="24"/>
+          <w:szCs w:val="24"/>
+          <w:lang w:eastAsia="es-ES"/>
+        </w:rPr>
+        <w:t xml:space="preserve"> </w:t>
+      </w:r>
+      <w:proofErr w:type="spellStart"/>
+      <w:r>
+        <w:rPr>
+          <w:rFonts w:ascii="Times New Roman" w:eastAsia="Times New Roman" w:hAnsi="Times New Roman" w:cs="Times New Roman"/>
+          <w:color w:val="222222"/>
+          <w:sz w:val="24"/>
+          <w:szCs w:val="24"/>
+          <w:lang w:eastAsia="es-ES"/>
+        </w:rPr>
+        <w:t>js</w:t>
+      </w:r>
+      <w:proofErr w:type="spellEnd"/>
     </w:p>
     <w:p>
       <w:pPr>
@@ -4674,7 +5682,29 @@
           <w:szCs w:val="24"/>
           <w:lang w:eastAsia="es-ES"/>
         </w:rPr>
-        <w:t xml:space="preserve"> utilizado esta herramienta para ejecutar el script de subida de datos a Firebase.</w:t>
+        <w:t xml:space="preserve"> utilizado esta herramienta para ejecutar el script de subida de datos a </w:t>
+      </w:r>
+      <w:proofErr w:type="spellStart"/>
+      <w:r>
+        <w:rPr>
+          <w:rFonts w:ascii="Times New Roman" w:eastAsia="Times New Roman" w:hAnsi="Times New Roman" w:cs="Times New Roman"/>
+          <w:color w:val="222222"/>
+          <w:sz w:val="24"/>
+          <w:szCs w:val="24"/>
+          <w:lang w:eastAsia="es-ES"/>
+        </w:rPr>
+        <w:t>Firebase</w:t>
+      </w:r>
+      <w:proofErr w:type="spellEnd"/>
+      <w:r>
+        <w:rPr>
+          <w:rFonts w:ascii="Times New Roman" w:eastAsia="Times New Roman" w:hAnsi="Times New Roman" w:cs="Times New Roman"/>
+          <w:color w:val="222222"/>
+          <w:sz w:val="24"/>
+          <w:szCs w:val="24"/>
+          <w:lang w:eastAsia="es-ES"/>
+        </w:rPr>
+        <w:t>.</w:t>
       </w:r>
     </w:p>
     <w:p>
@@ -4712,6 +5742,7 @@
         </w:rPr>
         <w:t xml:space="preserve">-Git </w:t>
       </w:r>
+      <w:proofErr w:type="spellStart"/>
       <w:r>
         <w:rPr>
           <w:rFonts w:ascii="Times New Roman" w:eastAsia="Times New Roman" w:hAnsi="Times New Roman" w:cs="Times New Roman"/>
@@ -4732,28 +5763,73 @@
         </w:rPr>
         <w:t>ash</w:t>
       </w:r>
-    </w:p>
-    <w:p>
-      <w:pPr>
-        <w:shd w:val="clear" w:color="auto" w:fill="FFFFFF"/>
-        <w:spacing w:after="0" w:line="240" w:lineRule="auto"/>
-        <w:rPr>
-          <w:rFonts w:ascii="Times New Roman" w:eastAsia="Times New Roman" w:hAnsi="Times New Roman" w:cs="Times New Roman"/>
-          <w:color w:val="222222"/>
-          <w:sz w:val="24"/>
-          <w:szCs w:val="24"/>
-          <w:lang w:eastAsia="es-ES"/>
-        </w:rPr>
-      </w:pPr>
-      <w:r>
-        <w:rPr>
-          <w:rFonts w:ascii="Times New Roman" w:eastAsia="Times New Roman" w:hAnsi="Times New Roman" w:cs="Times New Roman"/>
-          <w:color w:val="222222"/>
-          <w:sz w:val="24"/>
-          <w:szCs w:val="24"/>
-          <w:lang w:eastAsia="es-ES"/>
-        </w:rPr>
-        <w:t>Git Bash es una interfaz de línea de comandos (CLI) que proporciona una consola Bash en Windows</w:t>
+      <w:proofErr w:type="spellEnd"/>
+    </w:p>
+    <w:p>
+      <w:pPr>
+        <w:shd w:val="clear" w:color="auto" w:fill="FFFFFF"/>
+        <w:spacing w:after="0" w:line="240" w:lineRule="auto"/>
+        <w:rPr>
+          <w:rFonts w:ascii="Times New Roman" w:eastAsia="Times New Roman" w:hAnsi="Times New Roman" w:cs="Times New Roman"/>
+          <w:color w:val="222222"/>
+          <w:sz w:val="24"/>
+          <w:szCs w:val="24"/>
+          <w:lang w:eastAsia="es-ES"/>
+        </w:rPr>
+      </w:pPr>
+      <w:r>
+        <w:rPr>
+          <w:rFonts w:ascii="Times New Roman" w:eastAsia="Times New Roman" w:hAnsi="Times New Roman" w:cs="Times New Roman"/>
+          <w:color w:val="222222"/>
+          <w:sz w:val="24"/>
+          <w:szCs w:val="24"/>
+          <w:lang w:eastAsia="es-ES"/>
+        </w:rPr>
+        <w:t xml:space="preserve">Git </w:t>
+      </w:r>
+      <w:proofErr w:type="spellStart"/>
+      <w:r>
+        <w:rPr>
+          <w:rFonts w:ascii="Times New Roman" w:eastAsia="Times New Roman" w:hAnsi="Times New Roman" w:cs="Times New Roman"/>
+          <w:color w:val="222222"/>
+          <w:sz w:val="24"/>
+          <w:szCs w:val="24"/>
+          <w:lang w:eastAsia="es-ES"/>
+        </w:rPr>
+        <w:t>Bash</w:t>
+      </w:r>
+      <w:proofErr w:type="spellEnd"/>
+      <w:r>
+        <w:rPr>
+          <w:rFonts w:ascii="Times New Roman" w:eastAsia="Times New Roman" w:hAnsi="Times New Roman" w:cs="Times New Roman"/>
+          <w:color w:val="222222"/>
+          <w:sz w:val="24"/>
+          <w:szCs w:val="24"/>
+          <w:lang w:eastAsia="es-ES"/>
+        </w:rPr>
+        <w:t xml:space="preserve"> es una interfaz de línea de comandos (CLI) que proporciona una consola </w:t>
+      </w:r>
+      <w:proofErr w:type="spellStart"/>
+      <w:r>
+        <w:rPr>
+          <w:rFonts w:ascii="Times New Roman" w:eastAsia="Times New Roman" w:hAnsi="Times New Roman" w:cs="Times New Roman"/>
+          <w:color w:val="222222"/>
+          <w:sz w:val="24"/>
+          <w:szCs w:val="24"/>
+          <w:lang w:eastAsia="es-ES"/>
+        </w:rPr>
+        <w:t>Bash</w:t>
+      </w:r>
+      <w:proofErr w:type="spellEnd"/>
+      <w:r>
+        <w:rPr>
+          <w:rFonts w:ascii="Times New Roman" w:eastAsia="Times New Roman" w:hAnsi="Times New Roman" w:cs="Times New Roman"/>
+          <w:color w:val="222222"/>
+          <w:sz w:val="24"/>
+          <w:szCs w:val="24"/>
+          <w:lang w:eastAsia="es-ES"/>
+        </w:rPr>
+        <w:t xml:space="preserve"> en Windows</w:t>
       </w:r>
       <w:r>
         <w:rPr>
@@ -4822,30 +5898,98 @@
           <w:szCs w:val="24"/>
           <w:lang w:eastAsia="es-ES"/>
         </w:rPr>
-        <w:t>-Stack Overflow</w:t>
-      </w:r>
-    </w:p>
-    <w:p>
-      <w:pPr>
-        <w:shd w:val="clear" w:color="auto" w:fill="FFFFFF"/>
-        <w:spacing w:after="0" w:line="240" w:lineRule="auto"/>
-        <w:rPr>
-          <w:rFonts w:ascii="Times New Roman" w:eastAsia="Times New Roman" w:hAnsi="Times New Roman" w:cs="Times New Roman"/>
-          <w:color w:val="222222"/>
-          <w:sz w:val="24"/>
-          <w:szCs w:val="24"/>
-          <w:lang w:eastAsia="es-ES"/>
-        </w:rPr>
-      </w:pPr>
-      <w:r>
-        <w:rPr>
-          <w:rFonts w:ascii="Times New Roman" w:eastAsia="Times New Roman" w:hAnsi="Times New Roman" w:cs="Times New Roman"/>
-          <w:color w:val="222222"/>
-          <w:sz w:val="24"/>
-          <w:szCs w:val="24"/>
-          <w:lang w:eastAsia="es-ES"/>
-        </w:rPr>
-        <w:t>Stack Overflow es una plataforma en línea donde los desarrolladores pueden hacer preguntas y obtener respuestas de otros desarrolladores.</w:t>
+        <w:t>-</w:t>
+      </w:r>
+      <w:proofErr w:type="spellStart"/>
+      <w:r>
+        <w:rPr>
+          <w:rFonts w:ascii="Times New Roman" w:eastAsia="Times New Roman" w:hAnsi="Times New Roman" w:cs="Times New Roman"/>
+          <w:color w:val="222222"/>
+          <w:sz w:val="24"/>
+          <w:szCs w:val="24"/>
+          <w:lang w:eastAsia="es-ES"/>
+        </w:rPr>
+        <w:t>Stack</w:t>
+      </w:r>
+      <w:proofErr w:type="spellEnd"/>
+      <w:r>
+        <w:rPr>
+          <w:rFonts w:ascii="Times New Roman" w:eastAsia="Times New Roman" w:hAnsi="Times New Roman" w:cs="Times New Roman"/>
+          <w:color w:val="222222"/>
+          <w:sz w:val="24"/>
+          <w:szCs w:val="24"/>
+          <w:lang w:eastAsia="es-ES"/>
+        </w:rPr>
+        <w:t xml:space="preserve"> </w:t>
+      </w:r>
+      <w:proofErr w:type="spellStart"/>
+      <w:r>
+        <w:rPr>
+          <w:rFonts w:ascii="Times New Roman" w:eastAsia="Times New Roman" w:hAnsi="Times New Roman" w:cs="Times New Roman"/>
+          <w:color w:val="222222"/>
+          <w:sz w:val="24"/>
+          <w:szCs w:val="24"/>
+          <w:lang w:eastAsia="es-ES"/>
+        </w:rPr>
+        <w:t>Overflow</w:t>
+      </w:r>
+      <w:proofErr w:type="spellEnd"/>
+    </w:p>
+    <w:p>
+      <w:pPr>
+        <w:shd w:val="clear" w:color="auto" w:fill="FFFFFF"/>
+        <w:spacing w:after="0" w:line="240" w:lineRule="auto"/>
+        <w:rPr>
+          <w:rFonts w:ascii="Times New Roman" w:eastAsia="Times New Roman" w:hAnsi="Times New Roman" w:cs="Times New Roman"/>
+          <w:color w:val="222222"/>
+          <w:sz w:val="24"/>
+          <w:szCs w:val="24"/>
+          <w:lang w:eastAsia="es-ES"/>
+        </w:rPr>
+      </w:pPr>
+      <w:proofErr w:type="spellStart"/>
+      <w:r>
+        <w:rPr>
+          <w:rFonts w:ascii="Times New Roman" w:eastAsia="Times New Roman" w:hAnsi="Times New Roman" w:cs="Times New Roman"/>
+          <w:color w:val="222222"/>
+          <w:sz w:val="24"/>
+          <w:szCs w:val="24"/>
+          <w:lang w:eastAsia="es-ES"/>
+        </w:rPr>
+        <w:t>Stack</w:t>
+      </w:r>
+      <w:proofErr w:type="spellEnd"/>
+      <w:r>
+        <w:rPr>
+          <w:rFonts w:ascii="Times New Roman" w:eastAsia="Times New Roman" w:hAnsi="Times New Roman" w:cs="Times New Roman"/>
+          <w:color w:val="222222"/>
+          <w:sz w:val="24"/>
+          <w:szCs w:val="24"/>
+          <w:lang w:eastAsia="es-ES"/>
+        </w:rPr>
+        <w:t xml:space="preserve"> </w:t>
+      </w:r>
+      <w:proofErr w:type="spellStart"/>
+      <w:r>
+        <w:rPr>
+          <w:rFonts w:ascii="Times New Roman" w:eastAsia="Times New Roman" w:hAnsi="Times New Roman" w:cs="Times New Roman"/>
+          <w:color w:val="222222"/>
+          <w:sz w:val="24"/>
+          <w:szCs w:val="24"/>
+          <w:lang w:eastAsia="es-ES"/>
+        </w:rPr>
+        <w:t>Overflow</w:t>
+      </w:r>
+      <w:proofErr w:type="spellEnd"/>
+      <w:r>
+        <w:rPr>
+          <w:rFonts w:ascii="Times New Roman" w:eastAsia="Times New Roman" w:hAnsi="Times New Roman" w:cs="Times New Roman"/>
+          <w:color w:val="222222"/>
+          <w:sz w:val="24"/>
+          <w:szCs w:val="24"/>
+          <w:lang w:eastAsia="es-ES"/>
+        </w:rPr>
+        <w:t xml:space="preserve"> es una plataforma en línea donde los desarrolladores pueden hacer preguntas y obtener respuestas de otros desarrolladores.</w:t>
       </w:r>
     </w:p>
     <w:p>
@@ -4957,8 +6101,20 @@
           <w:szCs w:val="24"/>
           <w:lang w:eastAsia="es-ES"/>
         </w:rPr>
-        <w:t>1 Registrarse</w:t>
-      </w:r>
+        <w:t xml:space="preserve">1 </w:t>
+      </w:r>
+      <w:proofErr w:type="gramStart"/>
+      <w:r>
+        <w:rPr>
+          <w:rFonts w:ascii="Times New Roman" w:eastAsia="Times New Roman" w:hAnsi="Times New Roman" w:cs="Times New Roman"/>
+          <w:color w:val="222222"/>
+          <w:sz w:val="24"/>
+          <w:szCs w:val="24"/>
+          <w:lang w:eastAsia="es-ES"/>
+        </w:rPr>
+        <w:t>Registrarse</w:t>
+      </w:r>
+      <w:proofErr w:type="gramEnd"/>
       <w:r>
         <w:rPr>
           <w:rFonts w:ascii="Times New Roman" w:eastAsia="Times New Roman" w:hAnsi="Times New Roman" w:cs="Times New Roman"/>
@@ -5032,67 +6188,29 @@
           <w:lang w:eastAsia="es-ES"/>
         </w:rPr>
         <w:br/>
-        <w:t xml:space="preserve">6 Aparecen una previsualización de los componentes más </w:t>
-      </w:r>
-      <w:r>
-        <w:rPr>
-          <w:rFonts w:ascii="Times New Roman" w:eastAsia="Times New Roman" w:hAnsi="Times New Roman" w:cs="Times New Roman"/>
-          <w:color w:val="222222"/>
-          <w:sz w:val="24"/>
-          <w:szCs w:val="24"/>
-          <w:lang w:eastAsia="es-ES"/>
-        </w:rPr>
-        <w:t>óptimos</w:t>
-      </w:r>
-      <w:r>
-        <w:rPr>
-          <w:rFonts w:ascii="Times New Roman" w:eastAsia="Times New Roman" w:hAnsi="Times New Roman" w:cs="Times New Roman"/>
-          <w:color w:val="222222"/>
-          <w:sz w:val="24"/>
-          <w:szCs w:val="24"/>
-          <w:lang w:eastAsia="es-ES"/>
-        </w:rPr>
-        <w:t xml:space="preserve"> de acuerdo al presupuesto y finalidad de uso del pc. El </w:t>
-      </w:r>
-      <w:r>
-        <w:rPr>
-          <w:rFonts w:ascii="Times New Roman" w:eastAsia="Times New Roman" w:hAnsi="Times New Roman" w:cs="Times New Roman"/>
-          <w:color w:val="222222"/>
-          <w:sz w:val="24"/>
-          <w:szCs w:val="24"/>
-          <w:lang w:eastAsia="es-ES"/>
-        </w:rPr>
-        <w:t>algoritmo</w:t>
-      </w:r>
-      <w:r>
-        <w:rPr>
-          <w:rFonts w:ascii="Times New Roman" w:eastAsia="Times New Roman" w:hAnsi="Times New Roman" w:cs="Times New Roman"/>
-          <w:color w:val="222222"/>
-          <w:sz w:val="24"/>
-          <w:szCs w:val="24"/>
-          <w:lang w:eastAsia="es-ES"/>
-        </w:rPr>
-        <w:t xml:space="preserve"> selecciona el procesador, placa base, memoria ram, disco duro, </w:t>
-      </w:r>
-      <w:r>
-        <w:rPr>
-          <w:rFonts w:ascii="Times New Roman" w:eastAsia="Times New Roman" w:hAnsi="Times New Roman" w:cs="Times New Roman"/>
-          <w:color w:val="222222"/>
-          <w:sz w:val="24"/>
-          <w:szCs w:val="24"/>
-          <w:lang w:eastAsia="es-ES"/>
-        </w:rPr>
-        <w:t>tarjeta</w:t>
-      </w:r>
-      <w:r>
-        <w:rPr>
-          <w:rFonts w:ascii="Times New Roman" w:eastAsia="Times New Roman" w:hAnsi="Times New Roman" w:cs="Times New Roman"/>
-          <w:color w:val="222222"/>
-          <w:sz w:val="24"/>
-          <w:szCs w:val="24"/>
-          <w:lang w:eastAsia="es-ES"/>
-        </w:rPr>
-        <w:t xml:space="preserve"> gráfica (si fuese necesario) fuente de alimentación...</w:t>
+        <w:t xml:space="preserve">6 Aparecen una previsualización de los componentes más óptimos de acuerdo al presupuesto y finalidad de uso del pc. El algoritmo selecciona el procesador, placa base, memoria </w:t>
+      </w:r>
+      <w:proofErr w:type="spellStart"/>
+      <w:r>
+        <w:rPr>
+          <w:rFonts w:ascii="Times New Roman" w:eastAsia="Times New Roman" w:hAnsi="Times New Roman" w:cs="Times New Roman"/>
+          <w:color w:val="222222"/>
+          <w:sz w:val="24"/>
+          <w:szCs w:val="24"/>
+          <w:lang w:eastAsia="es-ES"/>
+        </w:rPr>
+        <w:t>ram</w:t>
+      </w:r>
+      <w:proofErr w:type="spellEnd"/>
+      <w:r>
+        <w:rPr>
+          <w:rFonts w:ascii="Times New Roman" w:eastAsia="Times New Roman" w:hAnsi="Times New Roman" w:cs="Times New Roman"/>
+          <w:color w:val="222222"/>
+          <w:sz w:val="24"/>
+          <w:szCs w:val="24"/>
+          <w:lang w:eastAsia="es-ES"/>
+        </w:rPr>
+        <w:t>, disco duro, tarjeta gráfica (si fuese necesario) fuente de alimentación...</w:t>
       </w:r>
       <w:r>
         <w:rPr>
@@ -5136,17 +6254,7 @@
           <w:lang w:eastAsia="es-ES"/>
         </w:rPr>
         <w:br/>
-        <w:t xml:space="preserve">10 Gracias a ese PC </w:t>
-      </w:r>
-      <w:r>
-        <w:rPr>
-          <w:rFonts w:ascii="Times New Roman" w:eastAsia="Times New Roman" w:hAnsi="Times New Roman" w:cs="Times New Roman"/>
-          <w:color w:val="222222"/>
-          <w:sz w:val="24"/>
-          <w:szCs w:val="24"/>
-          <w:lang w:eastAsia="es-ES"/>
-        </w:rPr>
-        <w:t>gener</w:t>
+        <w:t>10 Gracias a ese PC gener</w:t>
       </w:r>
       <w:r>
         <w:rPr>
@@ -6691,8 +7799,9 @@
           <w:szCs w:val="24"/>
           <w:lang w:eastAsia="es-ES"/>
         </w:rPr>
-        <w:t xml:space="preserve">Se ha </w:t>
-      </w:r>
+        <w:t xml:space="preserve">Se ha utilizado con bastante asiduidad el Repositorio </w:t>
+      </w:r>
+      <w:proofErr w:type="spellStart"/>
       <w:r>
         <w:rPr>
           <w:rFonts w:ascii="Times New Roman" w:eastAsia="Times New Roman" w:hAnsi="Times New Roman" w:cs="Times New Roman"/>
@@ -6703,8 +7812,9 @@
           <w:szCs w:val="24"/>
           <w:lang w:eastAsia="es-ES"/>
         </w:rPr>
-        <w:t>utilizado</w:t>
-      </w:r>
+        <w:t>Github</w:t>
+      </w:r>
+      <w:proofErr w:type="spellEnd"/>
       <w:r>
         <w:rPr>
           <w:rFonts w:ascii="Times New Roman" w:eastAsia="Times New Roman" w:hAnsi="Times New Roman" w:cs="Times New Roman"/>
@@ -6715,7 +7825,33 @@
           <w:szCs w:val="24"/>
           <w:lang w:eastAsia="es-ES"/>
         </w:rPr>
-        <w:t xml:space="preserve"> con bastante asiduidad el Repositorio Github de Felix:</w:t>
+        <w:t xml:space="preserve"> de </w:t>
+      </w:r>
+      <w:proofErr w:type="spellStart"/>
+      <w:r>
+        <w:rPr>
+          <w:rFonts w:ascii="Times New Roman" w:eastAsia="Times New Roman" w:hAnsi="Times New Roman" w:cs="Times New Roman"/>
+          <w:b/>
+          <w:bCs/>
+          <w:color w:val="222222"/>
+          <w:sz w:val="24"/>
+          <w:szCs w:val="24"/>
+          <w:lang w:eastAsia="es-ES"/>
+        </w:rPr>
+        <w:t>Felix</w:t>
+      </w:r>
+      <w:proofErr w:type="spellEnd"/>
+      <w:r>
+        <w:rPr>
+          <w:rFonts w:ascii="Times New Roman" w:eastAsia="Times New Roman" w:hAnsi="Times New Roman" w:cs="Times New Roman"/>
+          <w:b/>
+          <w:bCs/>
+          <w:color w:val="222222"/>
+          <w:sz w:val="24"/>
+          <w:szCs w:val="24"/>
+          <w:lang w:eastAsia="es-ES"/>
+        </w:rPr>
+        <w:t>:</w:t>
       </w:r>
     </w:p>
     <w:p>
@@ -6737,8 +7873,20 @@
             <w:szCs w:val="24"/>
             <w:lang w:eastAsia="es-ES"/>
           </w:rPr>
-          <w:t>github.com/fdepablo</w:t>
+          <w:t>github.com/</w:t>
         </w:r>
+        <w:proofErr w:type="spellStart"/>
+        <w:r>
+          <w:rPr>
+            <w:rStyle w:val="Hipervnculo"/>
+            <w:rFonts w:ascii="Times New Roman" w:eastAsia="Times New Roman" w:hAnsi="Times New Roman" w:cs="Times New Roman"/>
+            <w:sz w:val="24"/>
+            <w:szCs w:val="24"/>
+            <w:lang w:eastAsia="es-ES"/>
+          </w:rPr>
+          <w:t>fdepablo</w:t>
+        </w:r>
+        <w:proofErr w:type="spellEnd"/>
       </w:hyperlink>
     </w:p>
     <w:p>
@@ -6772,8 +7920,74 @@
           <w:szCs w:val="24"/>
           <w:lang w:eastAsia="es-ES"/>
         </w:rPr>
-        <w:t>Se realizó un Curso online de Firebase (Mouredev) Youtube</w:t>
-      </w:r>
+        <w:t xml:space="preserve">Se realizó un Curso online de </w:t>
+      </w:r>
+      <w:proofErr w:type="spellStart"/>
+      <w:r>
+        <w:rPr>
+          <w:rFonts w:ascii="Times New Roman" w:eastAsia="Times New Roman" w:hAnsi="Times New Roman" w:cs="Times New Roman"/>
+          <w:b/>
+          <w:bCs/>
+          <w:color w:val="222222"/>
+          <w:sz w:val="24"/>
+          <w:szCs w:val="24"/>
+          <w:lang w:eastAsia="es-ES"/>
+        </w:rPr>
+        <w:t>Firebase</w:t>
+      </w:r>
+      <w:proofErr w:type="spellEnd"/>
+      <w:r>
+        <w:rPr>
+          <w:rFonts w:ascii="Times New Roman" w:eastAsia="Times New Roman" w:hAnsi="Times New Roman" w:cs="Times New Roman"/>
+          <w:b/>
+          <w:bCs/>
+          <w:color w:val="222222"/>
+          <w:sz w:val="24"/>
+          <w:szCs w:val="24"/>
+          <w:lang w:eastAsia="es-ES"/>
+        </w:rPr>
+        <w:t xml:space="preserve"> (</w:t>
+      </w:r>
+      <w:proofErr w:type="spellStart"/>
+      <w:r>
+        <w:rPr>
+          <w:rFonts w:ascii="Times New Roman" w:eastAsia="Times New Roman" w:hAnsi="Times New Roman" w:cs="Times New Roman"/>
+          <w:b/>
+          <w:bCs/>
+          <w:color w:val="222222"/>
+          <w:sz w:val="24"/>
+          <w:szCs w:val="24"/>
+          <w:lang w:eastAsia="es-ES"/>
+        </w:rPr>
+        <w:t>Mouredev</w:t>
+      </w:r>
+      <w:proofErr w:type="spellEnd"/>
+      <w:r>
+        <w:rPr>
+          <w:rFonts w:ascii="Times New Roman" w:eastAsia="Times New Roman" w:hAnsi="Times New Roman" w:cs="Times New Roman"/>
+          <w:b/>
+          <w:bCs/>
+          <w:color w:val="222222"/>
+          <w:sz w:val="24"/>
+          <w:szCs w:val="24"/>
+          <w:lang w:eastAsia="es-ES"/>
+        </w:rPr>
+        <w:t xml:space="preserve">) </w:t>
+      </w:r>
+      <w:proofErr w:type="spellStart"/>
+      <w:r>
+        <w:rPr>
+          <w:rFonts w:ascii="Times New Roman" w:eastAsia="Times New Roman" w:hAnsi="Times New Roman" w:cs="Times New Roman"/>
+          <w:b/>
+          <w:bCs/>
+          <w:color w:val="222222"/>
+          <w:sz w:val="24"/>
+          <w:szCs w:val="24"/>
+          <w:lang w:eastAsia="es-ES"/>
+        </w:rPr>
+        <w:t>Youtube</w:t>
+      </w:r>
+      <w:proofErr w:type="spellEnd"/>
       <w:r>
         <w:rPr>
           <w:rFonts w:ascii="Times New Roman" w:eastAsia="Times New Roman" w:hAnsi="Times New Roman" w:cs="Times New Roman"/>
@@ -6824,27 +8038,7 @@
             <w:szCs w:val="24"/>
             <w:lang w:eastAsia="es-ES"/>
           </w:rPr>
-          <w:t>https://www.youtube.c</w:t>
-        </w:r>
-        <w:r>
-          <w:rPr>
-            <w:rStyle w:val="Hipervnculo"/>
-            <w:rFonts w:ascii="Times New Roman" w:eastAsia="Times New Roman" w:hAnsi="Times New Roman" w:cs="Times New Roman"/>
-            <w:sz w:val="24"/>
-            <w:szCs w:val="24"/>
-            <w:lang w:eastAsia="es-ES"/>
-          </w:rPr>
-          <w:t>o</w:t>
-        </w:r>
-        <w:r>
-          <w:rPr>
-            <w:rStyle w:val="Hipervnculo"/>
-            <w:rFonts w:ascii="Times New Roman" w:eastAsia="Times New Roman" w:hAnsi="Times New Roman" w:cs="Times New Roman"/>
-            <w:sz w:val="24"/>
-            <w:szCs w:val="24"/>
-            <w:lang w:eastAsia="es-ES"/>
-          </w:rPr>
-          <w:t>m/watch?v=KYPc7CAYJOw</w:t>
+          <w:t>https://www.youtube.com/watch?v=KYPc7CAYJOw</w:t>
         </w:r>
       </w:hyperlink>
     </w:p>
@@ -6881,79 +8075,7 @@
           <w:szCs w:val="24"/>
           <w:lang w:eastAsia="es-ES"/>
         </w:rPr>
-        <w:t xml:space="preserve">Se utilizó también </w:t>
-      </w:r>
-      <w:r>
-        <w:rPr>
-          <w:rFonts w:ascii="Times New Roman" w:eastAsia="Times New Roman" w:hAnsi="Times New Roman" w:cs="Times New Roman"/>
-          <w:b/>
-          <w:bCs/>
-          <w:color w:val="222222"/>
-          <w:sz w:val="24"/>
-          <w:szCs w:val="24"/>
-          <w:lang w:eastAsia="es-ES"/>
-        </w:rPr>
-        <w:t>este</w:t>
-      </w:r>
-      <w:r>
-        <w:rPr>
-          <w:rFonts w:ascii="Times New Roman" w:eastAsia="Times New Roman" w:hAnsi="Times New Roman" w:cs="Times New Roman"/>
-          <w:b/>
-          <w:bCs/>
-          <w:color w:val="222222"/>
-          <w:sz w:val="24"/>
-          <w:szCs w:val="24"/>
-          <w:lang w:eastAsia="es-ES"/>
-        </w:rPr>
-        <w:t xml:space="preserve"> repositorio</w:t>
-      </w:r>
-      <w:r>
-        <w:rPr>
-          <w:rFonts w:ascii="Times New Roman" w:eastAsia="Times New Roman" w:hAnsi="Times New Roman" w:cs="Times New Roman"/>
-          <w:b/>
-          <w:bCs/>
-          <w:color w:val="222222"/>
-          <w:sz w:val="24"/>
-          <w:szCs w:val="24"/>
-          <w:lang w:eastAsia="es-ES"/>
-        </w:rPr>
-        <w:t xml:space="preserve"> </w:t>
-      </w:r>
-      <w:r>
-        <w:rPr>
-          <w:rFonts w:ascii="Times New Roman" w:eastAsia="Times New Roman" w:hAnsi="Times New Roman" w:cs="Times New Roman"/>
-          <w:b/>
-          <w:bCs/>
-          <w:color w:val="222222"/>
-          <w:sz w:val="24"/>
-          <w:szCs w:val="24"/>
-          <w:lang w:eastAsia="es-ES"/>
-        </w:rPr>
-        <w:t>para poder d</w:t>
-      </w:r>
-      <w:r>
-        <w:rPr>
-          <w:rFonts w:ascii="Times New Roman" w:eastAsia="Times New Roman" w:hAnsi="Times New Roman" w:cs="Times New Roman"/>
-          <w:b/>
-          <w:bCs/>
-          <w:color w:val="222222"/>
-          <w:sz w:val="24"/>
-          <w:szCs w:val="24"/>
-          <w:lang w:eastAsia="es-ES"/>
-        </w:rPr>
-        <w:t>esarrollar</w:t>
-      </w:r>
-      <w:r>
-        <w:rPr>
-          <w:rFonts w:ascii="Times New Roman" w:eastAsia="Times New Roman" w:hAnsi="Times New Roman" w:cs="Times New Roman"/>
-          <w:b/>
-          <w:bCs/>
-          <w:color w:val="222222"/>
-          <w:sz w:val="24"/>
-          <w:szCs w:val="24"/>
-          <w:lang w:eastAsia="es-ES"/>
-        </w:rPr>
-        <w:t xml:space="preserve"> la aplicación.</w:t>
+        <w:t>Se utilizó también este repositorio para poder desarrollar la aplicación.</w:t>
       </w:r>
     </w:p>
     <w:p>
@@ -6975,8 +8097,20 @@
             <w:szCs w:val="24"/>
             <w:lang w:eastAsia="es-ES"/>
           </w:rPr>
-          <w:t>github.com/mouredev</w:t>
+          <w:t>github.com/</w:t>
         </w:r>
+        <w:proofErr w:type="spellStart"/>
+        <w:r>
+          <w:rPr>
+            <w:rStyle w:val="Hipervnculo"/>
+            <w:rFonts w:ascii="Times New Roman" w:eastAsia="Times New Roman" w:hAnsi="Times New Roman" w:cs="Times New Roman"/>
+            <w:sz w:val="24"/>
+            <w:szCs w:val="24"/>
+            <w:lang w:eastAsia="es-ES"/>
+          </w:rPr>
+          <w:t>mouredev</w:t>
+        </w:r>
+        <w:proofErr w:type="spellEnd"/>
       </w:hyperlink>
     </w:p>
     <w:p>
@@ -7010,19 +8144,7 @@
           <w:szCs w:val="24"/>
           <w:lang w:eastAsia="es-ES"/>
         </w:rPr>
-        <w:t>Se busco información en la página We</w:t>
-      </w:r>
-      <w:r>
-        <w:rPr>
-          <w:rFonts w:ascii="Times New Roman" w:eastAsia="Times New Roman" w:hAnsi="Times New Roman" w:cs="Times New Roman"/>
-          <w:b/>
-          <w:bCs/>
-          <w:color w:val="222222"/>
-          <w:sz w:val="24"/>
-          <w:szCs w:val="24"/>
-          <w:lang w:eastAsia="es-ES"/>
-        </w:rPr>
-        <w:t>b</w:t>
+        <w:t>Se busco información en la página Web</w:t>
       </w:r>
       <w:r>
         <w:rPr>
@@ -7101,7 +8223,7 @@
           <w:szCs w:val="24"/>
           <w:lang w:eastAsia="es-ES"/>
         </w:rPr>
-        <w:t xml:space="preserve">Por supuesto, se </w:t>
+        <w:t>Por supuesto, se utilizó los recursos aprendidos en las asignaturas del Grado Desarrollo de Aplicaciones Multiplataformas</w:t>
       </w:r>
       <w:r>
         <w:rPr>
@@ -7113,9 +8235,75 @@
           <w:szCs w:val="24"/>
           <w:lang w:eastAsia="es-ES"/>
         </w:rPr>
-        <w:t>utilizó</w:t>
-      </w:r>
-      <w:r>
+        <w:t>.</w:t>
+      </w:r>
+    </w:p>
+    <w:p>
+      <w:pPr>
+        <w:rPr>
+          <w:rFonts w:ascii="Times New Roman" w:eastAsia="Times New Roman" w:hAnsi="Times New Roman" w:cs="Times New Roman"/>
+          <w:color w:val="222222"/>
+          <w:sz w:val="24"/>
+          <w:szCs w:val="24"/>
+          <w:lang w:eastAsia="es-ES"/>
+        </w:rPr>
+      </w:pPr>
+      <w:r>
+        <w:rPr>
+          <w:rFonts w:ascii="Times New Roman" w:eastAsia="Times New Roman" w:hAnsi="Times New Roman" w:cs="Times New Roman"/>
+          <w:color w:val="222222"/>
+          <w:sz w:val="24"/>
+          <w:szCs w:val="24"/>
+          <w:lang w:eastAsia="es-ES"/>
+        </w:rPr>
+        <w:t>Como Lenguaje de programación de Java, Programación multimedia y dispositivos móviles para desarrollar la App con Android Studio,</w:t>
+      </w:r>
+    </w:p>
+    <w:p>
+      <w:pPr>
+        <w:rPr>
+          <w:rFonts w:ascii="Times New Roman" w:eastAsia="Times New Roman" w:hAnsi="Times New Roman" w:cs="Times New Roman"/>
+          <w:color w:val="222222"/>
+          <w:sz w:val="24"/>
+          <w:szCs w:val="24"/>
+          <w:lang w:eastAsia="es-ES"/>
+        </w:rPr>
+      </w:pPr>
+      <w:r>
+        <w:rPr>
+          <w:rFonts w:ascii="Times New Roman" w:eastAsia="Times New Roman" w:hAnsi="Times New Roman" w:cs="Times New Roman"/>
+          <w:color w:val="222222"/>
+          <w:sz w:val="24"/>
+          <w:szCs w:val="24"/>
+          <w:lang w:eastAsia="es-ES"/>
+        </w:rPr>
+        <w:t xml:space="preserve">La asignatura de Base de datos de primer año del grado sirvió para realizar la Base de datos con lenguaje </w:t>
+      </w:r>
+      <w:proofErr w:type="spellStart"/>
+      <w:r>
+        <w:rPr>
+          <w:rFonts w:ascii="Times New Roman" w:eastAsia="Times New Roman" w:hAnsi="Times New Roman" w:cs="Times New Roman"/>
+          <w:color w:val="222222"/>
+          <w:sz w:val="24"/>
+          <w:szCs w:val="24"/>
+          <w:lang w:eastAsia="es-ES"/>
+        </w:rPr>
+        <w:t>json</w:t>
+      </w:r>
+      <w:proofErr w:type="spellEnd"/>
+      <w:r>
+        <w:rPr>
+          <w:rFonts w:ascii="Times New Roman" w:eastAsia="Times New Roman" w:hAnsi="Times New Roman" w:cs="Times New Roman"/>
+          <w:color w:val="222222"/>
+          <w:sz w:val="24"/>
+          <w:szCs w:val="24"/>
+          <w:lang w:eastAsia="es-ES"/>
+        </w:rPr>
+        <w:t>.</w:t>
+      </w:r>
+    </w:p>
+    <w:p>
+      <w:pPr>
         <w:rPr>
           <w:rFonts w:ascii="Times New Roman" w:eastAsia="Times New Roman" w:hAnsi="Times New Roman" w:cs="Times New Roman"/>
           <w:b/>
@@ -7125,8 +8313,7 @@
           <w:szCs w:val="24"/>
           <w:lang w:eastAsia="es-ES"/>
         </w:rPr>
-        <w:t xml:space="preserve"> los recursos aprendidos en las asignaturas del Grado Desarrollo de Aplicaciones Multiplataformas</w:t>
-      </w:r>
+      </w:pPr>
       <w:r>
         <w:rPr>
           <w:rFonts w:ascii="Times New Roman" w:eastAsia="Times New Roman" w:hAnsi="Times New Roman" w:cs="Times New Roman"/>
@@ -7137,93 +8324,9 @@
           <w:szCs w:val="24"/>
           <w:lang w:eastAsia="es-ES"/>
         </w:rPr>
-        <w:t>.</w:t>
-      </w:r>
-    </w:p>
-    <w:p>
-      <w:pPr>
-        <w:rPr>
-          <w:rFonts w:ascii="Times New Roman" w:eastAsia="Times New Roman" w:hAnsi="Times New Roman" w:cs="Times New Roman"/>
-          <w:color w:val="222222"/>
-          <w:sz w:val="24"/>
-          <w:szCs w:val="24"/>
-          <w:lang w:eastAsia="es-ES"/>
-        </w:rPr>
-      </w:pPr>
-      <w:r>
-        <w:rPr>
-          <w:rFonts w:ascii="Times New Roman" w:eastAsia="Times New Roman" w:hAnsi="Times New Roman" w:cs="Times New Roman"/>
-          <w:color w:val="222222"/>
-          <w:sz w:val="24"/>
-          <w:szCs w:val="24"/>
-          <w:lang w:eastAsia="es-ES"/>
-        </w:rPr>
-        <w:t xml:space="preserve">Como Lenguaje de programación de Java, Programación multimedia y dispositivos móviles para desarrollar la App con </w:t>
-      </w:r>
-      <w:r>
-        <w:rPr>
-          <w:rFonts w:ascii="Times New Roman" w:eastAsia="Times New Roman" w:hAnsi="Times New Roman" w:cs="Times New Roman"/>
-          <w:color w:val="222222"/>
-          <w:sz w:val="24"/>
-          <w:szCs w:val="24"/>
-          <w:lang w:eastAsia="es-ES"/>
-        </w:rPr>
-        <w:t>Android Studio</w:t>
-      </w:r>
-      <w:r>
-        <w:rPr>
-          <w:rFonts w:ascii="Times New Roman" w:eastAsia="Times New Roman" w:hAnsi="Times New Roman" w:cs="Times New Roman"/>
-          <w:color w:val="222222"/>
-          <w:sz w:val="24"/>
-          <w:szCs w:val="24"/>
-          <w:lang w:eastAsia="es-ES"/>
-        </w:rPr>
-        <w:t>,</w:t>
-      </w:r>
-    </w:p>
-    <w:p>
-      <w:pPr>
-        <w:rPr>
-          <w:rFonts w:ascii="Times New Roman" w:eastAsia="Times New Roman" w:hAnsi="Times New Roman" w:cs="Times New Roman"/>
-          <w:color w:val="222222"/>
-          <w:sz w:val="24"/>
-          <w:szCs w:val="24"/>
-          <w:lang w:eastAsia="es-ES"/>
-        </w:rPr>
-      </w:pPr>
-      <w:r>
-        <w:rPr>
-          <w:rFonts w:ascii="Times New Roman" w:eastAsia="Times New Roman" w:hAnsi="Times New Roman" w:cs="Times New Roman"/>
-          <w:color w:val="222222"/>
-          <w:sz w:val="24"/>
-          <w:szCs w:val="24"/>
-          <w:lang w:eastAsia="es-ES"/>
-        </w:rPr>
-        <w:t xml:space="preserve">La asignatura de Base de datos de primer año del grado sirvió para realizar la Base de datos con </w:t>
-      </w:r>
-      <w:r>
-        <w:rPr>
-          <w:rFonts w:ascii="Times New Roman" w:eastAsia="Times New Roman" w:hAnsi="Times New Roman" w:cs="Times New Roman"/>
-          <w:color w:val="222222"/>
-          <w:sz w:val="24"/>
-          <w:szCs w:val="24"/>
-          <w:lang w:eastAsia="es-ES"/>
-        </w:rPr>
-        <w:t>lenguaje json</w:t>
-      </w:r>
-      <w:r>
-        <w:rPr>
-          <w:rFonts w:ascii="Times New Roman" w:eastAsia="Times New Roman" w:hAnsi="Times New Roman" w:cs="Times New Roman"/>
-          <w:color w:val="222222"/>
-          <w:sz w:val="24"/>
-          <w:szCs w:val="24"/>
-          <w:lang w:eastAsia="es-ES"/>
-        </w:rPr>
-        <w:t>.</w:t>
-      </w:r>
-    </w:p>
-    <w:p>
-      <w:pPr>
+        <w:t xml:space="preserve">Todo en Grado influye en </w:t>
+      </w:r>
+      <w:r>
         <w:rPr>
           <w:rFonts w:ascii="Times New Roman" w:eastAsia="Times New Roman" w:hAnsi="Times New Roman" w:cs="Times New Roman"/>
           <w:b/>
@@ -7233,7 +8336,8 @@
           <w:szCs w:val="24"/>
           <w:lang w:eastAsia="es-ES"/>
         </w:rPr>
-      </w:pPr>
+        <w:t>el desarrollo del proyecto, p</w:t>
+      </w:r>
       <w:r>
         <w:rPr>
           <w:rFonts w:ascii="Times New Roman" w:eastAsia="Times New Roman" w:hAnsi="Times New Roman" w:cs="Times New Roman"/>
@@ -7244,55 +8348,7 @@
           <w:szCs w:val="24"/>
           <w:lang w:eastAsia="es-ES"/>
         </w:rPr>
-        <w:t xml:space="preserve">Todo en Grado influye en </w:t>
-      </w:r>
-      <w:r>
-        <w:rPr>
-          <w:rFonts w:ascii="Times New Roman" w:eastAsia="Times New Roman" w:hAnsi="Times New Roman" w:cs="Times New Roman"/>
-          <w:b/>
-          <w:bCs/>
-          <w:color w:val="222222"/>
-          <w:sz w:val="24"/>
-          <w:szCs w:val="24"/>
-          <w:lang w:eastAsia="es-ES"/>
-        </w:rPr>
-        <w:t>el desarrollo del proyecto, p</w:t>
-      </w:r>
-      <w:r>
-        <w:rPr>
-          <w:rFonts w:ascii="Times New Roman" w:eastAsia="Times New Roman" w:hAnsi="Times New Roman" w:cs="Times New Roman"/>
-          <w:b/>
-          <w:bCs/>
-          <w:color w:val="222222"/>
-          <w:sz w:val="24"/>
-          <w:szCs w:val="24"/>
-          <w:lang w:eastAsia="es-ES"/>
-        </w:rPr>
-        <w:t xml:space="preserve">orque el </w:t>
-      </w:r>
-      <w:r>
-        <w:rPr>
-          <w:rFonts w:ascii="Times New Roman" w:eastAsia="Times New Roman" w:hAnsi="Times New Roman" w:cs="Times New Roman"/>
-          <w:b/>
-          <w:bCs/>
-          <w:color w:val="222222"/>
-          <w:sz w:val="24"/>
-          <w:szCs w:val="24"/>
-          <w:lang w:eastAsia="es-ES"/>
-        </w:rPr>
-        <w:t xml:space="preserve">mismo </w:t>
-      </w:r>
-      <w:r>
-        <w:rPr>
-          <w:rFonts w:ascii="Times New Roman" w:eastAsia="Times New Roman" w:hAnsi="Times New Roman" w:cs="Times New Roman"/>
-          <w:b/>
-          <w:bCs/>
-          <w:color w:val="222222"/>
-          <w:sz w:val="24"/>
-          <w:szCs w:val="24"/>
-          <w:lang w:eastAsia="es-ES"/>
-        </w:rPr>
-        <w:t>es parte de la Bibliografía</w:t>
+        <w:t>orque el mismo es parte de la Bibliografía</w:t>
       </w:r>
       <w:r>
         <w:rPr>
@@ -8279,6 +9335,7 @@
     <w:rsid w:val="002E5A8F"/>
     <w:rsid w:val="0049560C"/>
     <w:rsid w:val="00660945"/>
+    <w:rsid w:val="00864C5F"/>
     <w:rsid w:val="00CD2016"/>
     <w:rsid w:val="00D2186B"/>
   </w:rsids>

</xml_diff>

<commit_message>
optimizacion de Gestor y agregacion de metodos de obtencion de listas de componentes
</commit_message>
<xml_diff>
--- a/PROYECTO.docx
+++ b/PROYECTO.docx
@@ -10876,15 +10876,7 @@
     <w:p>
       <w:pPr>
         <w:spacing w:line="360" w:lineRule="auto"/>
-        <w:rPr>
-          <w:rFonts w:ascii="Times New Roman" w:eastAsia="Times New Roman" w:hAnsi="Times New Roman" w:cs="Times New Roman"/>
-          <w:color w:val="222222"/>
-          <w:sz w:val="24"/>
-          <w:szCs w:val="24"/>
-          <w:lang w:eastAsia="es-ES"/>
-        </w:rPr>
-      </w:pPr>
-      <w:r>
+        <w:jc w:val="both"/>
         <w:rPr>
           <w:rFonts w:ascii="Times New Roman" w:eastAsia="Times New Roman" w:hAnsi="Times New Roman" w:cs="Times New Roman"/>
           <w:b/>
@@ -10894,58 +10886,7 @@
           <w:szCs w:val="24"/>
           <w:lang w:eastAsia="es-ES"/>
         </w:rPr>
-        <w:t>-El proyecto es real:</w:t>
-      </w:r>
-      <w:r>
-        <w:rPr>
-          <w:rFonts w:ascii="Times New Roman" w:eastAsia="Times New Roman" w:hAnsi="Times New Roman" w:cs="Times New Roman"/>
-          <w:color w:val="222222"/>
-          <w:sz w:val="24"/>
-          <w:szCs w:val="24"/>
-          <w:lang w:eastAsia="es-ES"/>
-        </w:rPr>
-        <w:t xml:space="preserve"> La constatación de que no es mera teoría. Una vez desarrollada la aplicación </w:t>
-      </w:r>
-      <w:r>
-        <w:rPr>
-          <w:rFonts w:ascii="Times New Roman" w:eastAsia="Times New Roman" w:hAnsi="Times New Roman" w:cs="Times New Roman"/>
-          <w:color w:val="222222"/>
-          <w:sz w:val="24"/>
-          <w:szCs w:val="24"/>
-          <w:lang w:eastAsia="es-ES"/>
-        </w:rPr>
-        <w:t>se</w:t>
-      </w:r>
-      <w:r>
-        <w:rPr>
-          <w:rFonts w:ascii="Times New Roman" w:eastAsia="Times New Roman" w:hAnsi="Times New Roman" w:cs="Times New Roman"/>
-          <w:color w:val="222222"/>
-          <w:sz w:val="24"/>
-          <w:szCs w:val="24"/>
-          <w:lang w:eastAsia="es-ES"/>
-        </w:rPr>
-        <w:t xml:space="preserve"> apreciar que la misma funciona y se atiene a los principios, limitaciones, parámetros y requisitos previamente establecidos a nivel teórico.</w:t>
-      </w:r>
-      <w:r>
-        <w:rPr>
-          <w:rFonts w:ascii="Times New Roman" w:eastAsia="Times New Roman" w:hAnsi="Times New Roman" w:cs="Times New Roman"/>
-          <w:color w:val="222222"/>
-          <w:sz w:val="24"/>
-          <w:szCs w:val="24"/>
-          <w:lang w:eastAsia="es-ES"/>
-        </w:rPr>
-        <w:br/>
-      </w:r>
-      <w:r>
-        <w:rPr>
-          <w:rFonts w:ascii="Times New Roman" w:eastAsia="Times New Roman" w:hAnsi="Times New Roman" w:cs="Times New Roman"/>
-          <w:color w:val="222222"/>
-          <w:sz w:val="24"/>
-          <w:szCs w:val="24"/>
-          <w:lang w:eastAsia="es-ES"/>
-        </w:rPr>
-        <w:br/>
-      </w:r>
+      </w:pPr>
       <w:r>
         <w:rPr>
           <w:rFonts w:ascii="Times New Roman" w:eastAsia="Times New Roman" w:hAnsi="Times New Roman" w:cs="Times New Roman"/>
@@ -10956,6 +10897,68 @@
           <w:szCs w:val="24"/>
           <w:lang w:eastAsia="es-ES"/>
         </w:rPr>
+        <w:t>-El proyecto es real:</w:t>
+      </w:r>
+      <w:r>
+        <w:rPr>
+          <w:rFonts w:ascii="Times New Roman" w:eastAsia="Times New Roman" w:hAnsi="Times New Roman" w:cs="Times New Roman"/>
+          <w:color w:val="222222"/>
+          <w:sz w:val="24"/>
+          <w:szCs w:val="24"/>
+          <w:lang w:eastAsia="es-ES"/>
+        </w:rPr>
+        <w:t xml:space="preserve"> La constatación de que no es mera teoría. Una vez desarrollada la aplicación </w:t>
+      </w:r>
+      <w:r>
+        <w:rPr>
+          <w:rFonts w:ascii="Times New Roman" w:eastAsia="Times New Roman" w:hAnsi="Times New Roman" w:cs="Times New Roman"/>
+          <w:color w:val="222222"/>
+          <w:sz w:val="24"/>
+          <w:szCs w:val="24"/>
+          <w:lang w:eastAsia="es-ES"/>
+        </w:rPr>
+        <w:t>se</w:t>
+      </w:r>
+      <w:r>
+        <w:rPr>
+          <w:rFonts w:ascii="Times New Roman" w:eastAsia="Times New Roman" w:hAnsi="Times New Roman" w:cs="Times New Roman"/>
+          <w:color w:val="222222"/>
+          <w:sz w:val="24"/>
+          <w:szCs w:val="24"/>
+          <w:lang w:eastAsia="es-ES"/>
+        </w:rPr>
+        <w:t xml:space="preserve"> apreciar que la misma funciona y se atiene a los principios, limitaciones, parámetros y requisitos previamente establecidos a nivel teórico.</w:t>
+      </w:r>
+      <w:r>
+        <w:rPr>
+          <w:rFonts w:ascii="Times New Roman" w:eastAsia="Times New Roman" w:hAnsi="Times New Roman" w:cs="Times New Roman"/>
+          <w:color w:val="222222"/>
+          <w:sz w:val="24"/>
+          <w:szCs w:val="24"/>
+          <w:lang w:eastAsia="es-ES"/>
+        </w:rPr>
+        <w:br/>
+      </w:r>
+      <w:r>
+        <w:rPr>
+          <w:rFonts w:ascii="Times New Roman" w:eastAsia="Times New Roman" w:hAnsi="Times New Roman" w:cs="Times New Roman"/>
+          <w:color w:val="222222"/>
+          <w:sz w:val="24"/>
+          <w:szCs w:val="24"/>
+          <w:lang w:eastAsia="es-ES"/>
+        </w:rPr>
+        <w:br/>
+      </w:r>
+      <w:r>
+        <w:rPr>
+          <w:rFonts w:ascii="Times New Roman" w:eastAsia="Times New Roman" w:hAnsi="Times New Roman" w:cs="Times New Roman"/>
+          <w:b/>
+          <w:bCs/>
+          <w:color w:val="222222"/>
+          <w:sz w:val="24"/>
+          <w:szCs w:val="24"/>
+          <w:lang w:eastAsia="es-ES"/>
+        </w:rPr>
         <w:t>-Constatación empírica del  proyecto</w:t>
       </w:r>
       <w:r>
@@ -11287,7 +11290,27 @@
           <w:szCs w:val="24"/>
           <w:lang w:eastAsia="es-ES"/>
         </w:rPr>
-        <w:t xml:space="preserve"> gracias a las herramientas aprendidas y </w:t>
+        <w:t> gracias a las herramientas aprendidas y desarrolladas en el Grado</w:t>
+      </w:r>
+      <w:r>
+        <w:rPr>
+          <w:rFonts w:ascii="Times New Roman" w:eastAsia="Times New Roman" w:hAnsi="Times New Roman" w:cs="Times New Roman"/>
+          <w:color w:val="222222"/>
+          <w:sz w:val="24"/>
+          <w:szCs w:val="24"/>
+          <w:lang w:eastAsia="es-ES"/>
+        </w:rPr>
+        <w:t>.</w:t>
+      </w:r>
+      <w:r>
+        <w:rPr>
+          <w:rFonts w:ascii="Times New Roman" w:eastAsia="Times New Roman" w:hAnsi="Times New Roman" w:cs="Times New Roman"/>
+          <w:color w:val="222222"/>
+          <w:sz w:val="24"/>
+          <w:szCs w:val="24"/>
+          <w:lang w:eastAsia="es-ES"/>
+        </w:rPr>
+        <w:br/>
       </w:r>
       <w:r>
         <w:rPr>
@@ -11298,36 +11321,6 @@
           <w:lang w:eastAsia="es-ES"/>
         </w:rPr>
         <w:lastRenderedPageBreak/>
-        <w:t>desarrolladas en el Grado</w:t>
-      </w:r>
-      <w:r>
-        <w:rPr>
-          <w:rFonts w:ascii="Times New Roman" w:eastAsia="Times New Roman" w:hAnsi="Times New Roman" w:cs="Times New Roman"/>
-          <w:color w:val="222222"/>
-          <w:sz w:val="24"/>
-          <w:szCs w:val="24"/>
-          <w:lang w:eastAsia="es-ES"/>
-        </w:rPr>
-        <w:t>.</w:t>
-      </w:r>
-      <w:r>
-        <w:rPr>
-          <w:rFonts w:ascii="Times New Roman" w:eastAsia="Times New Roman" w:hAnsi="Times New Roman" w:cs="Times New Roman"/>
-          <w:color w:val="222222"/>
-          <w:sz w:val="24"/>
-          <w:szCs w:val="24"/>
-          <w:lang w:eastAsia="es-ES"/>
-        </w:rPr>
-        <w:br/>
-      </w:r>
-      <w:r>
-        <w:rPr>
-          <w:rFonts w:ascii="Times New Roman" w:eastAsia="Times New Roman" w:hAnsi="Times New Roman" w:cs="Times New Roman"/>
-          <w:color w:val="222222"/>
-          <w:sz w:val="24"/>
-          <w:szCs w:val="24"/>
-          <w:lang w:eastAsia="es-ES"/>
-        </w:rPr>
         <w:br/>
       </w:r>
       <w:r>
@@ -11354,6 +11347,21 @@
         </w:rPr>
         <w:t>:</w:t>
       </w:r>
+    </w:p>
+    <w:p>
+      <w:pPr>
+        <w:spacing w:line="360" w:lineRule="auto"/>
+        <w:jc w:val="both"/>
+        <w:rPr>
+          <w:rFonts w:ascii="Times New Roman" w:eastAsia="Times New Roman" w:hAnsi="Times New Roman" w:cs="Times New Roman"/>
+          <w:b/>
+          <w:bCs/>
+          <w:color w:val="222222"/>
+          <w:sz w:val="24"/>
+          <w:szCs w:val="24"/>
+          <w:lang w:eastAsia="es-ES"/>
+        </w:rPr>
+      </w:pPr>
       <w:r>
         <w:rPr>
           <w:rFonts w:ascii="Times New Roman" w:eastAsia="Times New Roman" w:hAnsi="Times New Roman" w:cs="Times New Roman"/>
@@ -11363,7 +11371,27 @@
           <w:lang w:eastAsia="es-ES"/>
         </w:rPr>
         <w:br/>
-        <w:t>Ante todo se debe destacar el sentimiento de orgullo de llevar a cabo un proyecto personal relacionado con los estudios de Grado Superior</w:t>
+        <w:t xml:space="preserve">Ante </w:t>
+      </w:r>
+      <w:r>
+        <w:rPr>
+          <w:rFonts w:ascii="Times New Roman" w:eastAsia="Times New Roman" w:hAnsi="Times New Roman" w:cs="Times New Roman"/>
+          <w:color w:val="222222"/>
+          <w:sz w:val="24"/>
+          <w:szCs w:val="24"/>
+          <w:lang w:eastAsia="es-ES"/>
+        </w:rPr>
+        <w:t>todo,</w:t>
+      </w:r>
+      <w:r>
+        <w:rPr>
+          <w:rFonts w:ascii="Times New Roman" w:eastAsia="Times New Roman" w:hAnsi="Times New Roman" w:cs="Times New Roman"/>
+          <w:color w:val="222222"/>
+          <w:sz w:val="24"/>
+          <w:szCs w:val="24"/>
+          <w:lang w:eastAsia="es-ES"/>
+        </w:rPr>
+        <w:t xml:space="preserve"> se debe destacar el sentimiento de orgullo de llevar a cabo un proyecto personal relacionado con los estudios de Grado Superior</w:t>
       </w:r>
       <w:r>
         <w:rPr>
@@ -11383,8 +11411,17 @@
           <w:szCs w:val="24"/>
           <w:lang w:eastAsia="es-ES"/>
         </w:rPr>
-        <w:br/>
-        <w:t xml:space="preserve">Esa sensación de  proyecto desarrollado y terminado, da a todo el equipo esa fuerza y retroalimentación por el buen trabajo realizado.  Un proyecto que ha sido llevado a cabo gracias a los conocimientos adquiridos en </w:t>
+        <w:t xml:space="preserve"> </w:t>
+      </w:r>
+      <w:r>
+        <w:rPr>
+          <w:rFonts w:ascii="Times New Roman" w:eastAsia="Times New Roman" w:hAnsi="Times New Roman" w:cs="Times New Roman"/>
+          <w:color w:val="222222"/>
+          <w:sz w:val="24"/>
+          <w:szCs w:val="24"/>
+          <w:lang w:eastAsia="es-ES"/>
+        </w:rPr>
+        <w:t xml:space="preserve">Esa sensación de proyecto desarrollado y terminado, da a todo el equipo esa fuerza y retroalimentación por el buen trabajo realizado.  Un proyecto que ha sido llevado a cabo gracias a los conocimientos adquiridos en </w:t>
       </w:r>
       <w:r>
         <w:rPr>
@@ -13544,6 +13581,7 @@
     <w:rsid w:val="008F6C9B"/>
     <w:rsid w:val="00A76DF4"/>
     <w:rsid w:val="00B91862"/>
+    <w:rsid w:val="00CC650F"/>
     <w:rsid w:val="00CD2016"/>
     <w:rsid w:val="00D2186B"/>
   </w:rsids>

</xml_diff>

<commit_message>
Puntos añadidos a la memoria.
</commit_message>
<xml_diff>
--- a/PROYECTO.docx
+++ b/PROYECTO.docx
@@ -1,6 +1,6 @@
 
 <file path=word/document.xml><?xml version="1.0" encoding="utf-8"?>
-<w:document xmlns:wpc="http://schemas.microsoft.com/office/word/2010/wordprocessingCanvas" xmlns:cx="http://schemas.microsoft.com/office/drawing/2014/chartex" xmlns:cx1="http://schemas.microsoft.com/office/drawing/2015/9/8/chartex" xmlns:cx2="http://schemas.microsoft.com/office/drawing/2015/10/21/chartex" xmlns:cx3="http://schemas.microsoft.com/office/drawing/2016/5/9/chartex" xmlns:cx4="http://schemas.microsoft.com/office/drawing/2016/5/10/chartex" xmlns:cx5="http://schemas.microsoft.com/office/drawing/2016/5/11/chartex" xmlns:cx6="http://schemas.microsoft.com/office/drawing/2016/5/12/chartex" xmlns:cx7="http://schemas.microsoft.com/office/drawing/2016/5/13/chartex" xmlns:cx8="http://schemas.microsoft.com/office/drawing/2016/5/14/chartex" xmlns:mc="http://schemas.openxmlformats.org/markup-compatibility/2006" xmlns:aink="http://schemas.microsoft.com/office/drawing/2016/ink" xmlns:am3d="http://schemas.microsoft.com/office/drawing/2017/model3d" xmlns:o="urn:schemas-microsoft-com:office:office" xmlns:oel="http://schemas.microsoft.com/office/2019/extlst" xmlns:r="http://schemas.openxmlformats.org/officeDocument/2006/relationships" xmlns:m="http://schemas.openxmlformats.org/officeDocument/2006/math" xmlns:v="urn:schemas-microsoft-com:vml" xmlns:wp14="http://schemas.microsoft.com/office/word/2010/wordprocessingDrawing" xmlns:wp="http://schemas.openxmlformats.org/drawingml/2006/wordprocessingDrawing" xmlns:w10="urn:schemas-microsoft-com:office:word" xmlns:w="http://schemas.openxmlformats.org/wordprocessingml/2006/main" xmlns:w14="http://schemas.microsoft.com/office/word/2010/wordml" xmlns:w15="http://schemas.microsoft.com/office/word/2012/wordml" xmlns:w16cex="http://schemas.microsoft.com/office/word/2018/wordml/cex" xmlns:w16cid="http://schemas.microsoft.com/office/word/2016/wordml/cid" xmlns:w16="http://schemas.microsoft.com/office/word/2018/wordml" xmlns:w16du="http://schemas.microsoft.com/office/word/2023/wordml/word16du" xmlns:w16sdtdh="http://schemas.microsoft.com/office/word/2020/wordml/sdtdatahash" xmlns:w16se="http://schemas.microsoft.com/office/word/2015/wordml/symex" xmlns:wpg="http://schemas.microsoft.com/office/word/2010/wordprocessingGroup" xmlns:wpi="http://schemas.microsoft.com/office/word/2010/wordprocessingInk" xmlns:wne="http://schemas.microsoft.com/office/word/2006/wordml" xmlns:wps="http://schemas.microsoft.com/office/word/2010/wordprocessingShape" mc:Ignorable="w14 w15 w16se w16cid w16 w16cex w16sdtdh wp14">
+<w:document xmlns:wpc="http://schemas.microsoft.com/office/word/2010/wordprocessingCanvas" xmlns:mc="http://schemas.openxmlformats.org/markup-compatibility/2006" xmlns:o="urn:schemas-microsoft-com:office:office" xmlns:r="http://schemas.openxmlformats.org/officeDocument/2006/relationships" xmlns:m="http://schemas.openxmlformats.org/officeDocument/2006/math" xmlns:v="urn:schemas-microsoft-com:vml" xmlns:wp14="http://schemas.microsoft.com/office/word/2010/wordprocessingDrawing" xmlns:wp="http://schemas.openxmlformats.org/drawingml/2006/wordprocessingDrawing" xmlns:w10="urn:schemas-microsoft-com:office:word" xmlns:w="http://schemas.openxmlformats.org/wordprocessingml/2006/main" xmlns:w14="http://schemas.microsoft.com/office/word/2010/wordml" xmlns:w15="http://schemas.microsoft.com/office/word/2012/wordml" xmlns:wpg="http://schemas.microsoft.com/office/word/2010/wordprocessingGroup" xmlns:wpi="http://schemas.microsoft.com/office/word/2010/wordprocessingInk" xmlns:wne="http://schemas.microsoft.com/office/word/2006/wordml" xmlns:wps="http://schemas.microsoft.com/office/word/2010/wordprocessingShape" mc:Ignorable="w14 w15 wp14">
   <w:background w:color="FFFFFF" w:themeColor="background1"/>
   <w:body>
     <w:sdt>
@@ -69,7 +69,7 @@
                 <wp:docPr id="143" name="Imagen 43">
                   <a:extLst xmlns:a="http://schemas.openxmlformats.org/drawingml/2006/main">
                     <a:ext uri="{C183D7F6-B498-43B3-948B-1728B52AA6E4}">
-                      <adec:decorative xmlns:adec="http://schemas.microsoft.com/office/drawing/2017/decorative" val="1"/>
+                      <adec:decorative xmlns:adec="http://schemas.microsoft.com/office/drawing/2017/decorative" xmlns:w16se="http://schemas.microsoft.com/office/word/2015/wordml/symex" xmlns:w16sdtdh="http://schemas.microsoft.com/office/word/2020/wordml/sdtdatahash" xmlns:w16du="http://schemas.microsoft.com/office/word/2023/wordml/word16du" xmlns:w16="http://schemas.microsoft.com/office/word/2018/wordml" xmlns:w16cid="http://schemas.microsoft.com/office/word/2016/wordml/cid" xmlns:w16cex="http://schemas.microsoft.com/office/word/2018/wordml/cex" xmlns:w="http://schemas.openxmlformats.org/wordprocessingml/2006/main" xmlns:w10="urn:schemas-microsoft-com:office:word" xmlns:v="urn:schemas-microsoft-com:vml" xmlns:oel="http://schemas.microsoft.com/office/2019/extlst" xmlns:o="urn:schemas-microsoft-com:office:office" xmlns:am3d="http://schemas.microsoft.com/office/drawing/2017/model3d" xmlns:aink="http://schemas.microsoft.com/office/drawing/2016/ink" xmlns:cx8="http://schemas.microsoft.com/office/drawing/2016/5/14/chartex" xmlns:cx7="http://schemas.microsoft.com/office/drawing/2016/5/13/chartex" xmlns:cx6="http://schemas.microsoft.com/office/drawing/2016/5/12/chartex" xmlns:cx5="http://schemas.microsoft.com/office/drawing/2016/5/11/chartex" xmlns:cx4="http://schemas.microsoft.com/office/drawing/2016/5/10/chartex" xmlns:cx3="http://schemas.microsoft.com/office/drawing/2016/5/9/chartex" xmlns:cx2="http://schemas.microsoft.com/office/drawing/2015/10/21/chartex" xmlns:cx1="http://schemas.microsoft.com/office/drawing/2015/9/8/chartex" xmlns:cx="http://schemas.microsoft.com/office/drawing/2014/chartex" xmlns="" val="1"/>
                     </a:ext>
                   </a:extLst>
                 </wp:docPr>
@@ -83,7 +83,7 @@
                         <pic:cNvPr id="143" name="Imagen 43">
                           <a:extLst>
                             <a:ext uri="{C183D7F6-B498-43B3-948B-1728B52AA6E4}">
-                              <adec:decorative xmlns:adec="http://schemas.microsoft.com/office/drawing/2017/decorative" val="1"/>
+                              <adec:decorative xmlns:adec="http://schemas.microsoft.com/office/drawing/2017/decorative" xmlns:w16se="http://schemas.microsoft.com/office/word/2015/wordml/symex" xmlns:w16sdtdh="http://schemas.microsoft.com/office/word/2020/wordml/sdtdatahash" xmlns:w16du="http://schemas.microsoft.com/office/word/2023/wordml/word16du" xmlns:w16="http://schemas.microsoft.com/office/word/2018/wordml" xmlns:w16cid="http://schemas.microsoft.com/office/word/2016/wordml/cid" xmlns:w16cex="http://schemas.microsoft.com/office/word/2018/wordml/cex" xmlns:w="http://schemas.openxmlformats.org/wordprocessingml/2006/main" xmlns:w10="urn:schemas-microsoft-com:office:word" xmlns:v="urn:schemas-microsoft-com:vml" xmlns:oel="http://schemas.microsoft.com/office/2019/extlst" xmlns:o="urn:schemas-microsoft-com:office:office" xmlns:am3d="http://schemas.microsoft.com/office/drawing/2017/model3d" xmlns:aink="http://schemas.microsoft.com/office/drawing/2016/ink" xmlns:cx8="http://schemas.microsoft.com/office/drawing/2016/5/14/chartex" xmlns:cx7="http://schemas.microsoft.com/office/drawing/2016/5/13/chartex" xmlns:cx6="http://schemas.microsoft.com/office/drawing/2016/5/12/chartex" xmlns:cx5="http://schemas.microsoft.com/office/drawing/2016/5/11/chartex" xmlns:cx4="http://schemas.microsoft.com/office/drawing/2016/5/10/chartex" xmlns:cx3="http://schemas.microsoft.com/office/drawing/2016/5/9/chartex" xmlns:cx2="http://schemas.microsoft.com/office/drawing/2015/10/21/chartex" xmlns:cx1="http://schemas.microsoft.com/office/drawing/2015/9/8/chartex" xmlns:cx="http://schemas.microsoft.com/office/drawing/2014/chartex" xmlns="" val="1"/>
                             </a:ext>
                           </a:extLst>
                         </pic:cNvPr>
@@ -155,6 +155,7 @@
             <w:dataBinding w:prefixMappings="xmlns:ns0='http://purl.org/dc/elements/1.1/' xmlns:ns1='http://schemas.openxmlformats.org/package/2006/metadata/core-properties' " w:xpath="/ns1:coreProperties[1]/ns0:title[1]" w:storeItemID="{6C3C8BC8-F283-45AE-878A-BAB7291924A1}"/>
             <w:text/>
           </w:sdtPr>
+          <w:sdtEndPr/>
           <w:sdtContent>
             <w:p>
               <w:pPr>
@@ -283,7 +284,7 @@
                 <wp:docPr id="144" name="Imagen 45">
                   <a:extLst xmlns:a="http://schemas.openxmlformats.org/drawingml/2006/main">
                     <a:ext uri="{C183D7F6-B498-43B3-948B-1728B52AA6E4}">
-                      <adec:decorative xmlns:adec="http://schemas.microsoft.com/office/drawing/2017/decorative" val="1"/>
+                      <adec:decorative xmlns:adec="http://schemas.microsoft.com/office/drawing/2017/decorative" xmlns:w16se="http://schemas.microsoft.com/office/word/2015/wordml/symex" xmlns:w16sdtdh="http://schemas.microsoft.com/office/word/2020/wordml/sdtdatahash" xmlns:w16du="http://schemas.microsoft.com/office/word/2023/wordml/word16du" xmlns:w16="http://schemas.microsoft.com/office/word/2018/wordml" xmlns:w16cid="http://schemas.microsoft.com/office/word/2016/wordml/cid" xmlns:w16cex="http://schemas.microsoft.com/office/word/2018/wordml/cex" xmlns:w="http://schemas.openxmlformats.org/wordprocessingml/2006/main" xmlns:w10="urn:schemas-microsoft-com:office:word" xmlns:v="urn:schemas-microsoft-com:vml" xmlns:oel="http://schemas.microsoft.com/office/2019/extlst" xmlns:o="urn:schemas-microsoft-com:office:office" xmlns:am3d="http://schemas.microsoft.com/office/drawing/2017/model3d" xmlns:aink="http://schemas.microsoft.com/office/drawing/2016/ink" xmlns:cx8="http://schemas.microsoft.com/office/drawing/2016/5/14/chartex" xmlns:cx7="http://schemas.microsoft.com/office/drawing/2016/5/13/chartex" xmlns:cx6="http://schemas.microsoft.com/office/drawing/2016/5/12/chartex" xmlns:cx5="http://schemas.microsoft.com/office/drawing/2016/5/11/chartex" xmlns:cx4="http://schemas.microsoft.com/office/drawing/2016/5/10/chartex" xmlns:cx3="http://schemas.microsoft.com/office/drawing/2016/5/9/chartex" xmlns:cx2="http://schemas.microsoft.com/office/drawing/2015/10/21/chartex" xmlns:cx1="http://schemas.microsoft.com/office/drawing/2015/9/8/chartex" xmlns:cx="http://schemas.microsoft.com/office/drawing/2014/chartex" xmlns="" val="1"/>
                     </a:ext>
                   </a:extLst>
                 </wp:docPr>
@@ -297,7 +298,7 @@
                         <pic:cNvPr id="144" name="Imagen 45">
                           <a:extLst>
                             <a:ext uri="{C183D7F6-B498-43B3-948B-1728B52AA6E4}">
-                              <adec:decorative xmlns:adec="http://schemas.microsoft.com/office/drawing/2017/decorative" val="1"/>
+                              <adec:decorative xmlns:adec="http://schemas.microsoft.com/office/drawing/2017/decorative" xmlns:w16se="http://schemas.microsoft.com/office/word/2015/wordml/symex" xmlns:w16sdtdh="http://schemas.microsoft.com/office/word/2020/wordml/sdtdatahash" xmlns:w16du="http://schemas.microsoft.com/office/word/2023/wordml/word16du" xmlns:w16="http://schemas.microsoft.com/office/word/2018/wordml" xmlns:w16cid="http://schemas.microsoft.com/office/word/2016/wordml/cid" xmlns:w16cex="http://schemas.microsoft.com/office/word/2018/wordml/cex" xmlns:w="http://schemas.openxmlformats.org/wordprocessingml/2006/main" xmlns:w10="urn:schemas-microsoft-com:office:word" xmlns:v="urn:schemas-microsoft-com:vml" xmlns:oel="http://schemas.microsoft.com/office/2019/extlst" xmlns:o="urn:schemas-microsoft-com:office:office" xmlns:am3d="http://schemas.microsoft.com/office/drawing/2017/model3d" xmlns:aink="http://schemas.microsoft.com/office/drawing/2016/ink" xmlns:cx8="http://schemas.microsoft.com/office/drawing/2016/5/14/chartex" xmlns:cx7="http://schemas.microsoft.com/office/drawing/2016/5/13/chartex" xmlns:cx6="http://schemas.microsoft.com/office/drawing/2016/5/12/chartex" xmlns:cx5="http://schemas.microsoft.com/office/drawing/2016/5/11/chartex" xmlns:cx4="http://schemas.microsoft.com/office/drawing/2016/5/10/chartex" xmlns:cx3="http://schemas.microsoft.com/office/drawing/2016/5/9/chartex" xmlns:cx2="http://schemas.microsoft.com/office/drawing/2015/10/21/chartex" xmlns:cx1="http://schemas.microsoft.com/office/drawing/2015/9/8/chartex" xmlns:cx="http://schemas.microsoft.com/office/drawing/2014/chartex" xmlns="" val="1"/>
                             </a:ext>
                           </a:extLst>
                         </pic:cNvPr>
@@ -378,7 +379,7 @@
                     <wp:docPr id="217" name="Cuadro de texto 2">
                       <a:extLst xmlns:a="http://schemas.openxmlformats.org/drawingml/2006/main">
                         <a:ext uri="{C183D7F6-B498-43B3-948B-1728B52AA6E4}">
-                          <adec:decorative xmlns:adec="http://schemas.microsoft.com/office/drawing/2017/decorative" val="1"/>
+                          <adec:decorative xmlns:adec="http://schemas.microsoft.com/office/drawing/2017/decorative" xmlns:w16se="http://schemas.microsoft.com/office/word/2015/wordml/symex" xmlns:w16sdtdh="http://schemas.microsoft.com/office/word/2020/wordml/sdtdatahash" xmlns:w16du="http://schemas.microsoft.com/office/word/2023/wordml/word16du" xmlns:w16="http://schemas.microsoft.com/office/word/2018/wordml" xmlns:w16cid="http://schemas.microsoft.com/office/word/2016/wordml/cid" xmlns:w16cex="http://schemas.microsoft.com/office/word/2018/wordml/cex" xmlns:w="http://schemas.openxmlformats.org/wordprocessingml/2006/main" xmlns:w10="urn:schemas-microsoft-com:office:word" xmlns:v="urn:schemas-microsoft-com:vml" xmlns:oel="http://schemas.microsoft.com/office/2019/extlst" xmlns:o="urn:schemas-microsoft-com:office:office" xmlns:am3d="http://schemas.microsoft.com/office/drawing/2017/model3d" xmlns:aink="http://schemas.microsoft.com/office/drawing/2016/ink" xmlns:cx8="http://schemas.microsoft.com/office/drawing/2016/5/14/chartex" xmlns:cx7="http://schemas.microsoft.com/office/drawing/2016/5/13/chartex" xmlns:cx6="http://schemas.microsoft.com/office/drawing/2016/5/12/chartex" xmlns:cx5="http://schemas.microsoft.com/office/drawing/2016/5/11/chartex" xmlns:cx4="http://schemas.microsoft.com/office/drawing/2016/5/10/chartex" xmlns:cx3="http://schemas.microsoft.com/office/drawing/2016/5/9/chartex" xmlns:cx2="http://schemas.microsoft.com/office/drawing/2015/10/21/chartex" xmlns:cx1="http://schemas.microsoft.com/office/drawing/2015/9/8/chartex" xmlns:cx="http://schemas.microsoft.com/office/drawing/2014/chartex" xmlns="" val="1"/>
                         </a:ext>
                       </a:extLst>
                     </wp:docPr>
@@ -552,7 +553,7 @@
                     <v:stroke joinstyle="miter"/>
                     <v:path gradientshapeok="t" o:connecttype="rect"/>
                   </v:shapetype>
-                  <v:shape id="Cuadro de texto 2" o:spid="_x0000_s1026" type="#_x0000_t202" alt="&quot;&quot;" style="position:absolute;left:0;text-align:left;margin-left:127.7pt;margin-top:44.25pt;width:185.9pt;height:137.05pt;z-index:251661312;visibility:visible;mso-wrap-style:square;mso-width-percent:400;mso-height-percent:0;mso-wrap-distance-left:9pt;mso-wrap-distance-top:3.6pt;mso-wrap-distance-right:9pt;mso-wrap-distance-bottom:3.6pt;mso-position-horizontal:absolute;mso-position-horizontal-relative:margin;mso-position-vertical:absolute;mso-position-vertical-relative:text;mso-width-percent:400;mso-height-percent:0;mso-width-relative:margin;mso-height-relative:margin;v-text-anchor:top" o:gfxdata="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" fillcolor="white [3212]" strokecolor="white [3212]">
+                  <v:shape id="Cuadro de texto 2" o:spid="_x0000_s1026" type="#_x0000_t202" style="position:absolute;left:0;text-align:left;margin-left:127.7pt;margin-top:44.25pt;width:185.9pt;height:137.05pt;z-index:251661312;visibility:visible;mso-wrap-style:square;mso-width-percent:400;mso-height-percent:0;mso-wrap-distance-left:9pt;mso-wrap-distance-top:3.6pt;mso-wrap-distance-right:9pt;mso-wrap-distance-bottom:3.6pt;mso-position-horizontal:absolute;mso-position-horizontal-relative:margin;mso-position-vertical:absolute;mso-position-vertical-relative:text;mso-width-percent:400;mso-height-percent:0;mso-width-relative:margin;mso-height-relative:margin;v-text-anchor:top" o:gfxdata="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" fillcolor="white [3212]" strokecolor="white [3212]">
                     <v:textbox>
                       <w:txbxContent>
                         <w:p>
@@ -771,7 +772,7 @@
                     <wp:docPr id="142" name="Cuadro de texto 44">
                       <a:extLst xmlns:a="http://schemas.openxmlformats.org/drawingml/2006/main">
                         <a:ext uri="{C183D7F6-B498-43B3-948B-1728B52AA6E4}">
-                          <adec:decorative xmlns:adec="http://schemas.microsoft.com/office/drawing/2017/decorative" val="1"/>
+                          <adec:decorative xmlns:adec="http://schemas.microsoft.com/office/drawing/2017/decorative" xmlns:w16se="http://schemas.microsoft.com/office/word/2015/wordml/symex" xmlns:w16sdtdh="http://schemas.microsoft.com/office/word/2020/wordml/sdtdatahash" xmlns:w16du="http://schemas.microsoft.com/office/word/2023/wordml/word16du" xmlns:w16="http://schemas.microsoft.com/office/word/2018/wordml" xmlns:w16cid="http://schemas.microsoft.com/office/word/2016/wordml/cid" xmlns:w16cex="http://schemas.microsoft.com/office/word/2018/wordml/cex" xmlns:w="http://schemas.openxmlformats.org/wordprocessingml/2006/main" xmlns:w10="urn:schemas-microsoft-com:office:word" xmlns:v="urn:schemas-microsoft-com:vml" xmlns:oel="http://schemas.microsoft.com/office/2019/extlst" xmlns:o="urn:schemas-microsoft-com:office:office" xmlns:am3d="http://schemas.microsoft.com/office/drawing/2017/model3d" xmlns:aink="http://schemas.microsoft.com/office/drawing/2016/ink" xmlns:cx8="http://schemas.microsoft.com/office/drawing/2016/5/14/chartex" xmlns:cx7="http://schemas.microsoft.com/office/drawing/2016/5/13/chartex" xmlns:cx6="http://schemas.microsoft.com/office/drawing/2016/5/12/chartex" xmlns:cx5="http://schemas.microsoft.com/office/drawing/2016/5/11/chartex" xmlns:cx4="http://schemas.microsoft.com/office/drawing/2016/5/10/chartex" xmlns:cx3="http://schemas.microsoft.com/office/drawing/2016/5/9/chartex" xmlns:cx2="http://schemas.microsoft.com/office/drawing/2015/10/21/chartex" xmlns:cx1="http://schemas.microsoft.com/office/drawing/2015/9/8/chartex" xmlns:cx="http://schemas.microsoft.com/office/drawing/2014/chartex" xmlns="" val="1"/>
                         </a:ext>
                       </a:extLst>
                     </wp:docPr>
@@ -947,7 +948,7 @@
               </mc:Choice>
               <mc:Fallback>
                 <w:pict>
-                  <v:shape w14:anchorId="6CC3ED29" id="Cuadro de texto 44" o:spid="_x0000_s1027" type="#_x0000_t202" alt="&quot;&quot;" style="position:absolute;left:0;text-align:left;margin-left:0;margin-top:0;width:516pt;height:43.9pt;z-index:251659264;visibility:visible;mso-wrap-style:square;mso-width-percent:1000;mso-height-percent:0;mso-top-percent:850;mso-wrap-distance-left:9pt;mso-wrap-distance-top:0;mso-wrap-distance-right:9pt;mso-wrap-distance-bottom:0;mso-position-horizontal:center;mso-position-horizontal-relative:margin;mso-position-vertical-relative:page;mso-width-percent:1000;mso-height-percent:0;mso-top-percent:850;mso-width-relative:margin;mso-height-relative:margin;v-text-anchor:bottom" o:gfxdata="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" filled="f" stroked="f" strokeweight=".5pt">
+                  <v:shape w14:anchorId="6CC3ED29" id="Cuadro de texto 44" o:spid="_x0000_s1027" type="#_x0000_t202" style="position:absolute;left:0;text-align:left;margin-left:0;margin-top:0;width:516pt;height:43.9pt;z-index:251659264;visibility:visible;mso-wrap-style:square;mso-width-percent:1000;mso-height-percent:0;mso-top-percent:850;mso-wrap-distance-left:9pt;mso-wrap-distance-top:0;mso-wrap-distance-right:9pt;mso-wrap-distance-bottom:0;mso-position-horizontal:center;mso-position-horizontal-relative:margin;mso-position-vertical-relative:page;mso-width-percent:1000;mso-height-percent:0;mso-top-percent:850;mso-width-relative:margin;mso-height-relative:margin;v-text-anchor:bottom" o:gfxdata="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" filled="f" stroked="f" strokeweight=".5pt">
                     <v:textbox style="mso-fit-shape-to-text:t" inset="0,0,0,0">
                       <w:txbxContent>
                         <w:p>
@@ -1087,6 +1088,7 @@
           <w:r>
             <w:rPr>
               <w:noProof/>
+              <w:lang w:eastAsia="es-ES"/>
             </w:rPr>
             <w:drawing>
               <wp:anchor distT="0" distB="0" distL="114300" distR="114300" simplePos="0" relativeHeight="251674624" behindDoc="0" locked="0" layoutInCell="1" allowOverlap="1" wp14:anchorId="312DB430" wp14:editId="0E8E735E">
@@ -3302,7 +3304,7 @@
       <w:sdtContent>
         <w:p>
           <w:pPr>
-            <w:pStyle w:val="TtuloTDC"/>
+            <w:pStyle w:val="TtulodeTDC"/>
             <w:spacing w:line="360" w:lineRule="auto"/>
             <w:rPr>
               <w:rFonts w:ascii="Times New Roman" w:hAnsi="Times New Roman" w:cs="Times New Roman"/>
@@ -4652,6 +4654,56 @@
         </w:rPr>
         <w:t>-Acceso a Datos</w:t>
       </w:r>
+      <w:r>
+        <w:rPr>
+          <w:rFonts w:ascii="Times New Roman" w:eastAsia="Times New Roman" w:hAnsi="Times New Roman" w:cs="Times New Roman"/>
+          <w:color w:val="222222"/>
+          <w:sz w:val="24"/>
+          <w:szCs w:val="24"/>
+          <w:lang w:eastAsia="es-ES"/>
+        </w:rPr>
+        <w:t xml:space="preserve">: </w:t>
+      </w:r>
+      <w:r>
+        <w:rPr>
+          <w:rFonts w:ascii="Times New Roman" w:eastAsia="Times New Roman" w:hAnsi="Times New Roman" w:cs="Times New Roman"/>
+          <w:color w:val="222222"/>
+          <w:sz w:val="24"/>
+          <w:szCs w:val="24"/>
+          <w:lang w:eastAsia="es-ES"/>
+        </w:rPr>
+        <w:t>hemos aplicado</w:t>
+      </w:r>
+      <w:r>
+        <w:rPr>
+          <w:rFonts w:ascii="Times New Roman" w:eastAsia="Times New Roman" w:hAnsi="Times New Roman" w:cs="Times New Roman"/>
+          <w:color w:val="222222"/>
+          <w:sz w:val="24"/>
+          <w:szCs w:val="24"/>
+          <w:lang w:eastAsia="es-ES"/>
+        </w:rPr>
+        <w:t xml:space="preserve"> esta asignatura</w:t>
+      </w:r>
+      <w:r>
+        <w:rPr>
+          <w:rFonts w:ascii="Times New Roman" w:eastAsia="Times New Roman" w:hAnsi="Times New Roman" w:cs="Times New Roman"/>
+          <w:color w:val="222222"/>
+          <w:sz w:val="24"/>
+          <w:szCs w:val="24"/>
+          <w:lang w:eastAsia="es-ES"/>
+        </w:rPr>
+        <w:t xml:space="preserve"> al proyecto</w:t>
+      </w:r>
+      <w:r>
+        <w:rPr>
+          <w:rFonts w:ascii="Times New Roman" w:eastAsia="Times New Roman" w:hAnsi="Times New Roman" w:cs="Times New Roman"/>
+          <w:color w:val="222222"/>
+          <w:sz w:val="24"/>
+          <w:szCs w:val="24"/>
+          <w:lang w:eastAsia="es-ES"/>
+        </w:rPr>
+        <w:t xml:space="preserve"> ya que se enfoca en cómo acceder, almacenar, recuperar y manipular la información almacenada en dicha base datos. También es fundamental para garantizar que los usuarios puedan interactuar con la información de manera eficiente y segura.</w:t>
+      </w:r>
     </w:p>
     <w:p>
       <w:pPr>
@@ -4666,16 +4718,6 @@
           <w:lang w:eastAsia="es-ES"/>
         </w:rPr>
       </w:pPr>
-      <w:r>
-        <w:rPr>
-          <w:rFonts w:ascii="Times New Roman" w:eastAsia="Times New Roman" w:hAnsi="Times New Roman" w:cs="Times New Roman"/>
-          <w:color w:val="222222"/>
-          <w:sz w:val="24"/>
-          <w:szCs w:val="24"/>
-          <w:lang w:eastAsia="es-ES"/>
-        </w:rPr>
-        <w:t>-Desarrollo de Interfaces</w:t>
-      </w:r>
     </w:p>
     <w:p>
       <w:pPr>
@@ -4698,7 +4740,37 @@
           <w:szCs w:val="24"/>
           <w:lang w:eastAsia="es-ES"/>
         </w:rPr>
-        <w:t>-Programación de servicios y procesos</w:t>
+        <w:t>-Desarrollo de Interfaces</w:t>
+      </w:r>
+      <w:r>
+        <w:rPr>
+          <w:rFonts w:ascii="Times New Roman" w:eastAsia="Times New Roman" w:hAnsi="Times New Roman" w:cs="Times New Roman"/>
+          <w:color w:val="222222"/>
+          <w:sz w:val="24"/>
+          <w:szCs w:val="24"/>
+          <w:lang w:eastAsia="es-ES"/>
+        </w:rPr>
+        <w:t xml:space="preserve">: </w:t>
+      </w:r>
+      <w:r>
+        <w:rPr>
+          <w:rFonts w:ascii="Times New Roman" w:eastAsia="Times New Roman" w:hAnsi="Times New Roman" w:cs="Times New Roman"/>
+          <w:color w:val="222222"/>
+          <w:sz w:val="24"/>
+          <w:szCs w:val="24"/>
+          <w:lang w:eastAsia="es-ES"/>
+        </w:rPr>
+        <w:t>hemos aplicado esta asignatura al proyecto ya que se enfoca en diseñar y desarrollar una experiencia de usuario atractiva y funcional. Se abordan aspectos como el diseño visual, la usabilidad, la interacción y la implementación técnica, con el objetivo de crear una interfaz intuitiva y agradable para los usuarios</w:t>
+      </w:r>
+      <w:r>
+        <w:rPr>
+          <w:rFonts w:ascii="Times New Roman" w:eastAsia="Times New Roman" w:hAnsi="Times New Roman" w:cs="Times New Roman"/>
+          <w:color w:val="222222"/>
+          <w:sz w:val="24"/>
+          <w:szCs w:val="24"/>
+          <w:lang w:eastAsia="es-ES"/>
+        </w:rPr>
+        <w:t>.</w:t>
       </w:r>
     </w:p>
     <w:p>
@@ -4714,188 +4786,114 @@
           <w:lang w:eastAsia="es-ES"/>
         </w:rPr>
       </w:pPr>
-      <w:r>
-        <w:rPr>
-          <w:rFonts w:ascii="Times New Roman" w:eastAsia="Times New Roman" w:hAnsi="Times New Roman" w:cs="Times New Roman"/>
-          <w:color w:val="222222"/>
-          <w:sz w:val="24"/>
-          <w:szCs w:val="24"/>
-          <w:lang w:eastAsia="es-ES"/>
-        </w:rPr>
-        <w:t>-Programación multimedia y dispositivos móviles</w:t>
-      </w:r>
-    </w:p>
-    <w:p>
-      <w:pPr>
-        <w:spacing w:line="360" w:lineRule="auto"/>
-        <w:rPr>
-          <w:rFonts w:ascii="Times New Roman" w:hAnsi="Times New Roman" w:cs="Times New Roman"/>
-          <w:sz w:val="24"/>
-          <w:szCs w:val="24"/>
-        </w:rPr>
-      </w:pPr>
-    </w:p>
-    <w:p>
-      <w:pPr>
-        <w:spacing w:line="360" w:lineRule="auto"/>
-        <w:rPr>
-          <w:rFonts w:ascii="Times New Roman" w:hAnsi="Times New Roman" w:cs="Times New Roman"/>
-          <w:sz w:val="24"/>
-          <w:szCs w:val="24"/>
-        </w:rPr>
-      </w:pPr>
     </w:p>
     <w:p>
       <w:pPr>
         <w:shd w:val="clear" w:color="auto" w:fill="FFFFFF"/>
         <w:spacing w:after="0" w:line="360" w:lineRule="auto"/>
-        <w:rPr>
-          <w:rFonts w:ascii="Times New Roman" w:hAnsi="Times New Roman" w:cs="Times New Roman"/>
-          <w:b/>
-          <w:sz w:val="24"/>
-          <w:szCs w:val="24"/>
-        </w:rPr>
-      </w:pPr>
+        <w:jc w:val="both"/>
+        <w:rPr>
+          <w:rFonts w:ascii="Times New Roman" w:eastAsia="Times New Roman" w:hAnsi="Times New Roman" w:cs="Times New Roman"/>
+          <w:color w:val="222222"/>
+          <w:sz w:val="24"/>
+          <w:szCs w:val="24"/>
+          <w:lang w:eastAsia="es-ES"/>
+        </w:rPr>
+      </w:pPr>
+      <w:r>
+        <w:rPr>
+          <w:rFonts w:ascii="Times New Roman" w:eastAsia="Times New Roman" w:hAnsi="Times New Roman" w:cs="Times New Roman"/>
+          <w:color w:val="222222"/>
+          <w:sz w:val="24"/>
+          <w:szCs w:val="24"/>
+          <w:lang w:eastAsia="es-ES"/>
+        </w:rPr>
+        <w:t>-Programación de servicios y procesos</w:t>
+      </w:r>
     </w:p>
     <w:p>
       <w:pPr>
         <w:shd w:val="clear" w:color="auto" w:fill="FFFFFF"/>
         <w:spacing w:after="0" w:line="360" w:lineRule="auto"/>
-        <w:rPr>
-          <w:rFonts w:ascii="Times New Roman" w:hAnsi="Times New Roman" w:cs="Times New Roman"/>
-          <w:b/>
-          <w:sz w:val="24"/>
-          <w:szCs w:val="24"/>
-        </w:rPr>
-      </w:pPr>
+        <w:jc w:val="both"/>
+        <w:rPr>
+          <w:rFonts w:ascii="Times New Roman" w:eastAsia="Times New Roman" w:hAnsi="Times New Roman" w:cs="Times New Roman"/>
+          <w:color w:val="222222"/>
+          <w:sz w:val="24"/>
+          <w:szCs w:val="24"/>
+          <w:lang w:eastAsia="es-ES"/>
+        </w:rPr>
+      </w:pPr>
+      <w:r>
+        <w:rPr>
+          <w:rFonts w:ascii="Times New Roman" w:eastAsia="Times New Roman" w:hAnsi="Times New Roman" w:cs="Times New Roman"/>
+          <w:color w:val="222222"/>
+          <w:sz w:val="24"/>
+          <w:szCs w:val="24"/>
+          <w:lang w:eastAsia="es-ES"/>
+        </w:rPr>
+        <w:t xml:space="preserve"> </w:t>
+      </w:r>
     </w:p>
     <w:p>
       <w:pPr>
         <w:shd w:val="clear" w:color="auto" w:fill="FFFFFF"/>
         <w:spacing w:after="0" w:line="360" w:lineRule="auto"/>
-        <w:rPr>
-          <w:rFonts w:ascii="Times New Roman" w:hAnsi="Times New Roman" w:cs="Times New Roman"/>
-          <w:b/>
-          <w:sz w:val="24"/>
-          <w:szCs w:val="24"/>
-        </w:rPr>
-      </w:pPr>
-    </w:p>
-    <w:p>
-      <w:pPr>
-        <w:shd w:val="clear" w:color="auto" w:fill="FFFFFF"/>
-        <w:spacing w:after="0" w:line="360" w:lineRule="auto"/>
-        <w:rPr>
-          <w:rFonts w:ascii="Times New Roman" w:hAnsi="Times New Roman" w:cs="Times New Roman"/>
-          <w:b/>
-          <w:sz w:val="24"/>
-          <w:szCs w:val="24"/>
-        </w:rPr>
-      </w:pPr>
-    </w:p>
-    <w:p>
-      <w:pPr>
-        <w:shd w:val="clear" w:color="auto" w:fill="FFFFFF"/>
-        <w:spacing w:after="0" w:line="360" w:lineRule="auto"/>
-        <w:rPr>
-          <w:rFonts w:ascii="Times New Roman" w:hAnsi="Times New Roman" w:cs="Times New Roman"/>
-          <w:b/>
-          <w:sz w:val="24"/>
-          <w:szCs w:val="24"/>
-        </w:rPr>
-      </w:pPr>
-    </w:p>
-    <w:p>
-      <w:pPr>
-        <w:shd w:val="clear" w:color="auto" w:fill="FFFFFF"/>
-        <w:spacing w:after="0" w:line="360" w:lineRule="auto"/>
-        <w:rPr>
-          <w:rFonts w:ascii="Times New Roman" w:hAnsi="Times New Roman" w:cs="Times New Roman"/>
-          <w:b/>
-          <w:sz w:val="24"/>
-          <w:szCs w:val="24"/>
-        </w:rPr>
-      </w:pPr>
-    </w:p>
-    <w:p>
-      <w:pPr>
-        <w:shd w:val="clear" w:color="auto" w:fill="FFFFFF"/>
-        <w:spacing w:after="0" w:line="360" w:lineRule="auto"/>
-        <w:rPr>
-          <w:rFonts w:ascii="Times New Roman" w:hAnsi="Times New Roman" w:cs="Times New Roman"/>
-          <w:b/>
-          <w:sz w:val="24"/>
-          <w:szCs w:val="24"/>
-        </w:rPr>
-      </w:pPr>
-    </w:p>
-    <w:p>
-      <w:pPr>
-        <w:shd w:val="clear" w:color="auto" w:fill="FFFFFF"/>
-        <w:spacing w:after="0" w:line="360" w:lineRule="auto"/>
-        <w:rPr>
-          <w:rFonts w:ascii="Times New Roman" w:hAnsi="Times New Roman" w:cs="Times New Roman"/>
-          <w:b/>
-          <w:sz w:val="24"/>
-          <w:szCs w:val="24"/>
-        </w:rPr>
-      </w:pPr>
-    </w:p>
-    <w:p>
-      <w:pPr>
-        <w:shd w:val="clear" w:color="auto" w:fill="FFFFFF"/>
-        <w:spacing w:after="0" w:line="360" w:lineRule="auto"/>
-        <w:rPr>
-          <w:rFonts w:ascii="Times New Roman" w:hAnsi="Times New Roman" w:cs="Times New Roman"/>
-          <w:b/>
-          <w:sz w:val="24"/>
-          <w:szCs w:val="24"/>
-        </w:rPr>
-      </w:pPr>
-    </w:p>
-    <w:p>
-      <w:pPr>
-        <w:shd w:val="clear" w:color="auto" w:fill="FFFFFF"/>
-        <w:spacing w:after="0" w:line="360" w:lineRule="auto"/>
-        <w:rPr>
-          <w:rFonts w:ascii="Times New Roman" w:hAnsi="Times New Roman" w:cs="Times New Roman"/>
-          <w:b/>
-          <w:sz w:val="24"/>
-          <w:szCs w:val="24"/>
-        </w:rPr>
-      </w:pPr>
-    </w:p>
-    <w:p>
-      <w:pPr>
-        <w:shd w:val="clear" w:color="auto" w:fill="FFFFFF"/>
-        <w:spacing w:after="0" w:line="360" w:lineRule="auto"/>
-        <w:rPr>
-          <w:rFonts w:ascii="Times New Roman" w:hAnsi="Times New Roman" w:cs="Times New Roman"/>
-          <w:b/>
-          <w:sz w:val="24"/>
-          <w:szCs w:val="24"/>
-        </w:rPr>
-      </w:pPr>
-    </w:p>
-    <w:p>
-      <w:pPr>
-        <w:shd w:val="clear" w:color="auto" w:fill="FFFFFF"/>
-        <w:spacing w:after="0" w:line="360" w:lineRule="auto"/>
-        <w:rPr>
-          <w:rFonts w:ascii="Times New Roman" w:hAnsi="Times New Roman" w:cs="Times New Roman"/>
-          <w:b/>
-          <w:sz w:val="24"/>
-          <w:szCs w:val="24"/>
-        </w:rPr>
-      </w:pPr>
-    </w:p>
-    <w:p>
-      <w:pPr>
-        <w:shd w:val="clear" w:color="auto" w:fill="FFFFFF"/>
-        <w:spacing w:after="0" w:line="360" w:lineRule="auto"/>
-        <w:rPr>
-          <w:rFonts w:ascii="Times New Roman" w:hAnsi="Times New Roman" w:cs="Times New Roman"/>
-          <w:b/>
+        <w:jc w:val="both"/>
+        <w:rPr>
+          <w:rFonts w:ascii="Times New Roman" w:eastAsia="Times New Roman" w:hAnsi="Times New Roman" w:cs="Times New Roman"/>
+          <w:color w:val="222222"/>
+          <w:sz w:val="24"/>
+          <w:szCs w:val="24"/>
+          <w:lang w:eastAsia="es-ES"/>
+        </w:rPr>
+      </w:pPr>
+      <w:r>
+        <w:rPr>
+          <w:rFonts w:ascii="Times New Roman" w:eastAsia="Times New Roman" w:hAnsi="Times New Roman" w:cs="Times New Roman"/>
+          <w:color w:val="222222"/>
+          <w:sz w:val="24"/>
+          <w:szCs w:val="24"/>
+          <w:lang w:eastAsia="es-ES"/>
+        </w:rPr>
+        <w:t>-Programación multimedia y dispositivos móviles</w:t>
+      </w:r>
+      <w:r>
+        <w:rPr>
+          <w:rFonts w:ascii="Times New Roman" w:eastAsia="Times New Roman" w:hAnsi="Times New Roman" w:cs="Times New Roman"/>
+          <w:color w:val="222222"/>
+          <w:sz w:val="24"/>
+          <w:szCs w:val="24"/>
+          <w:lang w:eastAsia="es-ES"/>
+        </w:rPr>
+        <w:t xml:space="preserve">: </w:t>
+      </w:r>
+      <w:r>
+        <w:rPr>
+          <w:rFonts w:ascii="Times New Roman" w:eastAsia="Times New Roman" w:hAnsi="Times New Roman" w:cs="Times New Roman"/>
+          <w:color w:val="222222"/>
+          <w:sz w:val="24"/>
+          <w:szCs w:val="24"/>
+          <w:lang w:eastAsia="es-ES"/>
+        </w:rPr>
+        <w:t>hemos aplicado esta asignatura ya que es la asignatura que engloba a todo nuestro proyecto. Es una aplicación desarrollada en Android Studio que es el IDE que utiliza esta asignatura para llevar a cabo nuestro proyecto y todas las actividades que hemos hecho durante el curso. Gracias a esta asignatura hemos podido diseñar una interfaz gráfica atractiva para los usuarios y hacer una aplicación totalmente funcional.</w:t>
+      </w:r>
+    </w:p>
+    <w:p>
+      <w:pPr>
+        <w:spacing w:line="360" w:lineRule="auto"/>
+        <w:rPr>
+          <w:rFonts w:ascii="Times New Roman" w:hAnsi="Times New Roman" w:cs="Times New Roman"/>
+          <w:sz w:val="24"/>
+          <w:szCs w:val="24"/>
+        </w:rPr>
+      </w:pPr>
+    </w:p>
+    <w:p>
+      <w:pPr>
+        <w:spacing w:line="360" w:lineRule="auto"/>
+        <w:rPr>
+          <w:rFonts w:ascii="Times New Roman" w:hAnsi="Times New Roman" w:cs="Times New Roman"/>
           <w:sz w:val="24"/>
           <w:szCs w:val="24"/>
         </w:rPr>
@@ -5044,7 +5042,6 @@
           <w:szCs w:val="28"/>
           <w:lang w:val="es-ES_tradnl"/>
         </w:rPr>
-        <w:lastRenderedPageBreak/>
         <w:t>HERRAMIENTAS/LENGUAJES UTILIZADOS</w:t>
       </w:r>
       <w:bookmarkEnd w:id="5"/>
@@ -7131,6 +7128,7 @@
       <w:r>
         <w:rPr>
           <w:noProof/>
+          <w:lang w:eastAsia="es-ES"/>
         </w:rPr>
         <w:drawing>
           <wp:anchor distT="0" distB="0" distL="114300" distR="114300" simplePos="0" relativeHeight="251666432" behindDoc="0" locked="0" layoutInCell="1" allowOverlap="1" wp14:anchorId="7774CC5E" wp14:editId="45CB04DF">
@@ -7198,6 +7196,7 @@
       <w:r>
         <w:rPr>
           <w:noProof/>
+          <w:lang w:eastAsia="es-ES"/>
         </w:rPr>
         <w:drawing>
           <wp:anchor distT="0" distB="0" distL="114300" distR="114300" simplePos="0" relativeHeight="251665408" behindDoc="0" locked="0" layoutInCell="1" allowOverlap="1" wp14:anchorId="56283C49" wp14:editId="3D73808B">
@@ -7463,6 +7462,7 @@
       <w:r>
         <w:rPr>
           <w:noProof/>
+          <w:lang w:eastAsia="es-ES"/>
         </w:rPr>
         <w:drawing>
           <wp:anchor distT="0" distB="0" distL="114300" distR="114300" simplePos="0" relativeHeight="251668480" behindDoc="0" locked="0" layoutInCell="1" allowOverlap="1" wp14:anchorId="03534525" wp14:editId="688AA6B8">
@@ -7530,6 +7530,7 @@
       <w:r>
         <w:rPr>
           <w:noProof/>
+          <w:lang w:eastAsia="es-ES"/>
         </w:rPr>
         <w:drawing>
           <wp:anchor distT="0" distB="0" distL="114300" distR="114300" simplePos="0" relativeHeight="251667456" behindDoc="0" locked="0" layoutInCell="1" allowOverlap="1" wp14:anchorId="52A94CEA" wp14:editId="0C777049">
@@ -7692,6 +7693,7 @@
       <w:r>
         <w:rPr>
           <w:noProof/>
+          <w:lang w:eastAsia="es-ES"/>
         </w:rPr>
         <w:drawing>
           <wp:anchor distT="0" distB="0" distL="114300" distR="114300" simplePos="0" relativeHeight="251670528" behindDoc="0" locked="0" layoutInCell="1" allowOverlap="1" wp14:anchorId="6776F96A" wp14:editId="3086DE59">
@@ -7789,6 +7791,7 @@
       <w:r>
         <w:rPr>
           <w:noProof/>
+          <w:lang w:eastAsia="es-ES"/>
         </w:rPr>
         <w:drawing>
           <wp:anchor distT="0" distB="0" distL="114300" distR="114300" simplePos="0" relativeHeight="251669504" behindDoc="0" locked="0" layoutInCell="1" allowOverlap="1" wp14:anchorId="7072FEF6" wp14:editId="66959580">
@@ -7869,6 +7872,7 @@
       <w:r>
         <w:rPr>
           <w:noProof/>
+          <w:lang w:eastAsia="es-ES"/>
         </w:rPr>
         <w:drawing>
           <wp:anchor distT="0" distB="0" distL="114300" distR="114300" simplePos="0" relativeHeight="251671552" behindDoc="0" locked="0" layoutInCell="1" allowOverlap="1" wp14:anchorId="3F14C9FB" wp14:editId="45B36DB1">
@@ -7962,6 +7966,7 @@
       <w:r>
         <w:rPr>
           <w:noProof/>
+          <w:lang w:eastAsia="es-ES"/>
         </w:rPr>
         <w:drawing>
           <wp:anchor distT="0" distB="0" distL="114300" distR="114300" simplePos="0" relativeHeight="251672576" behindDoc="0" locked="0" layoutInCell="1" allowOverlap="1" wp14:anchorId="6B53E074" wp14:editId="200E200D">
@@ -8056,6 +8061,7 @@
       <w:r>
         <w:rPr>
           <w:noProof/>
+          <w:lang w:eastAsia="es-ES"/>
         </w:rPr>
         <w:drawing>
           <wp:anchor distT="0" distB="0" distL="114300" distR="114300" simplePos="0" relativeHeight="251673600" behindDoc="0" locked="0" layoutInCell="1" allowOverlap="1" wp14:anchorId="6B1EF9FC" wp14:editId="59DE3E28">
@@ -8234,6 +8240,7 @@
       <w:r>
         <w:rPr>
           <w:noProof/>
+          <w:lang w:eastAsia="es-ES"/>
         </w:rPr>
         <w:drawing>
           <wp:inline distT="0" distB="0" distL="0" distR="0" wp14:anchorId="1EB0B85F" wp14:editId="64106182">
@@ -8801,7 +8808,29 @@
           <w:szCs w:val="24"/>
           <w:lang w:eastAsia="es-ES"/>
         </w:rPr>
-        <w:t>El desarrollo de la aplicación ha sido por Iván Barroso Serrano y Hugo Gómez Sánchez</w:t>
+        <w:t>El des</w:t>
+      </w:r>
+      <w:r>
+        <w:rPr>
+          <w:rFonts w:ascii="Times New Roman" w:eastAsia="Times New Roman" w:hAnsi="Times New Roman" w:cs="Times New Roman"/>
+          <w:color w:val="222222"/>
+          <w:sz w:val="24"/>
+          <w:szCs w:val="24"/>
+          <w:lang w:eastAsia="es-ES"/>
+        </w:rPr>
+        <w:t>arrollo de la aplicación ha sido realizado</w:t>
+      </w:r>
+      <w:bookmarkStart w:id="10" w:name="_GoBack"/>
+      <w:bookmarkEnd w:id="10"/>
+      <w:r>
+        <w:rPr>
+          <w:rFonts w:ascii="Times New Roman" w:eastAsia="Times New Roman" w:hAnsi="Times New Roman" w:cs="Times New Roman"/>
+          <w:color w:val="222222"/>
+          <w:sz w:val="24"/>
+          <w:szCs w:val="24"/>
+          <w:lang w:eastAsia="es-ES"/>
+        </w:rPr>
+        <w:t xml:space="preserve"> por Iván Barroso Serrano y Hugo Gómez Sánchez</w:t>
       </w:r>
     </w:p>
     <w:p>
@@ -9138,7 +9167,7 @@
         <w:br/>
         <w:t>Registro/</w:t>
       </w:r>
-      <w:proofErr w:type="gramStart"/>
+      <w:proofErr w:type="spellStart"/>
       <w:r>
         <w:rPr>
           <w:rFonts w:ascii="Times New Roman" w:eastAsia="Times New Roman" w:hAnsi="Times New Roman" w:cs="Times New Roman"/>
@@ -9159,6 +9188,7 @@
         </w:rPr>
         <w:t>n</w:t>
       </w:r>
+      <w:proofErr w:type="spellEnd"/>
       <w:r>
         <w:rPr>
           <w:rFonts w:ascii="Times New Roman" w:eastAsia="Times New Roman" w:hAnsi="Times New Roman" w:cs="Times New Roman"/>
@@ -9177,18 +9207,7 @@
           <w:szCs w:val="24"/>
           <w:lang w:eastAsia="es-ES"/>
         </w:rPr>
-        <w:t>(</w:t>
-      </w:r>
-      <w:proofErr w:type="gramEnd"/>
-      <w:r>
-        <w:rPr>
-          <w:rFonts w:ascii="Times New Roman" w:eastAsia="Times New Roman" w:hAnsi="Times New Roman" w:cs="Times New Roman"/>
-          <w:color w:val="222222"/>
-          <w:sz w:val="24"/>
-          <w:szCs w:val="24"/>
-          <w:lang w:eastAsia="es-ES"/>
-        </w:rPr>
-        <w:t>Iván)</w:t>
+        <w:t>(Iván)</w:t>
       </w:r>
       <w:r>
         <w:rPr>
@@ -9240,7 +9259,51 @@
           <w:lang w:eastAsia="es-ES"/>
         </w:rPr>
         <w:br/>
-        <w:t xml:space="preserve">Carta Ordenador view holder </w:t>
+        <w:t xml:space="preserve">Carta Ordenador </w:t>
+      </w:r>
+      <w:proofErr w:type="spellStart"/>
+      <w:r>
+        <w:rPr>
+          <w:rFonts w:ascii="Times New Roman" w:eastAsia="Times New Roman" w:hAnsi="Times New Roman" w:cs="Times New Roman"/>
+          <w:color w:val="222222"/>
+          <w:sz w:val="24"/>
+          <w:szCs w:val="24"/>
+          <w:lang w:eastAsia="es-ES"/>
+        </w:rPr>
+        <w:t>view</w:t>
+      </w:r>
+      <w:proofErr w:type="spellEnd"/>
+      <w:r>
+        <w:rPr>
+          <w:rFonts w:ascii="Times New Roman" w:eastAsia="Times New Roman" w:hAnsi="Times New Roman" w:cs="Times New Roman"/>
+          <w:color w:val="222222"/>
+          <w:sz w:val="24"/>
+          <w:szCs w:val="24"/>
+          <w:lang w:eastAsia="es-ES"/>
+        </w:rPr>
+        <w:t xml:space="preserve"> </w:t>
+      </w:r>
+      <w:proofErr w:type="spellStart"/>
+      <w:r>
+        <w:rPr>
+          <w:rFonts w:ascii="Times New Roman" w:eastAsia="Times New Roman" w:hAnsi="Times New Roman" w:cs="Times New Roman"/>
+          <w:color w:val="222222"/>
+          <w:sz w:val="24"/>
+          <w:szCs w:val="24"/>
+          <w:lang w:eastAsia="es-ES"/>
+        </w:rPr>
+        <w:t>holder</w:t>
+      </w:r>
+      <w:proofErr w:type="spellEnd"/>
+      <w:r>
+        <w:rPr>
+          <w:rFonts w:ascii="Times New Roman" w:eastAsia="Times New Roman" w:hAnsi="Times New Roman" w:cs="Times New Roman"/>
+          <w:color w:val="222222"/>
+          <w:sz w:val="24"/>
+          <w:szCs w:val="24"/>
+          <w:lang w:eastAsia="es-ES"/>
+        </w:rPr>
+        <w:t xml:space="preserve"> </w:t>
       </w:r>
       <w:r>
         <w:rPr>
@@ -9302,7 +9365,33 @@
           <w:szCs w:val="24"/>
           <w:lang w:eastAsia="es-ES"/>
         </w:rPr>
-        <w:t>-Programación de las activities de las pantallas</w:t>
+        <w:t xml:space="preserve">-Programación de las </w:t>
+      </w:r>
+      <w:proofErr w:type="spellStart"/>
+      <w:r>
+        <w:rPr>
+          <w:rFonts w:ascii="Times New Roman" w:eastAsia="Times New Roman" w:hAnsi="Times New Roman" w:cs="Times New Roman"/>
+          <w:b/>
+          <w:bCs/>
+          <w:color w:val="222222"/>
+          <w:sz w:val="24"/>
+          <w:szCs w:val="24"/>
+          <w:lang w:eastAsia="es-ES"/>
+        </w:rPr>
+        <w:t>activities</w:t>
+      </w:r>
+      <w:proofErr w:type="spellEnd"/>
+      <w:r>
+        <w:rPr>
+          <w:rFonts w:ascii="Times New Roman" w:eastAsia="Times New Roman" w:hAnsi="Times New Roman" w:cs="Times New Roman"/>
+          <w:b/>
+          <w:bCs/>
+          <w:color w:val="222222"/>
+          <w:sz w:val="24"/>
+          <w:szCs w:val="24"/>
+          <w:lang w:eastAsia="es-ES"/>
+        </w:rPr>
+        <w:t xml:space="preserve"> de las pantallas</w:t>
       </w:r>
       <w:r>
         <w:rPr>
@@ -9583,6 +9672,7 @@
           <w:szCs w:val="24"/>
           <w:lang w:eastAsia="es-ES"/>
         </w:rPr>
+        <w:lastRenderedPageBreak/>
         <w:t>RegistroLogiActivity</w:t>
       </w:r>
       <w:proofErr w:type="spellEnd"/>
@@ -9645,7 +9735,6 @@
           <w:szCs w:val="24"/>
           <w:lang w:eastAsia="es-ES"/>
         </w:rPr>
-        <w:lastRenderedPageBreak/>
         <w:t>TerminarRegistroActivity</w:t>
       </w:r>
       <w:proofErr w:type="spellEnd"/>
@@ -10232,7 +10321,7 @@
           <w:lang w:val="es-ES_tradnl"/>
         </w:rPr>
       </w:pPr>
-      <w:bookmarkStart w:id="10" w:name="_Toc136285802"/>
+      <w:bookmarkStart w:id="11" w:name="_Toc136285802"/>
       <w:r>
         <w:rPr>
           <w:rFonts w:ascii="Times New Roman" w:eastAsiaTheme="minorHAnsi" w:hAnsi="Times New Roman" w:cs="Times New Roman"/>
@@ -10245,7 +10334,7 @@
         <w:lastRenderedPageBreak/>
         <w:t>FASES DEL PROYECTO</w:t>
       </w:r>
-      <w:bookmarkEnd w:id="10"/>
+      <w:bookmarkEnd w:id="11"/>
     </w:p>
     <w:p>
       <w:pPr>
@@ -10712,7 +10801,7 @@
           <w:lang w:val="es-ES_tradnl"/>
         </w:rPr>
       </w:pPr>
-      <w:bookmarkStart w:id="11" w:name="_Toc136285803"/>
+      <w:bookmarkStart w:id="12" w:name="_Toc136285803"/>
       <w:r>
         <w:rPr>
           <w:rFonts w:ascii="Times New Roman" w:eastAsiaTheme="minorHAnsi" w:hAnsi="Times New Roman" w:cs="Times New Roman"/>
@@ -10725,7 +10814,7 @@
         <w:lastRenderedPageBreak/>
         <w:t>EL CAMINO</w:t>
       </w:r>
-      <w:bookmarkEnd w:id="11"/>
+      <w:bookmarkEnd w:id="12"/>
     </w:p>
     <w:p>
       <w:pPr>
@@ -10970,7 +11059,7 @@
           <w:lang w:val="es-ES_tradnl"/>
         </w:rPr>
       </w:pPr>
-      <w:bookmarkStart w:id="12" w:name="_Toc136285804"/>
+      <w:bookmarkStart w:id="13" w:name="_Toc136285804"/>
       <w:r>
         <w:rPr>
           <w:rFonts w:ascii="Times New Roman" w:eastAsiaTheme="minorHAnsi" w:hAnsi="Times New Roman" w:cs="Times New Roman"/>
@@ -10983,7 +11072,7 @@
         <w:lastRenderedPageBreak/>
         <w:t>CONCLUSIONES Y MEJORAS DEL PROYECTO</w:t>
       </w:r>
-      <w:bookmarkEnd w:id="12"/>
+      <w:bookmarkEnd w:id="13"/>
     </w:p>
     <w:p>
       <w:pPr>
@@ -11756,7 +11845,7 @@
           <w:lang w:val="es-ES_tradnl"/>
         </w:rPr>
       </w:pPr>
-      <w:bookmarkStart w:id="13" w:name="_Toc136285805"/>
+      <w:bookmarkStart w:id="14" w:name="_Toc136285805"/>
       <w:r>
         <w:rPr>
           <w:rFonts w:ascii="Times New Roman" w:eastAsiaTheme="minorHAnsi" w:hAnsi="Times New Roman" w:cs="Times New Roman"/>
@@ -11769,7 +11858,7 @@
         <w:lastRenderedPageBreak/>
         <w:t>BIBLIOGRAFÍA</w:t>
       </w:r>
-      <w:bookmarkEnd w:id="13"/>
+      <w:bookmarkEnd w:id="14"/>
     </w:p>
     <w:p>
       <w:pPr>
@@ -12318,7 +12407,7 @@
           <w:lang w:val="es-ES_tradnl"/>
         </w:rPr>
       </w:pPr>
-      <w:bookmarkStart w:id="14" w:name="_Toc136285806"/>
+      <w:bookmarkStart w:id="15" w:name="_Toc136285806"/>
       <w:r>
         <w:rPr>
           <w:rFonts w:ascii="Times New Roman" w:eastAsiaTheme="minorHAnsi" w:hAnsi="Times New Roman" w:cs="Times New Roman"/>
@@ -12331,7 +12420,7 @@
         <w:lastRenderedPageBreak/>
         <w:t>ANEXOS</w:t>
       </w:r>
-      <w:bookmarkEnd w:id="14"/>
+      <w:bookmarkEnd w:id="15"/>
     </w:p>
     <w:p>
       <w:pPr>
@@ -12450,7 +12539,7 @@
 </file>
 
 <file path=word/endnotes.xml><?xml version="1.0" encoding="utf-8"?>
-<w:endnotes xmlns:wpc="http://schemas.microsoft.com/office/word/2010/wordprocessingCanvas" xmlns:cx="http://schemas.microsoft.com/office/drawing/2014/chartex" xmlns:cx1="http://schemas.microsoft.com/office/drawing/2015/9/8/chartex" xmlns:cx2="http://schemas.microsoft.com/office/drawing/2015/10/21/chartex" xmlns:cx3="http://schemas.microsoft.com/office/drawing/2016/5/9/chartex" xmlns:cx4="http://schemas.microsoft.com/office/drawing/2016/5/10/chartex" xmlns:cx5="http://schemas.microsoft.com/office/drawing/2016/5/11/chartex" xmlns:cx6="http://schemas.microsoft.com/office/drawing/2016/5/12/chartex" xmlns:cx7="http://schemas.microsoft.com/office/drawing/2016/5/13/chartex" xmlns:cx8="http://schemas.microsoft.com/office/drawing/2016/5/14/chartex" xmlns:mc="http://schemas.openxmlformats.org/markup-compatibility/2006" xmlns:aink="http://schemas.microsoft.com/office/drawing/2016/ink" xmlns:am3d="http://schemas.microsoft.com/office/drawing/2017/model3d" xmlns:o="urn:schemas-microsoft-com:office:office" xmlns:oel="http://schemas.microsoft.com/office/2019/extlst" xmlns:r="http://schemas.openxmlformats.org/officeDocument/2006/relationships" xmlns:m="http://schemas.openxmlformats.org/officeDocument/2006/math" xmlns:v="urn:schemas-microsoft-com:vml" xmlns:wp14="http://schemas.microsoft.com/office/word/2010/wordprocessingDrawing" xmlns:wp="http://schemas.openxmlformats.org/drawingml/2006/wordprocessingDrawing" xmlns:w10="urn:schemas-microsoft-com:office:word" xmlns:w="http://schemas.openxmlformats.org/wordprocessingml/2006/main" xmlns:w14="http://schemas.microsoft.com/office/word/2010/wordml" xmlns:w15="http://schemas.microsoft.com/office/word/2012/wordml" xmlns:w16cex="http://schemas.microsoft.com/office/word/2018/wordml/cex" xmlns:w16cid="http://schemas.microsoft.com/office/word/2016/wordml/cid" xmlns:w16="http://schemas.microsoft.com/office/word/2018/wordml" xmlns:w16du="http://schemas.microsoft.com/office/word/2023/wordml/word16du" xmlns:w16sdtdh="http://schemas.microsoft.com/office/word/2020/wordml/sdtdatahash" xmlns:w16se="http://schemas.microsoft.com/office/word/2015/wordml/symex" xmlns:wpg="http://schemas.microsoft.com/office/word/2010/wordprocessingGroup" xmlns:wpi="http://schemas.microsoft.com/office/word/2010/wordprocessingInk" xmlns:wne="http://schemas.microsoft.com/office/word/2006/wordml" xmlns:wps="http://schemas.microsoft.com/office/word/2010/wordprocessingShape" mc:Ignorable="w14 w15 w16se w16cid w16 w16cex w16sdtdh wp14">
+<w:endnotes xmlns:wpc="http://schemas.microsoft.com/office/word/2010/wordprocessingCanvas" xmlns:mc="http://schemas.openxmlformats.org/markup-compatibility/2006" xmlns:o="urn:schemas-microsoft-com:office:office" xmlns:r="http://schemas.openxmlformats.org/officeDocument/2006/relationships" xmlns:m="http://schemas.openxmlformats.org/officeDocument/2006/math" xmlns:v="urn:schemas-microsoft-com:vml" xmlns:wp14="http://schemas.microsoft.com/office/word/2010/wordprocessingDrawing" xmlns:wp="http://schemas.openxmlformats.org/drawingml/2006/wordprocessingDrawing" xmlns:w10="urn:schemas-microsoft-com:office:word" xmlns:w="http://schemas.openxmlformats.org/wordprocessingml/2006/main" xmlns:w14="http://schemas.microsoft.com/office/word/2010/wordml" xmlns:w15="http://schemas.microsoft.com/office/word/2012/wordml" xmlns:wpg="http://schemas.microsoft.com/office/word/2010/wordprocessingGroup" xmlns:wpi="http://schemas.microsoft.com/office/word/2010/wordprocessingInk" xmlns:wne="http://schemas.microsoft.com/office/word/2006/wordml" xmlns:wps="http://schemas.microsoft.com/office/word/2010/wordprocessingShape" mc:Ignorable="w14 w15 wp14">
   <w:endnote w:type="separator" w:id="-1">
     <w:p>
       <w:pPr>
@@ -12475,7 +12564,7 @@
 </file>
 
 <file path=word/footer1.xml><?xml version="1.0" encoding="utf-8"?>
-<w:ftr xmlns:wpc="http://schemas.microsoft.com/office/word/2010/wordprocessingCanvas" xmlns:cx="http://schemas.microsoft.com/office/drawing/2014/chartex" xmlns:cx1="http://schemas.microsoft.com/office/drawing/2015/9/8/chartex" xmlns:cx2="http://schemas.microsoft.com/office/drawing/2015/10/21/chartex" xmlns:cx3="http://schemas.microsoft.com/office/drawing/2016/5/9/chartex" xmlns:cx4="http://schemas.microsoft.com/office/drawing/2016/5/10/chartex" xmlns:cx5="http://schemas.microsoft.com/office/drawing/2016/5/11/chartex" xmlns:cx6="http://schemas.microsoft.com/office/drawing/2016/5/12/chartex" xmlns:cx7="http://schemas.microsoft.com/office/drawing/2016/5/13/chartex" xmlns:cx8="http://schemas.microsoft.com/office/drawing/2016/5/14/chartex" xmlns:mc="http://schemas.openxmlformats.org/markup-compatibility/2006" xmlns:aink="http://schemas.microsoft.com/office/drawing/2016/ink" xmlns:am3d="http://schemas.microsoft.com/office/drawing/2017/model3d" xmlns:o="urn:schemas-microsoft-com:office:office" xmlns:oel="http://schemas.microsoft.com/office/2019/extlst" xmlns:r="http://schemas.openxmlformats.org/officeDocument/2006/relationships" xmlns:m="http://schemas.openxmlformats.org/officeDocument/2006/math" xmlns:v="urn:schemas-microsoft-com:vml" xmlns:wp14="http://schemas.microsoft.com/office/word/2010/wordprocessingDrawing" xmlns:wp="http://schemas.openxmlformats.org/drawingml/2006/wordprocessingDrawing" xmlns:w10="urn:schemas-microsoft-com:office:word" xmlns:w="http://schemas.openxmlformats.org/wordprocessingml/2006/main" xmlns:w14="http://schemas.microsoft.com/office/word/2010/wordml" xmlns:w15="http://schemas.microsoft.com/office/word/2012/wordml" xmlns:w16cex="http://schemas.microsoft.com/office/word/2018/wordml/cex" xmlns:w16cid="http://schemas.microsoft.com/office/word/2016/wordml/cid" xmlns:w16="http://schemas.microsoft.com/office/word/2018/wordml" xmlns:w16du="http://schemas.microsoft.com/office/word/2023/wordml/word16du" xmlns:w16sdtdh="http://schemas.microsoft.com/office/word/2020/wordml/sdtdatahash" xmlns:w16se="http://schemas.microsoft.com/office/word/2015/wordml/symex" xmlns:wpg="http://schemas.microsoft.com/office/word/2010/wordprocessingGroup" xmlns:wpi="http://schemas.microsoft.com/office/word/2010/wordprocessingInk" xmlns:wne="http://schemas.microsoft.com/office/word/2006/wordml" xmlns:wps="http://schemas.microsoft.com/office/word/2010/wordprocessingShape" mc:Ignorable="w14 w15 w16se w16cid w16 w16cex w16sdtdh wp14">
+<w:ftr xmlns:wpc="http://schemas.microsoft.com/office/word/2010/wordprocessingCanvas" xmlns:mc="http://schemas.openxmlformats.org/markup-compatibility/2006" xmlns:o="urn:schemas-microsoft-com:office:office" xmlns:r="http://schemas.openxmlformats.org/officeDocument/2006/relationships" xmlns:m="http://schemas.openxmlformats.org/officeDocument/2006/math" xmlns:v="urn:schemas-microsoft-com:vml" xmlns:wp14="http://schemas.microsoft.com/office/word/2010/wordprocessingDrawing" xmlns:wp="http://schemas.openxmlformats.org/drawingml/2006/wordprocessingDrawing" xmlns:w10="urn:schemas-microsoft-com:office:word" xmlns:w="http://schemas.openxmlformats.org/wordprocessingml/2006/main" xmlns:w14="http://schemas.microsoft.com/office/word/2010/wordml" xmlns:w15="http://schemas.microsoft.com/office/word/2012/wordml" xmlns:wpg="http://schemas.microsoft.com/office/word/2010/wordprocessingGroup" xmlns:wpi="http://schemas.microsoft.com/office/word/2010/wordprocessingInk" xmlns:wne="http://schemas.microsoft.com/office/word/2006/wordml" xmlns:wps="http://schemas.microsoft.com/office/word/2010/wordprocessingShape" mc:Ignorable="w14 w15 wp14">
   <w:p>
     <w:pPr>
       <w:tabs>
@@ -12557,11 +12646,12 @@
     <w:r>
       <w:rPr>
         <w:rFonts w:ascii="Times New Roman" w:hAnsi="Times New Roman" w:cs="Times New Roman"/>
+        <w:noProof/>
         <w:color w:val="000000" w:themeColor="text1"/>
         <w:sz w:val="24"/>
         <w:szCs w:val="24"/>
       </w:rPr>
-      <w:t>1</w:t>
+      <w:t>19</w:t>
     </w:r>
     <w:r>
       <w:rPr>
@@ -12611,11 +12701,12 @@
     <w:r>
       <w:rPr>
         <w:rFonts w:ascii="Times New Roman" w:hAnsi="Times New Roman" w:cs="Times New Roman"/>
+        <w:noProof/>
         <w:color w:val="000000" w:themeColor="text1"/>
         <w:sz w:val="24"/>
         <w:szCs w:val="24"/>
       </w:rPr>
-      <w:t>1</w:t>
+      <w:t>26</w:t>
     </w:r>
     <w:r>
       <w:rPr>
@@ -12636,7 +12727,7 @@
 </file>
 
 <file path=word/footnotes.xml><?xml version="1.0" encoding="utf-8"?>
-<w:footnotes xmlns:wpc="http://schemas.microsoft.com/office/word/2010/wordprocessingCanvas" xmlns:cx="http://schemas.microsoft.com/office/drawing/2014/chartex" xmlns:cx1="http://schemas.microsoft.com/office/drawing/2015/9/8/chartex" xmlns:cx2="http://schemas.microsoft.com/office/drawing/2015/10/21/chartex" xmlns:cx3="http://schemas.microsoft.com/office/drawing/2016/5/9/chartex" xmlns:cx4="http://schemas.microsoft.com/office/drawing/2016/5/10/chartex" xmlns:cx5="http://schemas.microsoft.com/office/drawing/2016/5/11/chartex" xmlns:cx6="http://schemas.microsoft.com/office/drawing/2016/5/12/chartex" xmlns:cx7="http://schemas.microsoft.com/office/drawing/2016/5/13/chartex" xmlns:cx8="http://schemas.microsoft.com/office/drawing/2016/5/14/chartex" xmlns:mc="http://schemas.openxmlformats.org/markup-compatibility/2006" xmlns:aink="http://schemas.microsoft.com/office/drawing/2016/ink" xmlns:am3d="http://schemas.microsoft.com/office/drawing/2017/model3d" xmlns:o="urn:schemas-microsoft-com:office:office" xmlns:oel="http://schemas.microsoft.com/office/2019/extlst" xmlns:r="http://schemas.openxmlformats.org/officeDocument/2006/relationships" xmlns:m="http://schemas.openxmlformats.org/officeDocument/2006/math" xmlns:v="urn:schemas-microsoft-com:vml" xmlns:wp14="http://schemas.microsoft.com/office/word/2010/wordprocessingDrawing" xmlns:wp="http://schemas.openxmlformats.org/drawingml/2006/wordprocessingDrawing" xmlns:w10="urn:schemas-microsoft-com:office:word" xmlns:w="http://schemas.openxmlformats.org/wordprocessingml/2006/main" xmlns:w14="http://schemas.microsoft.com/office/word/2010/wordml" xmlns:w15="http://schemas.microsoft.com/office/word/2012/wordml" xmlns:w16cex="http://schemas.microsoft.com/office/word/2018/wordml/cex" xmlns:w16cid="http://schemas.microsoft.com/office/word/2016/wordml/cid" xmlns:w16="http://schemas.microsoft.com/office/word/2018/wordml" xmlns:w16du="http://schemas.microsoft.com/office/word/2023/wordml/word16du" xmlns:w16sdtdh="http://schemas.microsoft.com/office/word/2020/wordml/sdtdatahash" xmlns:w16se="http://schemas.microsoft.com/office/word/2015/wordml/symex" xmlns:wpg="http://schemas.microsoft.com/office/word/2010/wordprocessingGroup" xmlns:wpi="http://schemas.microsoft.com/office/word/2010/wordprocessingInk" xmlns:wne="http://schemas.microsoft.com/office/word/2006/wordml" xmlns:wps="http://schemas.microsoft.com/office/word/2010/wordprocessingShape" mc:Ignorable="w14 w15 w16se w16cid w16 w16cex w16sdtdh wp14">
+<w:footnotes xmlns:wpc="http://schemas.microsoft.com/office/word/2010/wordprocessingCanvas" xmlns:mc="http://schemas.openxmlformats.org/markup-compatibility/2006" xmlns:o="urn:schemas-microsoft-com:office:office" xmlns:r="http://schemas.openxmlformats.org/officeDocument/2006/relationships" xmlns:m="http://schemas.openxmlformats.org/officeDocument/2006/math" xmlns:v="urn:schemas-microsoft-com:vml" xmlns:wp14="http://schemas.microsoft.com/office/word/2010/wordprocessingDrawing" xmlns:wp="http://schemas.openxmlformats.org/drawingml/2006/wordprocessingDrawing" xmlns:w10="urn:schemas-microsoft-com:office:word" xmlns:w="http://schemas.openxmlformats.org/wordprocessingml/2006/main" xmlns:w14="http://schemas.microsoft.com/office/word/2010/wordml" xmlns:w15="http://schemas.microsoft.com/office/word/2012/wordml" xmlns:wpg="http://schemas.microsoft.com/office/word/2010/wordprocessingGroup" xmlns:wpi="http://schemas.microsoft.com/office/word/2010/wordprocessingInk" xmlns:wne="http://schemas.microsoft.com/office/word/2006/wordml" xmlns:wps="http://schemas.microsoft.com/office/word/2010/wordprocessingShape" mc:Ignorable="w14 w15 wp14">
   <w:footnote w:type="separator" w:id="-1">
     <w:p>
       <w:pPr>
@@ -12661,7 +12752,7 @@
 </file>
 
 <file path=word/header1.xml><?xml version="1.0" encoding="utf-8"?>
-<w:hdr xmlns:wpc="http://schemas.microsoft.com/office/word/2010/wordprocessingCanvas" xmlns:cx="http://schemas.microsoft.com/office/drawing/2014/chartex" xmlns:cx1="http://schemas.microsoft.com/office/drawing/2015/9/8/chartex" xmlns:cx2="http://schemas.microsoft.com/office/drawing/2015/10/21/chartex" xmlns:cx3="http://schemas.microsoft.com/office/drawing/2016/5/9/chartex" xmlns:cx4="http://schemas.microsoft.com/office/drawing/2016/5/10/chartex" xmlns:cx5="http://schemas.microsoft.com/office/drawing/2016/5/11/chartex" xmlns:cx6="http://schemas.microsoft.com/office/drawing/2016/5/12/chartex" xmlns:cx7="http://schemas.microsoft.com/office/drawing/2016/5/13/chartex" xmlns:cx8="http://schemas.microsoft.com/office/drawing/2016/5/14/chartex" xmlns:mc="http://schemas.openxmlformats.org/markup-compatibility/2006" xmlns:aink="http://schemas.microsoft.com/office/drawing/2016/ink" xmlns:am3d="http://schemas.microsoft.com/office/drawing/2017/model3d" xmlns:o="urn:schemas-microsoft-com:office:office" xmlns:oel="http://schemas.microsoft.com/office/2019/extlst" xmlns:r="http://schemas.openxmlformats.org/officeDocument/2006/relationships" xmlns:m="http://schemas.openxmlformats.org/officeDocument/2006/math" xmlns:v="urn:schemas-microsoft-com:vml" xmlns:wp14="http://schemas.microsoft.com/office/word/2010/wordprocessingDrawing" xmlns:wp="http://schemas.openxmlformats.org/drawingml/2006/wordprocessingDrawing" xmlns:w10="urn:schemas-microsoft-com:office:word" xmlns:w="http://schemas.openxmlformats.org/wordprocessingml/2006/main" xmlns:w14="http://schemas.microsoft.com/office/word/2010/wordml" xmlns:w15="http://schemas.microsoft.com/office/word/2012/wordml" xmlns:w16cex="http://schemas.microsoft.com/office/word/2018/wordml/cex" xmlns:w16cid="http://schemas.microsoft.com/office/word/2016/wordml/cid" xmlns:w16="http://schemas.microsoft.com/office/word/2018/wordml" xmlns:w16du="http://schemas.microsoft.com/office/word/2023/wordml/word16du" xmlns:w16sdtdh="http://schemas.microsoft.com/office/word/2020/wordml/sdtdatahash" xmlns:w16se="http://schemas.microsoft.com/office/word/2015/wordml/symex" xmlns:wpg="http://schemas.microsoft.com/office/word/2010/wordprocessingGroup" xmlns:wpi="http://schemas.microsoft.com/office/word/2010/wordprocessingInk" xmlns:wne="http://schemas.microsoft.com/office/word/2006/wordml" xmlns:wps="http://schemas.microsoft.com/office/word/2010/wordprocessingShape" mc:Ignorable="w14 w15 w16se w16cid w16 w16cex w16sdtdh wp14">
+<w:hdr xmlns:wpc="http://schemas.microsoft.com/office/word/2010/wordprocessingCanvas" xmlns:mc="http://schemas.openxmlformats.org/markup-compatibility/2006" xmlns:o="urn:schemas-microsoft-com:office:office" xmlns:r="http://schemas.openxmlformats.org/officeDocument/2006/relationships" xmlns:m="http://schemas.openxmlformats.org/officeDocument/2006/math" xmlns:v="urn:schemas-microsoft-com:vml" xmlns:wp14="http://schemas.microsoft.com/office/word/2010/wordprocessingDrawing" xmlns:wp="http://schemas.openxmlformats.org/drawingml/2006/wordprocessingDrawing" xmlns:w10="urn:schemas-microsoft-com:office:word" xmlns:w="http://schemas.openxmlformats.org/wordprocessingml/2006/main" xmlns:w14="http://schemas.microsoft.com/office/word/2010/wordml" xmlns:w15="http://schemas.microsoft.com/office/word/2012/wordml" xmlns:wpg="http://schemas.microsoft.com/office/word/2010/wordprocessingGroup" xmlns:wpi="http://schemas.microsoft.com/office/word/2010/wordprocessingInk" xmlns:wne="http://schemas.microsoft.com/office/word/2006/wordml" xmlns:wps="http://schemas.microsoft.com/office/word/2010/wordprocessingShape" mc:Ignorable="w14 w15 wp14">
   <w:p>
     <w:pPr>
       <w:pStyle w:val="Encabezado"/>
@@ -12692,7 +12783,7 @@
 </file>
 
 <file path=word/numbering.xml><?xml version="1.0" encoding="utf-8"?>
-<w:numbering xmlns:wpc="http://schemas.microsoft.com/office/word/2010/wordprocessingCanvas" xmlns:cx="http://schemas.microsoft.com/office/drawing/2014/chartex" xmlns:cx1="http://schemas.microsoft.com/office/drawing/2015/9/8/chartex" xmlns:cx2="http://schemas.microsoft.com/office/drawing/2015/10/21/chartex" xmlns:cx3="http://schemas.microsoft.com/office/drawing/2016/5/9/chartex" xmlns:cx4="http://schemas.microsoft.com/office/drawing/2016/5/10/chartex" xmlns:cx5="http://schemas.microsoft.com/office/drawing/2016/5/11/chartex" xmlns:cx6="http://schemas.microsoft.com/office/drawing/2016/5/12/chartex" xmlns:cx7="http://schemas.microsoft.com/office/drawing/2016/5/13/chartex" xmlns:cx8="http://schemas.microsoft.com/office/drawing/2016/5/14/chartex" xmlns:mc="http://schemas.openxmlformats.org/markup-compatibility/2006" xmlns:aink="http://schemas.microsoft.com/office/drawing/2016/ink" xmlns:am3d="http://schemas.microsoft.com/office/drawing/2017/model3d" xmlns:o="urn:schemas-microsoft-com:office:office" xmlns:oel="http://schemas.microsoft.com/office/2019/extlst" xmlns:r="http://schemas.openxmlformats.org/officeDocument/2006/relationships" xmlns:m="http://schemas.openxmlformats.org/officeDocument/2006/math" xmlns:v="urn:schemas-microsoft-com:vml" xmlns:wp14="http://schemas.microsoft.com/office/word/2010/wordprocessingDrawing" xmlns:wp="http://schemas.openxmlformats.org/drawingml/2006/wordprocessingDrawing" xmlns:w10="urn:schemas-microsoft-com:office:word" xmlns:w="http://schemas.openxmlformats.org/wordprocessingml/2006/main" xmlns:w14="http://schemas.microsoft.com/office/word/2010/wordml" xmlns:w15="http://schemas.microsoft.com/office/word/2012/wordml" xmlns:w16cex="http://schemas.microsoft.com/office/word/2018/wordml/cex" xmlns:w16cid="http://schemas.microsoft.com/office/word/2016/wordml/cid" xmlns:w16="http://schemas.microsoft.com/office/word/2018/wordml" xmlns:w16du="http://schemas.microsoft.com/office/word/2023/wordml/word16du" xmlns:w16sdtdh="http://schemas.microsoft.com/office/word/2020/wordml/sdtdatahash" xmlns:w16se="http://schemas.microsoft.com/office/word/2015/wordml/symex" xmlns:wpg="http://schemas.microsoft.com/office/word/2010/wordprocessingGroup" xmlns:wpi="http://schemas.microsoft.com/office/word/2010/wordprocessingInk" xmlns:wne="http://schemas.microsoft.com/office/word/2006/wordml" xmlns:wps="http://schemas.microsoft.com/office/word/2010/wordprocessingShape" mc:Ignorable="w14 w15 w16se w16cid w16 w16cex w16sdtdh wp14">
+<w:numbering xmlns:wpc="http://schemas.microsoft.com/office/word/2010/wordprocessingCanvas" xmlns:mc="http://schemas.openxmlformats.org/markup-compatibility/2006" xmlns:o="urn:schemas-microsoft-com:office:office" xmlns:r="http://schemas.openxmlformats.org/officeDocument/2006/relationships" xmlns:m="http://schemas.openxmlformats.org/officeDocument/2006/math" xmlns:v="urn:schemas-microsoft-com:vml" xmlns:wp14="http://schemas.microsoft.com/office/word/2010/wordprocessingDrawing" xmlns:wp="http://schemas.openxmlformats.org/drawingml/2006/wordprocessingDrawing" xmlns:w10="urn:schemas-microsoft-com:office:word" xmlns:w="http://schemas.openxmlformats.org/wordprocessingml/2006/main" xmlns:w14="http://schemas.microsoft.com/office/word/2010/wordml" xmlns:w15="http://schemas.microsoft.com/office/word/2012/wordml" xmlns:wpg="http://schemas.microsoft.com/office/word/2010/wordprocessingGroup" xmlns:wpi="http://schemas.microsoft.com/office/word/2010/wordprocessingInk" xmlns:wne="http://schemas.microsoft.com/office/word/2006/wordml" xmlns:wps="http://schemas.microsoft.com/office/word/2010/wordprocessingShape" mc:Ignorable="w14 w15 wp14">
   <w:abstractNum w:abstractNumId="0" w15:restartNumberingAfterBreak="0">
     <w:nsid w:val="3A4B0DCD"/>
     <w:multiLevelType w:val="hybridMultilevel"/>
@@ -12919,17 +13010,17 @@
       </w:rPr>
     </w:lvl>
   </w:abstractNum>
-  <w:num w:numId="1" w16cid:durableId="86971998">
+  <w:num w:numId="1">
     <w:abstractNumId w:val="1"/>
   </w:num>
-  <w:num w:numId="2" w16cid:durableId="1272317826">
+  <w:num w:numId="2">
     <w:abstractNumId w:val="0"/>
   </w:num>
 </w:numbering>
 </file>
 
 <file path=word/styles.xml><?xml version="1.0" encoding="utf-8"?>
-<w:styles xmlns:mc="http://schemas.openxmlformats.org/markup-compatibility/2006" xmlns:r="http://schemas.openxmlformats.org/officeDocument/2006/relationships" xmlns:w="http://schemas.openxmlformats.org/wordprocessingml/2006/main" xmlns:w14="http://schemas.microsoft.com/office/word/2010/wordml" xmlns:w15="http://schemas.microsoft.com/office/word/2012/wordml" xmlns:w16cex="http://schemas.microsoft.com/office/word/2018/wordml/cex" xmlns:w16cid="http://schemas.microsoft.com/office/word/2016/wordml/cid" xmlns:w16="http://schemas.microsoft.com/office/word/2018/wordml" xmlns:w16sdtdh="http://schemas.microsoft.com/office/word/2020/wordml/sdtdatahash" xmlns:w16se="http://schemas.microsoft.com/office/word/2015/wordml/symex" mc:Ignorable="w14 w15 w16se w16cid w16 w16cex w16sdtdh">
+<w:styles xmlns:mc="http://schemas.openxmlformats.org/markup-compatibility/2006" xmlns:r="http://schemas.openxmlformats.org/officeDocument/2006/relationships" xmlns:w="http://schemas.openxmlformats.org/wordprocessingml/2006/main" xmlns:w14="http://schemas.microsoft.com/office/word/2010/wordml" xmlns:w15="http://schemas.microsoft.com/office/word/2012/wordml" mc:Ignorable="w14 w15">
   <w:docDefaults>
     <w:rPrDefault>
       <w:rPr>
@@ -12945,7 +13036,7 @@
       </w:pPr>
     </w:pPrDefault>
   </w:docDefaults>
-  <w:latentStyles w:defLockedState="0" w:defUIPriority="99" w:defSemiHidden="0" w:defUnhideWhenUsed="0" w:defQFormat="0" w:count="376">
+  <w:latentStyles w:defLockedState="0" w:defUIPriority="99" w:defSemiHidden="0" w:defUnhideWhenUsed="0" w:defQFormat="0" w:count="371">
     <w:lsdException w:name="Normal" w:uiPriority="0" w:qFormat="1"/>
     <w:lsdException w:name="heading 1" w:uiPriority="9" w:qFormat="1"/>
     <w:lsdException w:name="heading 2" w:semiHidden="1" w:uiPriority="9" w:unhideWhenUsed="1" w:qFormat="1"/>
@@ -13317,11 +13408,6 @@
     <w:lsdException w:name="List Table 5 Dark Accent 6" w:uiPriority="50"/>
     <w:lsdException w:name="List Table 6 Colorful Accent 6" w:uiPriority="51"/>
     <w:lsdException w:name="List Table 7 Colorful Accent 6" w:uiPriority="52"/>
-    <w:lsdException w:name="Mention" w:semiHidden="1" w:unhideWhenUsed="1"/>
-    <w:lsdException w:name="Smart Hyperlink" w:semiHidden="1" w:unhideWhenUsed="1"/>
-    <w:lsdException w:name="Hashtag" w:semiHidden="1" w:unhideWhenUsed="1"/>
-    <w:lsdException w:name="Unresolved Mention" w:semiHidden="1" w:unhideWhenUsed="1"/>
-    <w:lsdException w:name="Smart Link" w:semiHidden="1" w:unhideWhenUsed="1"/>
   </w:latentStyles>
   <w:style w:type="paragraph" w:default="1" w:styleId="Normal">
     <w:name w:val="Normal"/>
@@ -13477,7 +13563,7 @@
       <w:u w:val="single"/>
     </w:rPr>
   </w:style>
-  <w:style w:type="character" w:styleId="Mencinsinresolver">
+  <w:style w:type="character" w:customStyle="1" w:styleId="UnresolvedMention">
     <w:name w:val="Unresolved Mention"/>
     <w:basedOn w:val="Fuentedeprrafopredeter"/>
     <w:uiPriority w:val="99"/>
@@ -13527,7 +13613,7 @@
       <w:szCs w:val="26"/>
     </w:rPr>
   </w:style>
-  <w:style w:type="paragraph" w:styleId="TtuloTDC">
+  <w:style w:type="paragraph" w:styleId="TtulodeTDC">
     <w:name w:val="TOC Heading"/>
     <w:basedOn w:val="Ttulo1"/>
     <w:next w:val="Normal"/>
@@ -13579,7 +13665,7 @@
 </file>
 
 <file path=word/glossary/document.xml><?xml version="1.0" encoding="utf-8"?>
-<w:glossaryDocument xmlns:wpc="http://schemas.microsoft.com/office/word/2010/wordprocessingCanvas" xmlns:cx="http://schemas.microsoft.com/office/drawing/2014/chartex" xmlns:cx1="http://schemas.microsoft.com/office/drawing/2015/9/8/chartex" xmlns:cx2="http://schemas.microsoft.com/office/drawing/2015/10/21/chartex" xmlns:cx3="http://schemas.microsoft.com/office/drawing/2016/5/9/chartex" xmlns:cx4="http://schemas.microsoft.com/office/drawing/2016/5/10/chartex" xmlns:cx5="http://schemas.microsoft.com/office/drawing/2016/5/11/chartex" xmlns:cx6="http://schemas.microsoft.com/office/drawing/2016/5/12/chartex" xmlns:cx7="http://schemas.microsoft.com/office/drawing/2016/5/13/chartex" xmlns:cx8="http://schemas.microsoft.com/office/drawing/2016/5/14/chartex" xmlns:mc="http://schemas.openxmlformats.org/markup-compatibility/2006" xmlns:aink="http://schemas.microsoft.com/office/drawing/2016/ink" xmlns:am3d="http://schemas.microsoft.com/office/drawing/2017/model3d" xmlns:o="urn:schemas-microsoft-com:office:office" xmlns:oel="http://schemas.microsoft.com/office/2019/extlst" xmlns:r="http://schemas.openxmlformats.org/officeDocument/2006/relationships" xmlns:m="http://schemas.openxmlformats.org/officeDocument/2006/math" xmlns:v="urn:schemas-microsoft-com:vml" xmlns:wp14="http://schemas.microsoft.com/office/word/2010/wordprocessingDrawing" xmlns:wp="http://schemas.openxmlformats.org/drawingml/2006/wordprocessingDrawing" xmlns:w10="urn:schemas-microsoft-com:office:word" xmlns:w="http://schemas.openxmlformats.org/wordprocessingml/2006/main" xmlns:w14="http://schemas.microsoft.com/office/word/2010/wordml" xmlns:w15="http://schemas.microsoft.com/office/word/2012/wordml" xmlns:w16cex="http://schemas.microsoft.com/office/word/2018/wordml/cex" xmlns:w16cid="http://schemas.microsoft.com/office/word/2016/wordml/cid" xmlns:w16="http://schemas.microsoft.com/office/word/2018/wordml" xmlns:w16du="http://schemas.microsoft.com/office/word/2023/wordml/word16du" xmlns:w16sdtdh="http://schemas.microsoft.com/office/word/2020/wordml/sdtdatahash" xmlns:w16se="http://schemas.microsoft.com/office/word/2015/wordml/symex" xmlns:wpg="http://schemas.microsoft.com/office/word/2010/wordprocessingGroup" xmlns:wpi="http://schemas.microsoft.com/office/word/2010/wordprocessingInk" xmlns:wne="http://schemas.microsoft.com/office/word/2006/wordml" xmlns:wps="http://schemas.microsoft.com/office/word/2010/wordprocessingShape" mc:Ignorable="w14 w15 w16se w16cid w16 w16cex w16sdtdh wp14">
+<w:glossaryDocument xmlns:wpc="http://schemas.microsoft.com/office/word/2010/wordprocessingCanvas" xmlns:mc="http://schemas.openxmlformats.org/markup-compatibility/2006" xmlns:o="urn:schemas-microsoft-com:office:office" xmlns:r="http://schemas.openxmlformats.org/officeDocument/2006/relationships" xmlns:m="http://schemas.openxmlformats.org/officeDocument/2006/math" xmlns:v="urn:schemas-microsoft-com:vml" xmlns:wp14="http://schemas.microsoft.com/office/word/2010/wordprocessingDrawing" xmlns:wp="http://schemas.openxmlformats.org/drawingml/2006/wordprocessingDrawing" xmlns:w10="urn:schemas-microsoft-com:office:word" xmlns:w="http://schemas.openxmlformats.org/wordprocessingml/2006/main" xmlns:w14="http://schemas.microsoft.com/office/word/2010/wordml" xmlns:w15="http://schemas.microsoft.com/office/word/2012/wordml" xmlns:wpg="http://schemas.microsoft.com/office/word/2010/wordprocessingGroup" xmlns:wpi="http://schemas.microsoft.com/office/word/2010/wordprocessingInk" xmlns:wne="http://schemas.microsoft.com/office/word/2006/wordml" xmlns:wps="http://schemas.microsoft.com/office/word/2010/wordprocessingShape" mc:Ignorable="w14 w15 wp14">
   <w:docParts>
     <w:docPart>
       <w:docPartPr>
@@ -13605,7 +13691,7 @@
             <w:rPr>
               <w:rFonts w:asciiTheme="majorHAnsi" w:eastAsiaTheme="majorEastAsia" w:hAnsiTheme="majorHAnsi" w:cstheme="majorBidi"/>
               <w:caps/>
-              <w:color w:val="4472C4" w:themeColor="accent1"/>
+              <w:color w:val="5B9BD5" w:themeColor="accent1"/>
               <w:sz w:val="80"/>
               <w:szCs w:val="80"/>
             </w:rPr>
@@ -13619,7 +13705,7 @@
 </file>
 
 <file path=word/glossary/fontTable.xml><?xml version="1.0" encoding="utf-8"?>
-<w:fonts xmlns:mc="http://schemas.openxmlformats.org/markup-compatibility/2006" xmlns:r="http://schemas.openxmlformats.org/officeDocument/2006/relationships" xmlns:w="http://schemas.openxmlformats.org/wordprocessingml/2006/main" xmlns:w14="http://schemas.microsoft.com/office/word/2010/wordml" xmlns:w15="http://schemas.microsoft.com/office/word/2012/wordml" xmlns:w16cex="http://schemas.microsoft.com/office/word/2018/wordml/cex" xmlns:w16cid="http://schemas.microsoft.com/office/word/2016/wordml/cid" xmlns:w16="http://schemas.microsoft.com/office/word/2018/wordml" xmlns:w16sdtdh="http://schemas.microsoft.com/office/word/2020/wordml/sdtdatahash" xmlns:w16se="http://schemas.microsoft.com/office/word/2015/wordml/symex" mc:Ignorable="w14 w15 w16se w16cid w16 w16cex w16sdtdh">
+<w:fonts xmlns:mc="http://schemas.openxmlformats.org/markup-compatibility/2006" xmlns:r="http://schemas.openxmlformats.org/officeDocument/2006/relationships" xmlns:w="http://schemas.openxmlformats.org/wordprocessingml/2006/main" xmlns:w14="http://schemas.microsoft.com/office/word/2010/wordml" xmlns:w15="http://schemas.microsoft.com/office/word/2012/wordml" mc:Ignorable="w14 w15">
   <w:font w:name="Symbol">
     <w:panose1 w:val="05050102010706020507"/>
     <w:charset w:val="02"/>
@@ -13673,7 +13759,7 @@
 </file>
 
 <file path=word/glossary/settings.xml><?xml version="1.0" encoding="utf-8"?>
-<w:settings xmlns:mc="http://schemas.openxmlformats.org/markup-compatibility/2006" xmlns:o="urn:schemas-microsoft-com:office:office" xmlns:r="http://schemas.openxmlformats.org/officeDocument/2006/relationships" xmlns:m="http://schemas.openxmlformats.org/officeDocument/2006/math" xmlns:v="urn:schemas-microsoft-com:vml" xmlns:w10="urn:schemas-microsoft-com:office:word" xmlns:w="http://schemas.openxmlformats.org/wordprocessingml/2006/main" xmlns:w14="http://schemas.microsoft.com/office/word/2010/wordml" xmlns:w15="http://schemas.microsoft.com/office/word/2012/wordml" xmlns:w16cex="http://schemas.microsoft.com/office/word/2018/wordml/cex" xmlns:w16cid="http://schemas.microsoft.com/office/word/2016/wordml/cid" xmlns:w16="http://schemas.microsoft.com/office/word/2018/wordml" xmlns:w16sdtdh="http://schemas.microsoft.com/office/word/2020/wordml/sdtdatahash" xmlns:w16se="http://schemas.microsoft.com/office/word/2015/wordml/symex" xmlns:sl="http://schemas.openxmlformats.org/schemaLibrary/2006/main" mc:Ignorable="w14 w15 w16se w16cid w16 w16cex w16sdtdh">
+<w:settings xmlns:mc="http://schemas.openxmlformats.org/markup-compatibility/2006" xmlns:o="urn:schemas-microsoft-com:office:office" xmlns:r="http://schemas.openxmlformats.org/officeDocument/2006/relationships" xmlns:m="http://schemas.openxmlformats.org/officeDocument/2006/math" xmlns:v="urn:schemas-microsoft-com:vml" xmlns:w10="urn:schemas-microsoft-com:office:word" xmlns:w="http://schemas.openxmlformats.org/wordprocessingml/2006/main" xmlns:w14="http://schemas.microsoft.com/office/word/2010/wordml" xmlns:w15="http://schemas.microsoft.com/office/word/2012/wordml" xmlns:sl="http://schemas.openxmlformats.org/schemaLibrary/2006/main" mc:Ignorable="w14 w15">
   <w:view w:val="normal"/>
   <w:defaultTabStop w:val="708"/>
   <w:hyphenationZone w:val="425"/>
@@ -13685,7 +13771,6 @@
     <w:compatSetting w:name="enableOpenTypeFeatures" w:uri="http://schemas.microsoft.com/office/word" w:val="1"/>
     <w:compatSetting w:name="doNotFlipMirrorIndents" w:uri="http://schemas.microsoft.com/office/word" w:val="1"/>
     <w:compatSetting w:name="differentiateMultirowTableHeaders" w:uri="http://schemas.microsoft.com/office/word" w:val="1"/>
-    <w:compatSetting w:name="useWord2013TrackBottomHyphenation" w:uri="http://schemas.microsoft.com/office/word" w:val="0"/>
   </w:compat>
   <w:rsids>
     <w:rsidRoot w:val="0049560C"/>
@@ -13696,6 +13781,7 @@
     <w:rsid w:val="0049560C"/>
     <w:rsid w:val="004F7C5A"/>
     <w:rsid w:val="00660945"/>
+    <w:rsid w:val="008417E4"/>
     <w:rsid w:val="00864C5F"/>
     <w:rsid w:val="008E593D"/>
     <w:rsid w:val="008F6C9B"/>
@@ -13727,7 +13813,7 @@
 </file>
 
 <file path=word/glossary/styles.xml><?xml version="1.0" encoding="utf-8"?>
-<w:styles xmlns:mc="http://schemas.openxmlformats.org/markup-compatibility/2006" xmlns:r="http://schemas.openxmlformats.org/officeDocument/2006/relationships" xmlns:w="http://schemas.openxmlformats.org/wordprocessingml/2006/main" xmlns:w14="http://schemas.microsoft.com/office/word/2010/wordml" xmlns:w15="http://schemas.microsoft.com/office/word/2012/wordml" xmlns:w16cex="http://schemas.microsoft.com/office/word/2018/wordml/cex" xmlns:w16cid="http://schemas.microsoft.com/office/word/2016/wordml/cid" xmlns:w16="http://schemas.microsoft.com/office/word/2018/wordml" xmlns:w16sdtdh="http://schemas.microsoft.com/office/word/2020/wordml/sdtdatahash" xmlns:w16se="http://schemas.microsoft.com/office/word/2015/wordml/symex" mc:Ignorable="w14 w15 w16se w16cid w16 w16cex w16sdtdh">
+<w:styles xmlns:mc="http://schemas.openxmlformats.org/markup-compatibility/2006" xmlns:r="http://schemas.openxmlformats.org/officeDocument/2006/relationships" xmlns:w="http://schemas.openxmlformats.org/wordprocessingml/2006/main" xmlns:w14="http://schemas.microsoft.com/office/word/2010/wordml" xmlns:w15="http://schemas.microsoft.com/office/word/2012/wordml" mc:Ignorable="w14 w15">
   <w:docDefaults>
     <w:rPrDefault>
       <w:rPr>
@@ -13745,7 +13831,7 @@
       </w:pPr>
     </w:pPrDefault>
   </w:docDefaults>
-  <w:latentStyles w:defLockedState="0" w:defUIPriority="99" w:defSemiHidden="0" w:defUnhideWhenUsed="0" w:defQFormat="0" w:count="376">
+  <w:latentStyles w:defLockedState="0" w:defUIPriority="99" w:defSemiHidden="0" w:defUnhideWhenUsed="0" w:defQFormat="0" w:count="371">
     <w:lsdException w:name="Normal" w:uiPriority="0" w:qFormat="1"/>
     <w:lsdException w:name="heading 1" w:uiPriority="9" w:qFormat="1"/>
     <w:lsdException w:name="heading 2" w:semiHidden="1" w:uiPriority="9" w:unhideWhenUsed="1" w:qFormat="1"/>
@@ -14117,11 +14203,6 @@
     <w:lsdException w:name="List Table 5 Dark Accent 6" w:uiPriority="50"/>
     <w:lsdException w:name="List Table 6 Colorful Accent 6" w:uiPriority="51"/>
     <w:lsdException w:name="List Table 7 Colorful Accent 6" w:uiPriority="52"/>
-    <w:lsdException w:name="Mention" w:semiHidden="1" w:unhideWhenUsed="1"/>
-    <w:lsdException w:name="Smart Hyperlink" w:semiHidden="1" w:unhideWhenUsed="1"/>
-    <w:lsdException w:name="Hashtag" w:semiHidden="1" w:unhideWhenUsed="1"/>
-    <w:lsdException w:name="Unresolved Mention" w:semiHidden="1" w:unhideWhenUsed="1"/>
-    <w:lsdException w:name="Smart Link" w:semiHidden="1" w:unhideWhenUsed="1"/>
   </w:latentStyles>
   <w:style w:type="paragraph" w:default="1" w:styleId="Normal">
     <w:name w:val="Normal"/>
@@ -14162,7 +14243,7 @@
 </file>
 
 <file path=word/glossary/webSettings.xml><?xml version="1.0" encoding="utf-8"?>
-<w:webSettings xmlns:mc="http://schemas.openxmlformats.org/markup-compatibility/2006" xmlns:r="http://schemas.openxmlformats.org/officeDocument/2006/relationships" xmlns:w="http://schemas.openxmlformats.org/wordprocessingml/2006/main" xmlns:w14="http://schemas.microsoft.com/office/word/2010/wordml" xmlns:w15="http://schemas.microsoft.com/office/word/2012/wordml" xmlns:w16cex="http://schemas.microsoft.com/office/word/2018/wordml/cex" xmlns:w16cid="http://schemas.microsoft.com/office/word/2016/wordml/cid" xmlns:w16="http://schemas.microsoft.com/office/word/2018/wordml" xmlns:w16sdtdh="http://schemas.microsoft.com/office/word/2020/wordml/sdtdatahash" xmlns:w16se="http://schemas.microsoft.com/office/word/2015/wordml/symex" mc:Ignorable="w14 w15 w16se w16cid w16 w16cex w16sdtdh">
+<w:webSettings xmlns:mc="http://schemas.openxmlformats.org/markup-compatibility/2006" xmlns:r="http://schemas.openxmlformats.org/officeDocument/2006/relationships" xmlns:w="http://schemas.openxmlformats.org/wordprocessingml/2006/main" xmlns:w14="http://schemas.microsoft.com/office/word/2010/wordml" xmlns:w15="http://schemas.microsoft.com/office/word/2012/wordml" mc:Ignorable="w14 w15">
   <w:optimizeForBrowser/>
   <w:allowPNG/>
 </w:webSettings>
@@ -14434,7 +14515,7 @@
 </file>
 
 <file path=customXml/itemProps1.xml><?xml version="1.0" encoding="utf-8"?>
-<ds:datastoreItem xmlns:ds="http://schemas.openxmlformats.org/officeDocument/2006/customXml" ds:itemID="{64CCD085-FB4B-4E07-910E-482601F49172}">
+<ds:datastoreItem xmlns:ds="http://schemas.openxmlformats.org/officeDocument/2006/customXml" ds:itemID="{61B0497F-DB79-4B87-806F-CCAF368B2D5A}">
   <ds:schemaRefs>
     <ds:schemaRef ds:uri="http://schemas.openxmlformats.org/officeDocument/2006/bibliography"/>
   </ds:schemaRefs>

</xml_diff>